<commit_message>
memoria hasta 2.2 y papers asociados
</commit_message>
<xml_diff>
--- a/AnaIsabelGonzalez_TFGMACO.docx
+++ b/AnaIsabelGonzalez_TFGMACO.docx
@@ -241,7 +241,25 @@
           <w:sz w:val="32"/>
           <w:szCs w:val="32"/>
         </w:rPr>
-        <w:t>Modelado estadístico de resultados de fútbol mediante distribución de Poisson: aplicación práctica al mercado de apuestas deportivas</w:t>
+        <w:t>Modelado estadístico de resultados de fútbol mediante</w:t>
+      </w:r>
+      <w:r>
+        <w:rPr>
+          <w:rStyle w:val="Ttulodellibro"/>
+          <w:rFonts w:cs="Times New Roman"/>
+          <w:sz w:val="32"/>
+          <w:szCs w:val="32"/>
+        </w:rPr>
+        <w:t xml:space="preserve"> la</w:t>
+      </w:r>
+      <w:r>
+        <w:rPr>
+          <w:rStyle w:val="Ttulodellibro"/>
+          <w:rFonts w:cs="Times New Roman"/>
+          <w:sz w:val="32"/>
+          <w:szCs w:val="32"/>
+        </w:rPr>
+        <w:t xml:space="preserve"> distribución de Poisson: aplicación práctica al mercado de apuestas deportivas</w:t>
       </w:r>
     </w:p>
     <w:p>
@@ -3026,13 +3044,13 @@
         <w:rPr>
           <w:rFonts w:cs="Times New Roman"/>
         </w:rPr>
-        <w:t>. En España, según el informe de KPMG (2023), el fútbol profesional generó más de 18.300 millones de euros durante la temporada 2021/22, lo que equivale al 1,44 % del PIB nacional</w:t>
-      </w:r>
-      <w:r>
-        <w:rPr>
-          <w:rFonts w:cs="Times New Roman"/>
-        </w:rPr>
-        <w:t xml:space="preserve">. </w:t>
+        <w:t>. En España, según el informe de KPMG (2023)</w:t>
+      </w:r>
+      <w:r>
+        <w:rPr>
+          <w:rFonts w:cs="Times New Roman"/>
+        </w:rPr>
+        <w:t xml:space="preserve"> </w:t>
       </w:r>
       <w:r>
         <w:rPr>
@@ -3056,7 +3074,26 @@
           <w:rFonts w:cs="Times New Roman"/>
           <w:lang w:val="es-ES"/>
         </w:rPr>
-        <w:t xml:space="preserve">] </w:t>
+        <w:t>]</w:t>
+      </w:r>
+      <w:r>
+        <w:rPr>
+          <w:rFonts w:cs="Times New Roman"/>
+        </w:rPr>
+        <w:t>, el fútbol profesional generó más de 18.300 millones de euros durante la temporada 2021/22, lo que equivale al 1,44 % del PIB nacional</w:t>
+      </w:r>
+      <w:r>
+        <w:rPr>
+          <w:rFonts w:cs="Times New Roman"/>
+        </w:rPr>
+        <w:t>.</w:t>
+      </w:r>
+      <w:r>
+        <w:rPr>
+          <w:rFonts w:cs="Times New Roman"/>
+          <w:lang w:val="es-ES"/>
+        </w:rPr>
+        <w:t xml:space="preserve"> </w:t>
       </w:r>
     </w:p>
     <w:p>
@@ -3076,7 +3113,31 @@
         <w:rPr>
           <w:rFonts w:cs="Times New Roman"/>
         </w:rPr>
-        <w:t xml:space="preserve">fútbol ocupa un lugar privilegiado como uno de los deportes que más apuestas generan, dada su enorme base de seguidores y la frecuencia de competiciones a lo largo del año. </w:t>
+        <w:t xml:space="preserve">fútbol ocupa un lugar privilegiado como uno de los deportes que más apuestas generan, </w:t>
+      </w:r>
+      <w:r>
+        <w:rPr>
+          <w:rFonts w:cs="Times New Roman"/>
+        </w:rPr>
+        <w:t>gracias</w:t>
+      </w:r>
+      <w:r>
+        <w:rPr>
+          <w:rFonts w:cs="Times New Roman"/>
+        </w:rPr>
+        <w:t xml:space="preserve"> su enorme base de seguidores y la </w:t>
+      </w:r>
+      <w:r>
+        <w:rPr>
+          <w:rFonts w:cs="Times New Roman"/>
+        </w:rPr>
+        <w:t>cantidad</w:t>
+      </w:r>
+      <w:r>
+        <w:rPr>
+          <w:rFonts w:cs="Times New Roman"/>
+        </w:rPr>
+        <w:t xml:space="preserve"> de competiciones a lo largo del año. </w:t>
       </w:r>
       <w:r>
         <w:rPr>
@@ -3107,19 +3168,56 @@
         <w:rPr>
           <w:rFonts w:cs="Times New Roman"/>
         </w:rPr>
-        <w:t xml:space="preserve">, </w:t>
-      </w:r>
-      <w:r>
-        <w:rPr>
-          <w:rFonts w:cs="Times New Roman"/>
-        </w:rPr>
-        <w:t>lo que refleja un creciente interés por anticipar resultados y obtener beneficios a partir de ellos</w:t>
-      </w:r>
-      <w:r>
-        <w:rPr>
-          <w:rFonts w:cs="Times New Roman"/>
-        </w:rPr>
-        <w:t>.</w:t>
+        <w:t xml:space="preserve">. </w:t>
+      </w:r>
+      <w:r>
+        <w:rPr>
+          <w:rFonts w:cs="Times New Roman"/>
+        </w:rPr>
+        <w:t>Además, se espera que el mercado mundial de apuestas deportivas siga creciendo a un ritmo cercan</w:t>
+      </w:r>
+      <w:r>
+        <w:rPr>
+          <w:rFonts w:cs="Times New Roman"/>
+        </w:rPr>
+        <w:t>o</w:t>
+      </w:r>
+      <w:r>
+        <w:rPr>
+          <w:rFonts w:cs="Times New Roman"/>
+        </w:rPr>
+        <w:t xml:space="preserve"> al 9% para los próximos años</w:t>
+      </w:r>
+      <w:r>
+        <w:rPr>
+          <w:rStyle w:val="Refdenotaalpie"/>
+          <w:rFonts w:cs="Times New Roman"/>
+        </w:rPr>
+        <w:footnoteReference w:id="3"/>
+      </w:r>
+      <w:r>
+        <w:rPr>
+          <w:rFonts w:cs="Times New Roman"/>
+        </w:rPr>
+        <w:t xml:space="preserve">​, </w:t>
+      </w:r>
+      <w:r>
+        <w:rPr>
+          <w:rFonts w:cs="Times New Roman"/>
+        </w:rPr>
+        <w:t>gracias a la digitalización y a la expansión de plataformas legales</w:t>
+      </w:r>
+      <w:r>
+        <w:rPr>
+          <w:rFonts w:cs="Times New Roman"/>
+        </w:rPr>
+        <w:t xml:space="preserve">. </w:t>
+      </w:r>
+      <w:r>
+        <w:rPr>
+          <w:rFonts w:cs="Times New Roman"/>
+        </w:rPr>
+        <w:t>Este sector se basa, en gran medida, en la capacidad de anticipar los resultados de los partidos. Las casas de apuestas utilizan métodos estadísticos para calcular cuotas que reflejan probabilidades estimadas, mientras que muchos usuarios buscan identificar oportunidades para apostar con ventaja. Por eso, contar con modelos que permitan estimar con precisión las probabilidades de cada resultado tiene un valor práctico tanto para operadores como para analistas.</w:t>
       </w:r>
       <w:r>
         <w:rPr>
@@ -3127,54 +3225,50 @@
         </w:rPr>
         <w:t xml:space="preserve"> </w:t>
       </w:r>
-      <w:r>
-        <w:rPr>
-          <w:rFonts w:cs="Times New Roman"/>
-        </w:rPr>
-        <w:t>Además, se espera que el mercado mundial de apuestas deportivas siga creciendo a un ritmo cercan</w:t>
-      </w:r>
-      <w:r>
-        <w:rPr>
-          <w:rFonts w:cs="Times New Roman"/>
-        </w:rPr>
-        <w:t>o</w:t>
-      </w:r>
-      <w:r>
-        <w:rPr>
-          <w:rFonts w:cs="Times New Roman"/>
-        </w:rPr>
-        <w:t xml:space="preserve"> al 9% para los próximos años</w:t>
-      </w:r>
-      <w:r>
-        <w:rPr>
-          <w:rStyle w:val="Refdenotaalpie"/>
-          <w:rFonts w:cs="Times New Roman"/>
-        </w:rPr>
-        <w:footnoteReference w:id="3"/>
-      </w:r>
-      <w:r>
-        <w:rPr>
-          <w:rFonts w:cs="Times New Roman"/>
-        </w:rPr>
-        <w:t>​</w:t>
-      </w:r>
-      <w:r>
-        <w:rPr>
-          <w:rFonts w:cs="Times New Roman"/>
-        </w:rPr>
-        <w:t xml:space="preserve">, </w:t>
-      </w:r>
-      <w:r>
-        <w:rPr>
-          <w:rFonts w:cs="Times New Roman"/>
-        </w:rPr>
-        <w:t>gracias a la digitalización y a la expansión de plataformas legales</w:t>
-      </w:r>
-      <w:r>
-        <w:rPr>
-          <w:rFonts w:cs="Times New Roman"/>
-        </w:rPr>
-        <w:t>.</w:t>
+    </w:p>
+    <w:p>
+      <w:pPr>
+        <w:spacing w:line="360" w:lineRule="auto"/>
+        <w:rPr>
+          <w:rFonts w:cs="Times New Roman"/>
+        </w:rPr>
+      </w:pPr>
+      <w:r>
+        <w:rPr>
+          <w:rFonts w:cs="Times New Roman"/>
+        </w:rPr>
+        <w:t>Sin embargo</w:t>
+      </w:r>
+      <w:r>
+        <w:rPr>
+          <w:rFonts w:cs="Times New Roman"/>
+        </w:rPr>
+        <w:t xml:space="preserve">, predecir los resultados de un partido de fútbol es </w:t>
+      </w:r>
+      <w:r>
+        <w:rPr>
+          <w:rFonts w:cs="Times New Roman"/>
+        </w:rPr>
+        <w:t xml:space="preserve">una tarea </w:t>
+      </w:r>
+      <w:r>
+        <w:rPr>
+          <w:rFonts w:cs="Times New Roman"/>
+        </w:rPr>
+        <w:t xml:space="preserve">complejo debido a la alta incertidumbre inherente al juego. A diferencia de otros deportes con marcadores más amplios (por ejemplo, el baloncesto), el fútbol se caracteriza por ser un deporte de anotaciones escasas, donde un solo gol puede decidir un encuentro. </w:t>
+      </w:r>
+      <w:r>
+        <w:rPr>
+          <w:rFonts w:cs="Times New Roman"/>
+        </w:rPr>
+        <w:t xml:space="preserve">Este alto grado de aleatoriedad, junto con factores externos como las decisiones arbitrales o el estado físico de los jugadores, hace </w:t>
+      </w:r>
+      <w:r>
+        <w:rPr>
+          <w:rFonts w:cs="Times New Roman"/>
+        </w:rPr>
+        <w:lastRenderedPageBreak/>
+        <w:t>que sea muy difícil prever con exactitud lo que ocurrirá en un partido.</w:t>
       </w:r>
       <w:r>
         <w:rPr>
@@ -3186,58 +3280,13 @@
         <w:rPr>
           <w:rFonts w:cs="Times New Roman"/>
         </w:rPr>
-        <w:t>Este sector se basa, en gran medida, en la capacidad de anticipar los resultados de los partidos. Las casas de apuestas utilizan métodos estadísticos para calcular cuotas que reflejan probabilidades estimadas, mientras que muchos usuarios buscan identificar oportunidades para apostar con ventaja. Por eso, contar con modelos que permitan estimar con precisión las probabilidades de cada resultado tiene un valor práctico claro tanto para operadores como para analistas.</w:t>
-      </w:r>
-      <w:r>
-        <w:rPr>
-          <w:rFonts w:cs="Times New Roman"/>
-        </w:rPr>
-        <w:t xml:space="preserve"> </w:t>
-      </w:r>
-    </w:p>
-    <w:p>
-      <w:pPr>
-        <w:spacing w:line="360" w:lineRule="auto"/>
-        <w:rPr>
-          <w:rFonts w:cs="Times New Roman"/>
-        </w:rPr>
-      </w:pPr>
-      <w:r>
-        <w:rPr>
-          <w:rFonts w:cs="Times New Roman"/>
-        </w:rPr>
-        <w:t>Sin embargo</w:t>
-      </w:r>
-      <w:r>
-        <w:rPr>
-          <w:rFonts w:cs="Times New Roman"/>
-        </w:rPr>
-        <w:t xml:space="preserve">, predecir los resultados de un partido de fútbol es notoriamente complejo debido a la alta incertidumbre inherente al juego. A diferencia de otros deportes con marcadores más amplios (por ejemplo, el baloncesto), el fútbol se caracteriza por ser un deporte de anotaciones escasas, donde un solo gol puede decidir un encuentro. </w:t>
-      </w:r>
-      <w:r>
-        <w:rPr>
-          <w:rFonts w:cs="Times New Roman"/>
-        </w:rPr>
-        <w:t xml:space="preserve">Este alto grado de aleatoriedad, junto </w:t>
-      </w:r>
-      <w:r>
-        <w:rPr>
-          <w:rFonts w:cs="Times New Roman"/>
-        </w:rPr>
-        <w:lastRenderedPageBreak/>
-        <w:t>con factores externos como las decisiones arbitrales o el estado físico de los jugadores, hace que sea muy difícil prever con exactitud lo que ocurrirá en un partido.</w:t>
-      </w:r>
-      <w:r>
-        <w:rPr>
-          <w:rFonts w:cs="Times New Roman"/>
-        </w:rPr>
-        <w:t xml:space="preserve"> </w:t>
-      </w:r>
-      <w:r>
-        <w:rPr>
-          <w:rFonts w:cs="Times New Roman"/>
-        </w:rPr>
         <w:t xml:space="preserve">En términos técnicos, el fútbol es un </w:t>
+      </w:r>
+      <w:r>
+        <w:rPr>
+          <w:rFonts w:cs="Times New Roman"/>
+        </w:rPr>
+        <w:t>suceso</w:t>
       </w:r>
       <w:r>
         <w:rPr>
@@ -3245,7 +3294,7 @@
           <w:i/>
           <w:iCs/>
         </w:rPr>
-        <w:t>suceso altamente variable</w:t>
+        <w:t xml:space="preserve"> altamente variable</w:t>
       </w:r>
       <w:r>
         <w:rPr>
@@ -3475,8 +3524,28 @@
         <w:rPr>
           <w:rFonts w:cs="Times New Roman"/>
         </w:rPr>
-        <w:t>Introducción a esta sección</w:t>
-      </w:r>
+        <w:t xml:space="preserve">La predicción de resultados en el fútbol es un desafío estadístico con </w:t>
+      </w:r>
+      <w:r>
+        <w:rPr>
+          <w:rFonts w:cs="Times New Roman"/>
+        </w:rPr>
+        <w:t>diversas</w:t>
+      </w:r>
+      <w:r>
+        <w:rPr>
+          <w:rFonts w:cs="Times New Roman"/>
+        </w:rPr>
+        <w:t xml:space="preserve"> implicaciones prácticas, especialmente en el ámbito de las apuestas deportivas. Aunque existen herramientas matemáticas que permiten estimar probabilidades, la naturaleza aleatoria del juego y las limitaciones inherentes a los modelos empleados generan incertidumbre sobre la fiabilidad de estas predicciones. En este apartado se analiza la problemática principal a la que se enfrenta cualquier intento de modelado estadístico del fútbol: desde la incertidumbre propia de los resultados deportivos, pasando por las limitaciones de los modelos, hasta la cuestión de si las cuotas de apuestas reflejan de manera precisa dichas probabilidades.</w:t>
+      </w:r>
+    </w:p>
+    <w:p>
+      <w:pPr>
+        <w:spacing w:line="360" w:lineRule="auto"/>
+        <w:rPr>
+          <w:rFonts w:cs="Times New Roman"/>
+        </w:rPr>
+      </w:pPr>
     </w:p>
     <w:p>
       <w:pPr>
@@ -3501,381 +3570,686 @@
       <w:bookmarkEnd w:id="5"/>
     </w:p>
     <w:p>
-      <w:r>
-        <w:t>Analizar</w:t>
-      </w:r>
-      <w:r>
-        <w:t xml:space="preserve"> cómo el fútbol, como deporte de marcador bajo, presenta un alto grado de incertidumbre en sus resultados, lo que motiva el uso de modelos probabilísticos para comprender y estimar su comportamiento.</w:t>
-      </w:r>
-    </w:p>
-    <w:p>
-      <w:pPr>
-        <w:pStyle w:val="Prrafodelista"/>
+      <w:pPr>
+        <w:spacing w:line="360" w:lineRule="auto"/>
+      </w:pPr>
+      <w:r>
+        <w:t xml:space="preserve">El fútbol, al ser un deporte de baja puntuación, presenta una elevada incertidumbre en sus resultados. La diferencia entre ganar o perder puede depender de una sola jugada, lo que otorga al azar un papel importante, incluso cuando se enfrentan </w:t>
+      </w:r>
+      <w:r>
+        <w:t xml:space="preserve">equipos </w:t>
+      </w:r>
+      <w:r>
+        <w:t>de distintos niveles</w:t>
+      </w:r>
+      <w:r>
+        <w:t>. Factores externos como el clima, el arbitraje o el estado físico de los jugadores aumentan esta variabilidad, dificultando cualquier predicción precisa.</w:t>
+      </w:r>
+    </w:p>
+    <w:p>
+      <w:pPr>
+        <w:spacing w:line="360" w:lineRule="auto"/>
+        <w:rPr>
+          <w:bCs/>
+        </w:rPr>
+      </w:pPr>
+      <w:r>
+        <w:rPr>
+          <w:bCs/>
+        </w:rPr>
+        <w:t>Esta aleatoriedad ha sido analizada en profundidad por Aoki et al. (2017)</w:t>
+      </w:r>
+      <w:r>
+        <w:rPr>
+          <w:bCs/>
+        </w:rPr>
+        <w:t xml:space="preserve"> [</w:t>
+      </w:r>
+      <w:hyperlink w:anchor="_6.1_Bibliografía" w:history="1">
+        <w:r>
+          <w:rPr>
+            <w:rStyle w:val="Hipervnculo"/>
+            <w:bCs/>
+          </w:rPr>
+          <w:t>5</w:t>
+        </w:r>
+      </w:hyperlink>
+      <w:r>
+        <w:rPr>
+          <w:bCs/>
+        </w:rPr>
+        <w:t>]</w:t>
+      </w:r>
+      <w:r>
+        <w:rPr>
+          <w:bCs/>
+        </w:rPr>
+        <w:t>, quienes introducen un coeficiente de habilidad (φ) para medir el peso relativo de la suerte y la habilidad en competiciones deportivas. Su estudio, basado en más de 1.500 temporadas de ligas de fútbol, baloncesto, voleibol y balonmano, demuestra que el fútbol es uno de los deportes donde el azar tiene mayor protagonismo. En torno al 7 % de las temporadas de fútbol analizadas se comportan como si fueran completamente aleatorias. Además, muestran que, en ligas como LaLiga o la Premier League, basta con eliminar tres o cuatro equipos dominantes para que el resto de la competición se asemeje a una lotería</w:t>
+      </w:r>
+      <w:r>
+        <w:rPr>
+          <w:bCs/>
+        </w:rPr>
+        <w:t>.</w:t>
+      </w:r>
+    </w:p>
+    <w:p>
+      <w:pPr>
+        <w:spacing w:line="360" w:lineRule="auto"/>
+        <w:rPr>
+          <w:bCs/>
+        </w:rPr>
+      </w:pPr>
+      <w:r>
+        <w:rPr>
+          <w:bCs/>
+        </w:rPr>
+        <w:t>Este nivel de imprevisibilidad hace que los modelos deterministas sean poco útiles, y justifica el uso de herramientas probabilísticas. Modelos como el de Poisson permiten incorporar la aleatoriedad inherente al juego, estimando distribuciones de resultados posibles en lugar de un único marcador, lo cual es más realista y útil para la toma de decisiones en contextos como las apuestas deportivas.</w:t>
+      </w:r>
+    </w:p>
+    <w:p>
+      <w:pPr>
+        <w:spacing w:line="360" w:lineRule="auto"/>
+        <w:rPr>
+          <w:bCs/>
+        </w:rPr>
+      </w:pPr>
+    </w:p>
+    <w:p>
+      <w:pPr>
+        <w:pStyle w:val="titulo3"/>
+        <w:rPr>
+          <w:rFonts w:cs="Times New Roman"/>
+        </w:rPr>
+      </w:pPr>
+      <w:bookmarkStart w:id="6" w:name="_Toc195563197"/>
+      <w:r>
+        <w:rPr>
+          <w:rFonts w:cs="Times New Roman"/>
+        </w:rPr>
+        <w:lastRenderedPageBreak/>
+        <w:t xml:space="preserve">1.2.2 </w:t>
+      </w:r>
+      <w:r>
+        <w:rPr>
+          <w:rFonts w:cs="Times New Roman"/>
+        </w:rPr>
+        <w:t xml:space="preserve">Limitaciones </w:t>
+      </w:r>
+      <w:r>
+        <w:rPr>
+          <w:rFonts w:cs="Times New Roman"/>
+        </w:rPr>
+        <w:t xml:space="preserve">de los </w:t>
+      </w:r>
+      <w:r>
+        <w:rPr>
+          <w:rFonts w:cs="Times New Roman"/>
+        </w:rPr>
+        <w:t>M</w:t>
+      </w:r>
+      <w:r>
+        <w:rPr>
+          <w:rFonts w:cs="Times New Roman"/>
+        </w:rPr>
+        <w:t xml:space="preserve">odelos </w:t>
+      </w:r>
+      <w:r>
+        <w:rPr>
+          <w:rFonts w:cs="Times New Roman"/>
+        </w:rPr>
+        <w:t>M</w:t>
+      </w:r>
+      <w:r>
+        <w:rPr>
+          <w:rFonts w:cs="Times New Roman"/>
+        </w:rPr>
+        <w:t>atemáticos</w:t>
+      </w:r>
+      <w:r>
+        <w:rPr>
+          <w:rFonts w:cs="Times New Roman"/>
+        </w:rPr>
+        <w:t xml:space="preserve"> y Estadísticos</w:t>
+      </w:r>
+      <w:bookmarkEnd w:id="6"/>
+    </w:p>
+    <w:p>
+      <w:pPr>
+        <w:spacing w:line="360" w:lineRule="auto"/>
+      </w:pPr>
+      <w:bookmarkStart w:id="7" w:name="_Toc195563198"/>
+      <w:r>
+        <w:t xml:space="preserve">Los modelos matemáticos y estadísticos aplicados al fútbol, como los basados en la distribución de Poisson, suelen requerir suposiciones simplificadas para </w:t>
+      </w:r>
+      <w:r>
+        <w:t>poder aplicarse</w:t>
+      </w:r>
+      <w:r>
+        <w:t xml:space="preserve">. </w:t>
+      </w:r>
+      <w:r>
+        <w:t>Uno de los principales supuestos</w:t>
+      </w:r>
+      <w:r>
+        <w:t xml:space="preserve"> es que se debe asumir que</w:t>
+      </w:r>
+      <w:r>
+        <w:t xml:space="preserve"> los goles se generan de forma independiente y con una tasa constante a lo largo del tiempo. Sin embargo, esta hipótesis no siempre refleja la realidad del juego, donde factores como el estado físico de los jugadores, las decisiones tácticas o las condiciones climáticas pueden influir significativamente en el desarrollo del partido. Además, muchos modelos no consideran adecuadamente la posibilidad de empates, lo que limita su precisión en competiciones donde este resultado es común</w:t>
+      </w:r>
+      <w:r>
+        <w:t>.</w:t>
+      </w:r>
+      <w:r>
+        <w:t xml:space="preserve"> </w:t>
+      </w:r>
+      <w:r>
+        <w:t>Tal como señalan Dixon y Coles (1997)</w:t>
+      </w:r>
+      <w:r>
+        <w:rPr>
+          <w:rFonts w:cs="Times New Roman"/>
+        </w:rPr>
+        <w:t xml:space="preserve"> [</w:t>
+      </w:r>
+      <w:hyperlink w:anchor="_6.1_Bibliografía" w:history="1">
+        <w:r>
+          <w:rPr>
+            <w:rStyle w:val="Hipervnculo"/>
+            <w:rFonts w:cs="Times New Roman"/>
+          </w:rPr>
+          <w:t>3</w:t>
+        </w:r>
+      </w:hyperlink>
+      <w:r>
+        <w:rPr>
+          <w:rFonts w:cs="Times New Roman"/>
+        </w:rPr>
+        <w:t>]</w:t>
+      </w:r>
+      <w:r>
+        <w:t>, introducir una ligera dependencia entre las anotaciones puede mejorar significativamente la capacidad predictiva del modelo.</w:t>
+      </w:r>
+    </w:p>
+    <w:p>
+      <w:pPr>
+        <w:spacing w:line="360" w:lineRule="auto"/>
+      </w:pPr>
+      <w:r>
+        <w:t>Otra limitación importante es la dependencia de datos incompletos o imperfectos. La calidad de las predicciones generadas por estos modelos está estrechamente ligada a la disponibilidad y precisión de los datos utilizados. En el contexto del fútbol, factores como lesiones, sanciones, cambios en la alineación o incluso el estado emocional de los jugadores son difíciles de cuantificar y, a menudo, no se incluyen en los conjuntos de datos. Esta omisión puede llevar a predicciones que no capturan adecuadamente la complejidad del juego real.​</w:t>
+      </w:r>
+    </w:p>
+    <w:p>
+      <w:pPr>
+        <w:spacing w:line="360" w:lineRule="auto"/>
+      </w:pPr>
+      <w:r>
+        <w:t>Además, existe el riesgo de sobreajuste (</w:t>
+      </w:r>
+      <w:r>
+        <w:rPr>
+          <w:i/>
+          <w:iCs/>
+        </w:rPr>
+        <w:t>overfitting</w:t>
+      </w:r>
+      <w:r>
+        <w:t>) en modelos complejos, donde el modelo se ajusta demasiado a los datos históricos, capturando ruido en lugar de patrones reales. Esto reduce su capacidad para generalizar y predecir resultados futuros con precisión.</w:t>
+      </w:r>
+      <w:r>
+        <w:t xml:space="preserve"> </w:t>
+      </w:r>
+      <w:r>
+        <w:t>Según Groll et al. (2018)</w:t>
+      </w:r>
+      <w:r>
+        <w:t xml:space="preserve"> </w:t>
+      </w:r>
+      <w:r>
+        <w:t>[</w:t>
+      </w:r>
+      <w:hyperlink w:anchor="_6.1_Bibliografía" w:history="1">
+        <w:r>
+          <w:rPr>
+            <w:rStyle w:val="Hipervnculo"/>
+          </w:rPr>
+          <w:t>6</w:t>
+        </w:r>
+      </w:hyperlink>
+      <w:r>
+        <w:t>]</w:t>
+      </w:r>
+      <w:r>
+        <w:t>, este problema puede reducir drásticamente la capacidad predictiva si no se aplican técnicas de validación adecuadas</w:t>
+      </w:r>
+      <w:r>
+        <w:t xml:space="preserve">. </w:t>
+      </w:r>
+      <w:r>
+        <w:t>El sobreajuste es especialmente problemático cuando se dispone de conjuntos de datos limitados o cuando los modelos incorporan un gran número de parámetros sin una validación adecuada</w:t>
+      </w:r>
+      <w:r>
+        <w:t>.</w:t>
+      </w:r>
+    </w:p>
+    <w:p>
+      <w:pPr>
+        <w:spacing w:line="360" w:lineRule="auto"/>
+      </w:pPr>
+    </w:p>
+    <w:p>
+      <w:pPr>
+        <w:pStyle w:val="titulo3"/>
+        <w:rPr>
+          <w:rFonts w:cs="Times New Roman"/>
+        </w:rPr>
+      </w:pPr>
+      <w:r>
+        <w:rPr>
+          <w:rFonts w:cs="Times New Roman"/>
+        </w:rPr>
+        <w:t xml:space="preserve">1.2.3 </w:t>
+      </w:r>
+      <w:bookmarkEnd w:id="7"/>
+      <w:r>
+        <w:rPr>
+          <w:rFonts w:cs="Times New Roman"/>
+        </w:rPr>
+        <w:t>Valoración</w:t>
+      </w:r>
+      <w:r>
+        <w:rPr>
+          <w:rFonts w:cs="Times New Roman"/>
+        </w:rPr>
+        <w:t xml:space="preserve"> del Éxito de los Equipos</w:t>
+      </w:r>
+    </w:p>
+    <w:p>
+      <w:pPr>
+        <w:spacing w:line="360" w:lineRule="auto"/>
+      </w:pPr>
+      <w:r>
+        <w:t>Es importante establecer una definición adecuada de</w:t>
+      </w:r>
+      <w:r>
+        <w:t>l</w:t>
+      </w:r>
+      <w:r>
+        <w:t xml:space="preserve"> </w:t>
+      </w:r>
+      <w:r>
+        <w:t>éxito</w:t>
+      </w:r>
+      <w:r>
+        <w:t xml:space="preserve"> para construir modelos estadísticos que sean útiles y coherentes. </w:t>
+      </w:r>
+      <w:r>
+        <w:t xml:space="preserve">La forma más directa para medir el </w:t>
+      </w:r>
+      <w:r>
+        <w:t xml:space="preserve">desempeño de un equipo es el resultado directo de un partido (victoria, empate, o derrota). Sin embargo, este enfoque puede resultar ineficiente dependiendo del enfoque del estudio. </w:t>
+      </w:r>
+      <w:r>
+        <w:t xml:space="preserve">Existen diversas métricas que se utilizan para medir el éxito en un equipo, como por ejemplo la diferencia de goles, el porcentaje de victorias, o la clasificación final en una competición. </w:t>
+      </w:r>
+      <w:r>
+        <w:t>P</w:t>
+      </w:r>
+      <w:r>
+        <w:t>or tanto, es necesario analizar previamente qué indicadores permiten representar de forma más precisa el comportamiento de un equipo y su desempeño sostenido en el tiempo.</w:t>
+      </w:r>
+    </w:p>
+    <w:p>
+      <w:pPr>
+        <w:spacing w:line="360" w:lineRule="auto"/>
+      </w:pPr>
+      <w:r>
+        <w:lastRenderedPageBreak/>
+        <w:t>Cada estudio utiliza unas métricas diferentes para medir el rendimiento de un equipo</w:t>
+      </w:r>
+      <w:r>
+        <w:t xml:space="preserve"> en el fútbol</w:t>
+      </w:r>
+      <w:r>
+        <w:t xml:space="preserve">. Una de </w:t>
+      </w:r>
+      <w:r>
+        <w:t xml:space="preserve">ellas es el </w:t>
+      </w:r>
+      <w:r>
+        <w:rPr>
+          <w:b/>
+          <w:bCs/>
+          <w:i/>
+          <w:iCs/>
+        </w:rPr>
+        <w:t>Soccer Power Index</w:t>
+      </w:r>
+      <w:r>
+        <w:rPr>
+          <w:b/>
+          <w:bCs/>
+          <w:i/>
+          <w:iCs/>
+        </w:rPr>
+        <w:t xml:space="preserve"> (SPI)</w:t>
+      </w:r>
+      <w:r>
+        <w:t xml:space="preserve">, creado por </w:t>
+      </w:r>
+      <w:r>
+        <w:rPr>
+          <w:b/>
+          <w:bCs/>
+          <w:i/>
+          <w:iCs/>
+        </w:rPr>
+        <w:t>FiveThirtyEight</w:t>
+      </w:r>
+      <w:r>
+        <w:rPr>
+          <w:i/>
+          <w:iCs/>
+        </w:rPr>
+        <w:t>.</w:t>
+      </w:r>
+      <w:r>
+        <w:rPr>
+          <w:b/>
+          <w:bCs/>
+        </w:rPr>
+        <w:t xml:space="preserve"> </w:t>
+      </w:r>
+      <w:r>
+        <w:t>Este índice combina información histórica con resultados recientes y proporciona una evaluación cuantitativa de la calidad de los equipos. El modelo tiene en cuenta tanto la capacidad ofensiva como defensiva, estimando cuántos goles se espera que marque o reciba un equipo frente a un rival promedio.</w:t>
+      </w:r>
+      <w:r>
+        <w:t xml:space="preserve"> </w:t>
+      </w:r>
+      <w:r>
+        <w:t>. Los partidos más recientes tienen mayor peso en el cálculo, aunque los datos anteriores también se consideran para mantener una base sólida de referencia. De esta forma, el SPI busca ofrecer una valoración global que capture la fuerza relativa de los equipos en distintos contextos.</w:t>
+      </w:r>
+      <w:r>
+        <w:rPr>
+          <w:rStyle w:val="Refdenotaalpie"/>
+        </w:rPr>
+        <w:footnoteReference w:id="4"/>
+      </w:r>
+    </w:p>
+    <w:p>
+      <w:pPr>
+        <w:spacing w:line="360" w:lineRule="auto"/>
+      </w:pPr>
+      <w:r>
+        <w:t xml:space="preserve">Otra métrica ampliamente utilizada en el análisis moderno es el modelo de goles esperados, conocido como </w:t>
+      </w:r>
+      <w:r>
+        <w:rPr>
+          <w:b/>
+          <w:bCs/>
+        </w:rPr>
+        <w:t>xG (</w:t>
+      </w:r>
+      <w:r>
+        <w:rPr>
+          <w:b/>
+          <w:bCs/>
+          <w:i/>
+          <w:iCs/>
+        </w:rPr>
+        <w:t>expected goals</w:t>
+      </w:r>
+      <w:r>
+        <w:rPr>
+          <w:b/>
+          <w:bCs/>
+        </w:rPr>
+        <w:t>)</w:t>
+      </w:r>
+      <w:r>
+        <w:t>.</w:t>
+      </w:r>
+      <w:r>
+        <w:rPr>
+          <w:b/>
+          <w:bCs/>
+        </w:rPr>
+        <w:t xml:space="preserve"> </w:t>
+      </w:r>
+      <w:r>
+        <w:t>A diferencia de contar los goles realmente marcados, esta métrica evalúa la calidad de cada oportunidad de gol, considerando aspectos como la posición desde la que se dispara, el tipo de pase que precede al remate, la forma del disparo o la situación del juego</w:t>
+      </w:r>
+      <w:r>
+        <w:t>.</w:t>
+      </w:r>
+      <w:r>
+        <w:t xml:space="preserve"> </w:t>
+      </w:r>
+      <w:r>
+        <w:t>El valor de xG refleja la probabilidad de que una acción concreta termine en gol. De este modo, un equipo con un xG alto, aunque no haya anotado muchos goles, puede considerarse ofensivamente productivo por haber generado ocasiones de alta calidad.</w:t>
+      </w:r>
+      <w:r>
+        <w:t xml:space="preserve"> </w:t>
+      </w:r>
+      <w:r>
+        <w:t xml:space="preserve">Estudios como </w:t>
+      </w:r>
+      <w:r>
+        <w:rPr>
+          <w:b/>
+          <w:bCs/>
+          <w:i/>
+          <w:iCs/>
+        </w:rPr>
+        <w:t>Beyond Expected Goals</w:t>
+      </w:r>
+      <w:r>
+        <w:t xml:space="preserve"> del MIT</w:t>
+      </w:r>
+      <w:r>
+        <w:t xml:space="preserve"> [</w:t>
+      </w:r>
+      <w:hyperlink w:anchor="_6.1_Bibliografía" w:history="1">
+        <w:r>
+          <w:rPr>
+            <w:rStyle w:val="Hipervnculo"/>
+          </w:rPr>
+          <w:t>9</w:t>
+        </w:r>
+      </w:hyperlink>
+      <w:r>
+        <w:t>]</w:t>
+      </w:r>
+      <w:r>
+        <w:t xml:space="preserve"> han demostrado que el xG es un predictor más fiable del rendimiento ofensivo futuro que los goles marcados. No obstante, su cálculo requiere una recopilación detallada y precisa de datos, lo que representa una dificultad adicional a la hora de implementarlo en modelos estadísticos a gran escala.</w:t>
+      </w:r>
+    </w:p>
+    <w:p>
+      <w:pPr>
+        <w:spacing w:line="360" w:lineRule="auto"/>
+      </w:pPr>
+    </w:p>
+    <w:p>
+      <w:pPr>
+        <w:pStyle w:val="Ttulo2"/>
+      </w:pPr>
+      <w:bookmarkStart w:id="8" w:name="_Toc195563199"/>
+      <w:r>
+        <w:t xml:space="preserve">1.3 </w:t>
+      </w:r>
+      <w:r>
+        <w:t xml:space="preserve">Objetivos </w:t>
+      </w:r>
+      <w:r>
+        <w:t xml:space="preserve">del </w:t>
+      </w:r>
+      <w:r>
+        <w:t>T</w:t>
+      </w:r>
+      <w:r>
+        <w:t>rabajo</w:t>
+      </w:r>
+      <w:bookmarkEnd w:id="8"/>
+    </w:p>
+    <w:p>
+      <w:pPr>
+        <w:spacing w:line="360" w:lineRule="auto"/>
+        <w:rPr>
+          <w:rFonts w:cs="Times New Roman"/>
+        </w:rPr>
+      </w:pPr>
+      <w:r>
+        <w:rPr>
+          <w:rFonts w:cs="Times New Roman"/>
+        </w:rPr>
+        <w:t xml:space="preserve">El objetivo principal de este Trabajo de Fin de Grado es </w:t>
+      </w:r>
+      <w:r>
+        <w:rPr>
+          <w:rFonts w:cs="Times New Roman"/>
+        </w:rPr>
+        <w:t>desarrollar</w:t>
+      </w:r>
+      <w:r>
+        <w:rPr>
+          <w:rFonts w:cs="Times New Roman"/>
+        </w:rPr>
+        <w:t xml:space="preserve"> un modelo estadístico</w:t>
+      </w:r>
+      <w:r>
+        <w:rPr>
+          <w:rFonts w:cs="Times New Roman"/>
+        </w:rPr>
+        <w:t xml:space="preserve"> </w:t>
+      </w:r>
+      <w:r>
+        <w:rPr>
+          <w:rFonts w:cs="Times New Roman"/>
+        </w:rPr>
+        <w:t>basado en la distribución de Poisson para realizar predicciones</w:t>
+      </w:r>
+      <w:r>
+        <w:rPr>
+          <w:rFonts w:cs="Times New Roman"/>
+        </w:rPr>
+        <w:t xml:space="preserve"> de resultados de fútbol</w:t>
+      </w:r>
+      <w:r>
+        <w:rPr>
+          <w:rFonts w:cs="Times New Roman"/>
+        </w:rPr>
+        <w:t>, y analizar tanto su</w:t>
+      </w:r>
+      <w:r>
+        <w:rPr>
+          <w:rFonts w:cs="Times New Roman"/>
+        </w:rPr>
+        <w:t>s</w:t>
+      </w:r>
+      <w:r>
+        <w:rPr>
+          <w:rFonts w:cs="Times New Roman"/>
+        </w:rPr>
+        <w:t xml:space="preserve"> capacidad</w:t>
+      </w:r>
+      <w:r>
+        <w:rPr>
+          <w:rFonts w:cs="Times New Roman"/>
+        </w:rPr>
+        <w:t>es</w:t>
+      </w:r>
+      <w:r>
+        <w:rPr>
+          <w:rFonts w:cs="Times New Roman"/>
+        </w:rPr>
+        <w:t xml:space="preserve"> como sus limitaciones. Para alcanzar este objetivo general, se plantean los siguientes objetivos específicos:</w:t>
+      </w:r>
+    </w:p>
+    <w:p>
+      <w:pPr>
         <w:numPr>
           <w:ilvl w:val="0"/>
-          <w:numId w:val="62"/>
+          <w:numId w:val="71"/>
         </w:numPr>
-        <w:rPr>
-          <w:bCs/>
-        </w:rPr>
-      </w:pPr>
-      <w:r>
-        <w:rPr>
-          <w:bCs/>
-        </w:rPr>
-        <w:t>La naturaleza aleatoria del fútbol.</w:t>
-      </w:r>
-    </w:p>
-    <w:p>
-      <w:pPr>
-        <w:pStyle w:val="Prrafodelista"/>
+        <w:spacing w:line="360" w:lineRule="auto"/>
+        <w:rPr>
+          <w:lang w:val="es-ES"/>
+        </w:rPr>
+      </w:pPr>
+      <w:r>
+        <w:t>Estimar los parámetros clave del modelo, como las capacidades ofensivas</w:t>
+      </w:r>
+      <w:r>
+        <w:t xml:space="preserve"> y </w:t>
+      </w:r>
+      <w:r>
+        <w:t>defensivas a partir del análisis de datos históricos de partidos de fútbol.</w:t>
+      </w:r>
+    </w:p>
+    <w:p>
+      <w:pPr>
         <w:numPr>
           <w:ilvl w:val="0"/>
-          <w:numId w:val="62"/>
+          <w:numId w:val="71"/>
         </w:numPr>
-        <w:rPr>
-          <w:bCs/>
-        </w:rPr>
-      </w:pPr>
-      <w:r>
-        <w:rPr>
-          <w:bCs/>
-        </w:rPr>
-        <w:t>Que es difícil predecir con certeza un resultado.</w:t>
-      </w:r>
-    </w:p>
-    <w:p>
-      <w:pPr>
-        <w:pStyle w:val="Prrafodelista"/>
+        <w:spacing w:line="360" w:lineRule="auto"/>
+        <w:rPr>
+          <w:lang w:val="es-ES"/>
+        </w:rPr>
+      </w:pPr>
+      <w:r>
+        <w:t>Calcular, mediante el modelo, las probabilidades de los tres resultados posibles en un partido: victoria local, empate y victoria visitante.</w:t>
+      </w:r>
+    </w:p>
+    <w:p>
+      <w:pPr>
         <w:numPr>
           <w:ilvl w:val="0"/>
-          <w:numId w:val="62"/>
+          <w:numId w:val="71"/>
         </w:numPr>
-        <w:rPr>
-          <w:bCs/>
-        </w:rPr>
-      </w:pPr>
-      <w:r>
-        <w:rPr>
-          <w:bCs/>
-        </w:rPr>
-        <w:t>Que hay variabilidad incluso entre equipos desiguales.</w:t>
-      </w:r>
-    </w:p>
-    <w:p>
-      <w:pPr>
-        <w:rPr>
-          <w:bCs/>
-        </w:rPr>
-      </w:pPr>
-    </w:p>
-    <w:p>
-      <w:pPr>
-        <w:pStyle w:val="titulo3"/>
-        <w:rPr>
-          <w:rFonts w:cs="Times New Roman"/>
-        </w:rPr>
-      </w:pPr>
-      <w:bookmarkStart w:id="6" w:name="_Toc195563197"/>
-      <w:r>
-        <w:rPr>
-          <w:rFonts w:cs="Times New Roman"/>
-        </w:rPr>
-        <w:t xml:space="preserve">1.2.2 </w:t>
-      </w:r>
-      <w:r>
-        <w:rPr>
-          <w:rFonts w:cs="Times New Roman"/>
-        </w:rPr>
-        <w:t xml:space="preserve">Limitaciones </w:t>
-      </w:r>
-      <w:r>
-        <w:rPr>
-          <w:rFonts w:cs="Times New Roman"/>
-        </w:rPr>
-        <w:t xml:space="preserve">de los </w:t>
-      </w:r>
-      <w:r>
-        <w:rPr>
-          <w:rFonts w:cs="Times New Roman"/>
-        </w:rPr>
-        <w:t>M</w:t>
-      </w:r>
-      <w:r>
-        <w:rPr>
-          <w:rFonts w:cs="Times New Roman"/>
-        </w:rPr>
-        <w:t xml:space="preserve">odelos </w:t>
-      </w:r>
-      <w:r>
-        <w:rPr>
-          <w:rFonts w:cs="Times New Roman"/>
-        </w:rPr>
-        <w:t>M</w:t>
-      </w:r>
-      <w:r>
-        <w:rPr>
-          <w:rFonts w:cs="Times New Roman"/>
-        </w:rPr>
-        <w:t>atemáticos</w:t>
-      </w:r>
-      <w:r>
-        <w:rPr>
-          <w:rFonts w:cs="Times New Roman"/>
-        </w:rPr>
-        <w:t xml:space="preserve"> y Estadísticos</w:t>
-      </w:r>
-      <w:bookmarkEnd w:id="6"/>
-    </w:p>
-    <w:p>
-      <w:pPr>
         <w:spacing w:line="360" w:lineRule="auto"/>
         <w:rPr>
-          <w:rFonts w:cs="Times New Roman"/>
-        </w:rPr>
-      </w:pPr>
-      <w:r>
-        <w:rPr>
-          <w:rFonts w:cs="Times New Roman"/>
-        </w:rPr>
-        <w:t>Analizar cómo los modelos matemáticos y estadísticos</w:t>
-      </w:r>
-      <w:r>
-        <w:rPr>
-          <w:rFonts w:cs="Times New Roman"/>
-        </w:rPr>
-        <w:t xml:space="preserve"> </w:t>
-      </w:r>
-      <w:r>
-        <w:rPr>
-          <w:rFonts w:cs="Times New Roman"/>
-        </w:rPr>
-        <w:t>presentan limitaciones debido a la necesidad de hacer suposiciones simplificadas y a la dependencia de datos incompletos o imperfectos.</w:t>
-      </w:r>
-    </w:p>
-    <w:p>
-      <w:pPr>
-        <w:pStyle w:val="Prrafodelista"/>
+          <w:lang w:val="es-ES"/>
+        </w:rPr>
+      </w:pPr>
+      <w:r>
+        <w:lastRenderedPageBreak/>
+        <w:t>Probar variantes del modelo clásico de Poisson, con el fin de evaluar si alguna mejora la capacidad predictiva en comparación con la formulación estándar.</w:t>
+      </w:r>
+    </w:p>
+    <w:p>
+      <w:pPr>
         <w:numPr>
           <w:ilvl w:val="0"/>
-          <w:numId w:val="67"/>
+          <w:numId w:val="71"/>
         </w:numPr>
-      </w:pPr>
-      <w:r>
-        <w:t>Requieren asumir condiciones ideales que no siempre reflejan la realidad.</w:t>
-      </w:r>
-    </w:p>
-    <w:p>
-      <w:pPr>
-        <w:pStyle w:val="Prrafodelista"/>
-        <w:numPr>
-          <w:ilvl w:val="0"/>
-          <w:numId w:val="67"/>
-        </w:numPr>
-      </w:pPr>
-      <w:r>
-        <w:t>Simplifican fenómenos complejos para poder ser calculables.</w:t>
-      </w:r>
-    </w:p>
-    <w:p>
-      <w:pPr>
-        <w:pStyle w:val="Prrafodelista"/>
-        <w:numPr>
-          <w:ilvl w:val="0"/>
-          <w:numId w:val="67"/>
-        </w:numPr>
-      </w:pPr>
-      <w:r>
-        <w:t>Dependen fuertemente de la disponibilidad y calidad de los datos.</w:t>
-      </w:r>
-    </w:p>
-    <w:p/>
-    <w:p>
-      <w:pPr>
-        <w:pStyle w:val="titulo3"/>
-        <w:rPr>
-          <w:rFonts w:cs="Times New Roman"/>
-        </w:rPr>
-      </w:pPr>
-      <w:bookmarkStart w:id="7" w:name="_Toc195563198"/>
-      <w:r>
-        <w:rPr>
-          <w:rFonts w:cs="Times New Roman"/>
-        </w:rPr>
-        <w:t xml:space="preserve">1.2.3 </w:t>
-      </w:r>
-      <w:r>
-        <w:rPr>
-          <w:rFonts w:cs="Times New Roman"/>
-        </w:rPr>
-        <w:t>Cuotas de apuestas y eficiencia de mercado</w:t>
-      </w:r>
-      <w:bookmarkEnd w:id="7"/>
-    </w:p>
-    <w:p>
-      <w:pPr>
-        <w:rPr>
-          <w:rFonts w:cs="Times New Roman"/>
-          <w:szCs w:val="22"/>
-        </w:rPr>
-      </w:pPr>
-      <w:r>
-        <w:t>Se aborda el problema de si las cuotas de apuestas reflejan con precisión la probabilidad real de los resultados. Si existen desviaciones sistemáticas, esto indicaría que el mercado no es totalmente eficiente y que modelos estadísticos bien construidos podrían detectar valor</w:t>
-      </w:r>
-    </w:p>
-    <w:p>
-      <w:pPr>
-        <w:pStyle w:val="Prrafodelista"/>
-        <w:numPr>
-          <w:ilvl w:val="0"/>
-          <w:numId w:val="63"/>
-        </w:numPr>
-      </w:pPr>
-      <w:r>
-        <w:t>La sospecha de que las cuotas pueden estar sesgadas (por ejemplo, por el comportamiento de los apostadores o intereses comerciales).</w:t>
-      </w:r>
-    </w:p>
-    <w:p>
-      <w:pPr>
-        <w:pStyle w:val="Prrafodelista"/>
-        <w:numPr>
-          <w:ilvl w:val="0"/>
-          <w:numId w:val="63"/>
-        </w:numPr>
-      </w:pPr>
-      <w:r>
-        <w:t>Que esto genera un desajuste entre probabilidad real y cuota ofrecida.</w:t>
-      </w:r>
-    </w:p>
-    <w:p>
-      <w:pPr>
-        <w:pStyle w:val="Prrafodelista"/>
-        <w:numPr>
-          <w:ilvl w:val="0"/>
-          <w:numId w:val="63"/>
-        </w:numPr>
-      </w:pPr>
-      <w:r>
-        <w:t>Que, si hay ineficiencia, un modelo bien calibrado podría aprovecharla (lo que tiene implicaciones económicas reales).</w:t>
-      </w:r>
-    </w:p>
-    <w:p/>
-    <w:p>
-      <w:pPr>
-        <w:pStyle w:val="Ttulo2"/>
-      </w:pPr>
-      <w:bookmarkStart w:id="8" w:name="_Toc195563199"/>
-      <w:r>
-        <w:lastRenderedPageBreak/>
-        <w:t xml:space="preserve">1.3 </w:t>
-      </w:r>
-      <w:r>
-        <w:t xml:space="preserve">Objetivos </w:t>
-      </w:r>
-      <w:r>
-        <w:t xml:space="preserve">del </w:t>
-      </w:r>
-      <w:r>
-        <w:t>T</w:t>
-      </w:r>
-      <w:r>
-        <w:t>rabajo</w:t>
-      </w:r>
-      <w:bookmarkEnd w:id="8"/>
-    </w:p>
-    <w:p>
-      <w:pPr>
         <w:spacing w:line="360" w:lineRule="auto"/>
         <w:rPr>
-          <w:rFonts w:cs="Times New Roman"/>
-        </w:rPr>
-      </w:pPr>
-      <w:r>
-        <w:rPr>
-          <w:rFonts w:cs="Times New Roman"/>
-        </w:rPr>
-        <w:t xml:space="preserve">Objetivo general: </w:t>
-      </w:r>
-      <w:r>
-        <w:rPr>
-          <w:rFonts w:cs="Times New Roman"/>
-        </w:rPr>
-        <w:t>Desarrollar un modelo estadístico basado en la distribución de Poisson para predecir los goles y resultados en partidos de fútbol, y analizar su utilidad práctica en el contexto del mercado de apuestas deportivas.</w:t>
+          <w:lang w:val="es-ES"/>
+        </w:rPr>
+      </w:pPr>
+      <w:r>
+        <w:t>Analizar las limitaciones y la efectividad del modelo propuesto en la tarea de predicción, especialmente en escenarios donde la incertidumbre del resultado es alta.</w:t>
       </w:r>
     </w:p>
     <w:p>
       <w:pPr>
         <w:spacing w:line="360" w:lineRule="auto"/>
         <w:rPr>
-          <w:rFonts w:cs="Times New Roman"/>
-        </w:rPr>
-      </w:pPr>
-      <w:r>
-        <w:rPr>
-          <w:rFonts w:cs="Times New Roman"/>
-        </w:rPr>
-        <w:t>Objetivos específicos:</w:t>
-      </w:r>
-    </w:p>
-    <w:p>
-      <w:pPr>
-        <w:pStyle w:val="Prrafodelista"/>
-        <w:numPr>
-          <w:ilvl w:val="0"/>
-          <w:numId w:val="65"/>
-        </w:numPr>
-      </w:pPr>
-      <w:r>
-        <w:t>Implementar un modelo estadístico basado en la distribución de Poisson para estimar la cantidad de goles esperados por cada equipo en un partido.</w:t>
-      </w:r>
-    </w:p>
-    <w:p>
-      <w:pPr>
-        <w:pStyle w:val="Prrafodelista"/>
-        <w:numPr>
-          <w:ilvl w:val="0"/>
-          <w:numId w:val="65"/>
-        </w:numPr>
-      </w:pPr>
-      <w:r>
-        <w:t>Estimar los parámetros de ataque, defensa y ventaja de localía a partir de datos históricos de resultados de fútbol.</w:t>
-      </w:r>
-    </w:p>
-    <w:p>
-      <w:pPr>
-        <w:pStyle w:val="Prrafodelista"/>
-        <w:numPr>
-          <w:ilvl w:val="0"/>
-          <w:numId w:val="65"/>
-        </w:numPr>
-      </w:pPr>
-      <w:r>
-        <w:t>Calcular las probabilidades de los diferentes resultados posibles (victoria local, empate, victoria visitante) a partir del modelo.</w:t>
-      </w:r>
-    </w:p>
-    <w:p>
-      <w:pPr>
-        <w:pStyle w:val="Prrafodelista"/>
-        <w:numPr>
-          <w:ilvl w:val="0"/>
-          <w:numId w:val="65"/>
-        </w:numPr>
-      </w:pPr>
-      <w:r>
-        <w:t>Comparar las probabilidades estimadas por el modelo con las cuotas ofrecidas por casas de apuestas deportivas.</w:t>
-      </w:r>
-    </w:p>
-    <w:p>
-      <w:pPr>
-        <w:pStyle w:val="Prrafodelista"/>
-        <w:numPr>
-          <w:ilvl w:val="0"/>
-          <w:numId w:val="65"/>
-        </w:numPr>
-      </w:pPr>
-      <w:r>
-        <w:t>Evaluar la existencia de posibles ineficiencias en el mercado de apuestas mediante el análisis del valor esperado y la simulación de estrategias de apuesta.</w:t>
-      </w:r>
+          <w:lang w:val="es-ES"/>
+        </w:rPr>
+      </w:pPr>
+      <w:r>
+        <w:rPr>
+          <w:lang w:val="es-ES"/>
+        </w:rPr>
+        <w:t>Este conjunto de objetivos permitirá no solo construir una base teórica sólida para el modelado de resultados de fútbol, sino también explorar su utilidad práctica en un entorno real como el de las apuestas deportivas, donde la precisión estadística puede traducirse en ventaja económica.</w:t>
+      </w:r>
+    </w:p>
+    <w:p>
+      <w:pPr>
+        <w:spacing w:line="360" w:lineRule="auto"/>
+      </w:pPr>
       <w:r>
         <w:br w:type="page"/>
       </w:r>
@@ -3922,14 +4296,26 @@
         <w:rPr>
           <w:rFonts w:cs="Times New Roman"/>
         </w:rPr>
-        <w:t>Las apuestas deportivas han experimentado una notable transformación a lo largo de la historia. Lo que comenzó como actividades informales en tiempos antiguos ha evolucionado hasta convertirse en un sector con un enorme impacto económico. A lo largo de este proceso, se han producido momentos clave, como la legalización y regulación de las apuestas en Inglaterra en el siglo XVIII.</w:t>
+        <w:t xml:space="preserve">Las apuestas deportivas han experimentado una notable transformación a lo largo de la historia. Lo que comenzó como actividades informales en </w:t>
+      </w:r>
+      <w:r>
+        <w:rPr>
+          <w:rFonts w:cs="Times New Roman"/>
+        </w:rPr>
+        <w:t>la antigüedad</w:t>
+      </w:r>
+      <w:r>
+        <w:rPr>
+          <w:rFonts w:cs="Times New Roman"/>
+        </w:rPr>
+        <w:t xml:space="preserve"> ha evolucionado hasta convertirse en un sector con un enorme impacto económico. A lo largo de este proceso, se han producido momentos clave, como la legalización y regulación de las apuestas en Inglaterra en el siglo XVIII.</w:t>
       </w:r>
       <w:r>
         <w:rPr>
           <w:rStyle w:val="Refdenotaalpie"/>
           <w:rFonts w:cs="Times New Roman"/>
         </w:rPr>
-        <w:footnoteReference w:id="4"/>
+        <w:footnoteReference w:id="5"/>
       </w:r>
       <w:r>
         <w:rPr>
@@ -3941,8 +4327,40 @@
         <w:rPr>
           <w:rFonts w:cs="Times New Roman"/>
         </w:rPr>
-        <w:t>En las últimas décadas, el avance de la tecnología y la llegada de Internet han dado lugar al surgimiento de plataformas digitales que permiten apostar en directo. Este apartado tiene como objetivo ofrecer una visión general del contexto actual de las apuestas deportivas.</w:t>
-      </w:r>
+        <w:t xml:space="preserve">En las últimas décadas, el avance de la tecnología y la llegada de Internet han dado lugar al </w:t>
+      </w:r>
+      <w:r>
+        <w:rPr>
+          <w:rFonts w:cs="Times New Roman"/>
+        </w:rPr>
+        <w:t>desarrollo</w:t>
+      </w:r>
+      <w:r>
+        <w:rPr>
+          <w:rFonts w:cs="Times New Roman"/>
+        </w:rPr>
+        <w:t xml:space="preserve"> de plataformas digitales que permiten apostar en </w:t>
+      </w:r>
+      <w:r>
+        <w:rPr>
+          <w:rFonts w:cs="Times New Roman"/>
+        </w:rPr>
+        <w:t>línea de una manera fácil y accesible</w:t>
+      </w:r>
+      <w:r>
+        <w:rPr>
+          <w:rFonts w:cs="Times New Roman"/>
+        </w:rPr>
+        <w:t>. Este apartado tiene como objetivo ofrecer una visión general del contexto actual de las apuestas deportivas.</w:t>
+      </w:r>
+    </w:p>
+    <w:p>
+      <w:pPr>
+        <w:spacing w:line="360" w:lineRule="auto"/>
+        <w:rPr>
+          <w:rFonts w:cs="Times New Roman"/>
+        </w:rPr>
+      </w:pPr>
     </w:p>
     <w:p>
       <w:pPr>
@@ -3956,7 +4374,19 @@
         <w:rPr>
           <w:rFonts w:cs="Times New Roman"/>
         </w:rPr>
-        <w:t xml:space="preserve">2.1.2 </w:t>
+        <w:t>2.1.</w:t>
+      </w:r>
+      <w:r>
+        <w:rPr>
+          <w:rFonts w:cs="Times New Roman"/>
+        </w:rPr>
+        <w:t>1</w:t>
+      </w:r>
+      <w:r>
+        <w:rPr>
+          <w:rFonts w:cs="Times New Roman"/>
+        </w:rPr>
+        <w:t xml:space="preserve"> </w:t>
       </w:r>
       <w:r>
         <w:rPr>
@@ -4005,33 +4435,437 @@
     <w:p>
       <w:pPr>
         <w:spacing w:line="360" w:lineRule="auto"/>
-        <w:rPr>
-          <w:rFonts w:cs="Times New Roman"/>
+      </w:pPr>
+      <w:r>
+        <w:t xml:space="preserve">En el mercado de apuestas deportivas, las cuotas </w:t>
+      </w:r>
+      <w:r>
+        <w:t xml:space="preserve">son el mecanismo mediante el cual se expresan las distintas probabilidades implícitas de los distintos resultados posibles de un evento. Estas cuotas </w:t>
+      </w:r>
+      <w:r>
+        <w:t xml:space="preserve">indican el retorno económico que recibiría el apostante si su </w:t>
+      </w:r>
+      <w:r>
+        <w:t>apuesta es ganadora</w:t>
+      </w:r>
+      <w:r>
+        <w:t xml:space="preserve">. </w:t>
+      </w:r>
+      <w:r>
+        <w:t xml:space="preserve">Las casas de apuestas aplican un margen de beneficio, conocido como </w:t>
+      </w:r>
+      <w:r>
+        <w:t>“</w:t>
+      </w:r>
+      <w:r>
+        <w:rPr>
+          <w:i/>
+          <w:iCs/>
+        </w:rPr>
+        <w:t>book margin</w:t>
+      </w:r>
+      <w:r>
+        <w:rPr>
+          <w:i/>
+          <w:iCs/>
+        </w:rPr>
+        <w:t>”</w:t>
+      </w:r>
+      <w:r>
+        <w:t>, que les permite garantizar una rentabilidad independientemente del resultado del evento. Este margen surge porque la suma de las probabilidades implícitas suele ser superior al 100 %.</w:t>
+      </w:r>
+    </w:p>
+    <w:p>
+      <w:pPr>
+        <w:spacing w:line="360" w:lineRule="auto"/>
+      </w:pPr>
+      <w:r>
+        <w:t>Según Robbins (2022)</w:t>
+      </w:r>
+      <w:r>
+        <w:t xml:space="preserve"> [</w:t>
+      </w:r>
+      <w:hyperlink w:anchor="_6.1_Bibliografía" w:history="1">
+        <w:r>
+          <w:rPr>
+            <w:rStyle w:val="Hipervnculo"/>
+          </w:rPr>
+          <w:t>8</w:t>
+        </w:r>
+      </w:hyperlink>
+      <w:r>
+        <w:t>]</w:t>
+      </w:r>
+      <w:r>
+        <w:t>, este margen promedio suele estar entre el 3 % y el 5 %, y constituye una ventaja estructural para los operadores. Las cuotas se determinan inicialmente mediante modelos estadísticos, pero también se ajustan según factores como el volumen de apuestas o el comportamiento de los usuarios. Esto implica que las cuotas no son puramente objetivas, sino que responden también a intereses comerciales.</w:t>
+      </w:r>
+      <w:r>
+        <w:t xml:space="preserve"> </w:t>
+      </w:r>
+      <w:r>
+        <w:t>El resultado es un sistema donde las cuotas actúan como precios de mercado, pero con una distorsión incorporada para asegurar la rentabilidad de las casas de apuestas.</w:t>
+      </w:r>
+    </w:p>
+    <w:p>
+      <w:pPr>
+        <w:spacing w:line="360" w:lineRule="auto"/>
+      </w:pPr>
+      <w:r>
+        <w:t xml:space="preserve">Además, las casas incorporan sesgos de mercado, ajustes de liquidez, y consideraciones sobre el volumen total apostado para equilibrar su exposición al riesgo y minimizar pérdidas. Este </w:t>
+      </w:r>
+      <w:r>
+        <w:lastRenderedPageBreak/>
+        <w:t>ajuste se intensifica en apuestas en vivo, donde las cuotas se actualizan en directo según transcurre el evento.</w:t>
+      </w:r>
+    </w:p>
+    <w:p>
+      <w:pPr>
+        <w:spacing w:line="360" w:lineRule="auto"/>
+      </w:pPr>
+    </w:p>
+    <w:p>
+      <w:pPr>
+        <w:spacing w:line="360" w:lineRule="auto"/>
+        <w:rPr>
+          <w:b/>
+          <w:bCs/>
+        </w:rPr>
+      </w:pPr>
+      <w:r>
+        <w:rPr>
+          <w:b/>
+          <w:bCs/>
+        </w:rPr>
+        <w:t>Tipos de casas de apuestas</w:t>
+      </w:r>
+    </w:p>
+    <w:p>
+      <w:pPr>
+        <w:spacing w:line="360" w:lineRule="auto"/>
+      </w:pPr>
+      <w:r>
+        <w:t>Principalmente, existen dos modelos de casas de apuestas en el mercado actual</w:t>
+      </w:r>
+      <w:r>
+        <w:t xml:space="preserve">. El más común es el de las casas de apuestas tradicionales o de </w:t>
+      </w:r>
+      <w:r>
+        <w:rPr>
+          <w:b/>
+          <w:bCs/>
+        </w:rPr>
+        <w:t>contrapartida</w:t>
+      </w:r>
+      <w:r>
+        <w:t>, donde la propia casa establece las cuotas y acepta apuestas directamente de los usuarios. En este sistema, el apostante juega contra la casa, que asume el riesgo y obtiene beneficios mediante el margen aplicado a las cuotas. Algunos ejemplos representativos de este modelo son Bet</w:t>
+      </w:r>
+      <w:r>
+        <w:t>365, William Hill o Bwin.</w:t>
+      </w:r>
+    </w:p>
+    <w:p>
+      <w:pPr>
+        <w:spacing w:line="360" w:lineRule="auto"/>
+      </w:pPr>
+      <w:r>
+        <w:t xml:space="preserve">Por otro lado, las casas de apuestas de </w:t>
+      </w:r>
+      <w:r>
+        <w:rPr>
+          <w:b/>
+          <w:bCs/>
+        </w:rPr>
+        <w:t>intercambio</w:t>
+      </w:r>
+      <w:r>
+        <w:t xml:space="preserve"> </w:t>
+      </w:r>
+      <w:r>
+        <w:t>permiten que los propios usuarios apuesten entre sí. En este caso, los jugadores pueden proponer sus propias cuotas y aceptar las apuestas de otros</w:t>
+      </w:r>
+      <w:r>
+        <w:t xml:space="preserve">, mediante que la plataforma actúa únicamente como intermediaria. </w:t>
+      </w:r>
+      <w:r>
+        <w:t>Su beneficio proviene de aplicar una comisión sobre las ganancias de los apostantes. Betfair es el ejemplo más conocido de este sistema.</w:t>
+      </w:r>
+    </w:p>
+    <w:p>
+      <w:pPr>
+        <w:spacing w:line="360" w:lineRule="auto"/>
+      </w:pPr>
+    </w:p>
+    <w:p>
+      <w:pPr>
+        <w:spacing w:line="360" w:lineRule="auto"/>
+        <w:rPr>
+          <w:rFonts w:cs="Times New Roman"/>
+          <w:b/>
+          <w:bCs/>
+        </w:rPr>
+      </w:pPr>
+      <w:r>
+        <w:rPr>
+          <w:rFonts w:cs="Times New Roman"/>
+          <w:b/>
+          <w:bCs/>
+        </w:rPr>
+        <w:t>Ajustes de Cuotas y Margen de Beneficio: Sesgos e Ineficiencias</w:t>
+      </w:r>
+    </w:p>
+    <w:p>
+      <w:pPr>
+        <w:spacing w:line="360" w:lineRule="auto"/>
+      </w:pPr>
+      <w:r>
+        <w:t>Uno de los principales debates en el análisis del mercado de apuestas deportivas gira en torno a si las cuotas ofrecidas por las casas de apuestas reflejan con precisión las probabilidades reales de los resultados.</w:t>
+      </w:r>
+      <w:r>
+        <w:t xml:space="preserve"> </w:t>
+      </w:r>
+      <w:r>
+        <w:t>El concepto de eficiencia del mercado, aplicado al ámbito de las apuestas deportivas, se refiere a la idea de que las cuotas ofrecidas por las casas de apuestas reflejan toda la información disponible sobre un evento, de forma que no es posible obtener beneficios sistemáticos apostando.</w:t>
+      </w:r>
+      <w:r>
+        <w:t xml:space="preserve"> </w:t>
+      </w:r>
+      <w:r>
+        <w:t xml:space="preserve">En un mercado eficiente, </w:t>
+      </w:r>
+      <w:r>
+        <w:t>las cuotas serían una representación ajustada del conocimiento disponible, y no existiría la posibilidad de obtener beneficios sistemáticos</w:t>
+      </w:r>
+      <w:r>
+        <w:t xml:space="preserve">. </w:t>
+      </w:r>
+      <w:r>
+        <w:t xml:space="preserve">Sin embargo, diversos estudios han cuestionado esta suposición. </w:t>
+      </w:r>
+    </w:p>
+    <w:p>
+      <w:pPr>
+        <w:spacing w:line="360" w:lineRule="auto"/>
+      </w:pPr>
+      <w:r>
+        <w:t xml:space="preserve">El trabajo de Vlastakis, Dotsis y Markellos (2009) </w:t>
+      </w:r>
+      <w:r>
+        <w:t>[</w:t>
+      </w:r>
+      <w:hyperlink w:anchor="_6.1_Bibliografía" w:history="1">
+        <w:r>
+          <w:rPr>
+            <w:rStyle w:val="Hipervnculo"/>
+          </w:rPr>
+          <w:t>7</w:t>
+        </w:r>
+      </w:hyperlink>
+      <w:r>
+        <w:t xml:space="preserve">] </w:t>
+      </w:r>
+      <w:r>
+        <w:t>representa uno de los estudios más completos sobre la eficiencia del mercado europeo de apuestas de fútbol. Analizando más de 12.000 partidos y cuotas de seis grandes casas de apuestas (tanto online como tradicionales), los autores identifican la existencia de oportunidades de arbitraje limitadas pero altamente rentables, especialmente cuando se combinan cuotas de diferentes operadores.</w:t>
+      </w:r>
+      <w:r>
+        <w:t xml:space="preserve"> </w:t>
+      </w:r>
+      <w:r>
+        <w:t>Entre los sesgos detectados, destacan el conocido “favo</w:t>
+      </w:r>
+      <w:r>
+        <w:rPr>
+          <w:i/>
+          <w:iCs/>
+        </w:rPr>
+        <w:t>urite–longshot bias</w:t>
+      </w:r>
+      <w:r>
+        <w:t xml:space="preserve">”, donde las apuestas a favoritos tienden a estar mejor valoradas que las apuestas a no favoritos, y la sobreestimación sistemática de la ventaja de jugar en casa. Esta última genera lo que los autores denominan el </w:t>
+      </w:r>
+      <w:r>
+        <w:rPr>
+          <w:i/>
+          <w:iCs/>
+        </w:rPr>
+        <w:t>“away-favourite bias</w:t>
+      </w:r>
+      <w:r>
+        <w:t xml:space="preserve">”, es decir, una infravaloración de los equipos favoritos que juegan como </w:t>
+      </w:r>
+      <w:r>
+        <w:lastRenderedPageBreak/>
+        <w:t>visitantes. Estos desajustes en las cuotas no solo reflejan errores en la estimación de probabilidades, sino también posibles influencias del comportamiento de los apostadores, que pueden sesgar las cuotas por motivos emocionales o preferencias locales.</w:t>
+      </w:r>
+    </w:p>
+    <w:p>
+      <w:pPr>
+        <w:spacing w:line="360" w:lineRule="auto"/>
+        <w:rPr>
           <w:lang w:val="es-ES"/>
         </w:rPr>
       </w:pPr>
-      <w:r>
-        <w:rPr>
-          <w:rFonts w:cs="Times New Roman"/>
-          <w:lang w:val="es-ES"/>
-        </w:rPr>
-        <w:t>Cuotas de apuestas y como reflejan probabilidades implícitas</w:t>
-      </w:r>
+    </w:p>
+    <w:p>
+      <w:pPr>
+        <w:pStyle w:val="titulo3"/>
+        <w:rPr>
+          <w:rFonts w:cs="Times New Roman"/>
+        </w:rPr>
+      </w:pPr>
+      <w:bookmarkStart w:id="12" w:name="_Toc195563203"/>
+      <w:r>
+        <w:rPr>
+          <w:rFonts w:cs="Times New Roman"/>
+        </w:rPr>
+        <w:t>2.1.3</w:t>
+      </w:r>
+      <w:r>
+        <w:rPr>
+          <w:rFonts w:cs="Times New Roman"/>
+        </w:rPr>
+        <w:t xml:space="preserve"> </w:t>
+      </w:r>
+      <w:r>
+        <w:rPr>
+          <w:rFonts w:cs="Times New Roman"/>
+        </w:rPr>
+        <w:t>Impacto Económico y Social</w:t>
+      </w:r>
+      <w:bookmarkEnd w:id="12"/>
     </w:p>
     <w:p>
       <w:pPr>
         <w:spacing w:line="360" w:lineRule="auto"/>
         <w:rPr>
           <w:rFonts w:cs="Times New Roman"/>
-          <w:lang w:val="es-ES"/>
-        </w:rPr>
-      </w:pPr>
-      <w:r>
-        <w:rPr>
-          <w:rFonts w:cs="Times New Roman"/>
-          <w:lang w:val="es-ES"/>
-        </w:rPr>
-        <w:t xml:space="preserve">Diferencia entre cuotas justas y reales </w:t>
+        </w:rPr>
+      </w:pPr>
+      <w:r>
+        <w:rPr>
+          <w:rFonts w:cs="Times New Roman"/>
+        </w:rPr>
+        <w:t>Actualmente, se estima que el</w:t>
+      </w:r>
+      <w:r>
+        <w:rPr>
+          <w:rFonts w:cs="Times New Roman"/>
+        </w:rPr>
+        <w:t xml:space="preserve"> mercado </w:t>
+      </w:r>
+      <w:r>
+        <w:rPr>
+          <w:rFonts w:cs="Times New Roman"/>
+        </w:rPr>
+        <w:t xml:space="preserve">a nivel </w:t>
+      </w:r>
+      <w:r>
+        <w:rPr>
+          <w:rFonts w:cs="Times New Roman"/>
+        </w:rPr>
+        <w:t>global de apuestas deportivas genera más de 90 millones de dólares anuales</w:t>
+      </w:r>
+      <w:r>
+        <w:rPr>
+          <w:rFonts w:cs="Times New Roman"/>
+        </w:rPr>
+        <w:t>, una cifra que continúa creciendo</w:t>
+      </w:r>
+      <w:r>
+        <w:rPr>
+          <w:rFonts w:cs="Times New Roman"/>
+        </w:rPr>
+        <w:t xml:space="preserve"> debido a la legalización en </w:t>
+      </w:r>
+      <w:r>
+        <w:rPr>
+          <w:rFonts w:cs="Times New Roman"/>
+        </w:rPr>
+        <w:t>diversos</w:t>
+      </w:r>
+      <w:r>
+        <w:rPr>
+          <w:rFonts w:cs="Times New Roman"/>
+        </w:rPr>
+        <w:t xml:space="preserve"> países y </w:t>
+      </w:r>
+      <w:r>
+        <w:rPr>
+          <w:rFonts w:cs="Times New Roman"/>
+        </w:rPr>
+        <w:t>la expansión de las</w:t>
+      </w:r>
+      <w:r>
+        <w:rPr>
+          <w:rFonts w:cs="Times New Roman"/>
+        </w:rPr>
+        <w:t xml:space="preserve"> plataformas digitales. En regiones como Europa y América del Norte, </w:t>
+      </w:r>
+      <w:r>
+        <w:rPr>
+          <w:rFonts w:cs="Times New Roman"/>
+        </w:rPr>
+        <w:t>este sector rep</w:t>
+      </w:r>
+      <w:r>
+        <w:rPr>
+          <w:rFonts w:cs="Times New Roman"/>
+        </w:rPr>
+        <w:t>resenta</w:t>
+      </w:r>
+      <w:r>
+        <w:rPr>
+          <w:rFonts w:cs="Times New Roman"/>
+        </w:rPr>
+        <w:t xml:space="preserve"> un gran porcentaje la industria del entretenimiento y juegos de azar. </w:t>
+      </w:r>
+      <w:r>
+        <w:rPr>
+          <w:rFonts w:cs="Times New Roman"/>
+        </w:rPr>
+        <w:t>De hecho, s</w:t>
+      </w:r>
+      <w:r>
+        <w:rPr>
+          <w:rFonts w:cs="Times New Roman"/>
+        </w:rPr>
+        <w:t xml:space="preserve">e estima que </w:t>
+      </w:r>
+      <w:r>
+        <w:rPr>
+          <w:rFonts w:cs="Times New Roman"/>
+        </w:rPr>
+        <w:t xml:space="preserve">para el año 2030, </w:t>
+      </w:r>
+      <w:r>
+        <w:rPr>
+          <w:rFonts w:cs="Times New Roman"/>
+        </w:rPr>
+        <w:t>el mercado de las apuestas deportivas</w:t>
+      </w:r>
+      <w:r>
+        <w:rPr>
+          <w:rFonts w:cs="Times New Roman"/>
+        </w:rPr>
+        <w:t xml:space="preserve"> </w:t>
+      </w:r>
+      <w:r>
+        <w:rPr>
+          <w:rFonts w:cs="Times New Roman"/>
+        </w:rPr>
+        <w:t>alcanzará un valor de 608.410 millones de dólares</w:t>
+      </w:r>
+      <w:r>
+        <w:rPr>
+          <w:rFonts w:cs="Times New Roman"/>
+        </w:rPr>
+        <w:t>.</w:t>
+      </w:r>
+      <w:r>
+        <w:rPr>
+          <w:rStyle w:val="Refdenotaalpie"/>
+          <w:rFonts w:cs="Times New Roman"/>
+        </w:rPr>
+        <w:footnoteReference w:id="6"/>
       </w:r>
     </w:p>
     <w:p>
@@ -4045,158 +4879,31 @@
         <w:rPr>
           <w:rFonts w:cs="Times New Roman"/>
         </w:rPr>
-        <w:t>Cómo calculan las casas de apuestas sus cuotas</w:t>
-      </w:r>
-    </w:p>
-    <w:p>
-      <w:pPr>
-        <w:pStyle w:val="Prrafodelista"/>
-        <w:numPr>
-          <w:ilvl w:val="0"/>
-          <w:numId w:val="69"/>
-        </w:numPr>
-      </w:pPr>
-      <w:r>
-        <w:t>Modelo de rentabilidad</w:t>
-      </w:r>
-    </w:p>
-    <w:p>
-      <w:pPr>
-        <w:spacing w:line="360" w:lineRule="auto"/>
-        <w:rPr>
-          <w:rFonts w:cs="Times New Roman"/>
-        </w:rPr>
-      </w:pPr>
-      <w:r>
-        <w:rPr>
-          <w:rFonts w:cs="Times New Roman"/>
-        </w:rPr>
-        <w:t>Tipos de casas de apuestas</w:t>
-      </w:r>
-    </w:p>
-    <w:p>
-      <w:pPr>
-        <w:spacing w:line="360" w:lineRule="auto"/>
-        <w:rPr>
-          <w:rFonts w:cs="Times New Roman"/>
-        </w:rPr>
-      </w:pPr>
-      <w:r>
-        <w:rPr>
-          <w:rFonts w:cs="Times New Roman"/>
-          <w:lang w:val="es-ES"/>
-        </w:rPr>
-        <w:t>C</w:t>
-      </w:r>
-      <w:r>
-        <w:rPr>
-          <w:rFonts w:cs="Times New Roman"/>
-        </w:rPr>
-        <w:t>oncepto de eficiencia del mercado en apuestas deportivas.</w:t>
-      </w:r>
-    </w:p>
-    <w:p>
-      <w:pPr>
-        <w:spacing w:line="360" w:lineRule="auto"/>
-        <w:rPr>
-          <w:rFonts w:cs="Times New Roman"/>
-          <w:lang w:val="es-ES"/>
-        </w:rPr>
-      </w:pPr>
-      <w:r>
-        <w:rPr>
-          <w:rFonts w:cs="Times New Roman"/>
-          <w:lang w:val="es-ES"/>
-        </w:rPr>
-        <w:t>Sesgos e Ineficiencias</w:t>
-      </w:r>
-    </w:p>
-    <w:p>
-      <w:pPr>
-        <w:pStyle w:val="Prrafodelista"/>
-        <w:numPr>
-          <w:ilvl w:val="0"/>
-          <w:numId w:val="69"/>
-        </w:numPr>
-        <w:rPr>
-          <w:lang w:val="es-ES"/>
-        </w:rPr>
-      </w:pPr>
-      <w:r>
-        <w:rPr>
-          <w:lang w:val="es-ES"/>
-        </w:rPr>
-        <w:t>Longshot Bias</w:t>
-      </w:r>
-    </w:p>
-    <w:p>
-      <w:pPr>
-        <w:pStyle w:val="Prrafodelista"/>
-        <w:numPr>
-          <w:ilvl w:val="0"/>
-          <w:numId w:val="69"/>
-        </w:numPr>
-        <w:rPr>
-          <w:lang w:val="es-ES"/>
-        </w:rPr>
-      </w:pPr>
-      <w:r>
-        <w:rPr>
-          <w:lang w:val="es-ES"/>
-        </w:rPr>
-        <w:t xml:space="preserve">Home-Field </w:t>
-      </w:r>
-      <w:r>
-        <w:rPr>
-          <w:lang w:val="es-ES"/>
-        </w:rPr>
-        <w:t>Advantage Misestimation</w:t>
-      </w:r>
-    </w:p>
-    <w:p>
-      <w:pPr>
-        <w:pStyle w:val="Prrafodelista"/>
-        <w:numPr>
-          <w:ilvl w:val="0"/>
-          <w:numId w:val="69"/>
-        </w:numPr>
-        <w:rPr>
-          <w:lang w:val="es-ES"/>
-        </w:rPr>
-      </w:pPr>
-      <w:r>
-        <w:rPr>
-          <w:lang w:val="es-ES"/>
-        </w:rPr>
-        <w:t>Incorporación Tardía de Informació</w:t>
-      </w:r>
-      <w:r>
-        <w:rPr>
-          <w:lang w:val="es-ES"/>
-        </w:rPr>
-        <w:t>n</w:t>
-      </w:r>
-    </w:p>
-    <w:p>
-      <w:pPr>
-        <w:rPr>
-          <w:lang w:val="es-ES"/>
-        </w:rPr>
-      </w:pPr>
-    </w:p>
-    <w:p>
-      <w:pPr>
-        <w:pStyle w:val="titulo3"/>
-        <w:rPr>
-          <w:rFonts w:cs="Times New Roman"/>
-        </w:rPr>
-      </w:pPr>
-      <w:bookmarkStart w:id="12" w:name="_Toc195563203"/>
-      <w:r>
-        <w:rPr>
-          <w:rFonts w:cs="Times New Roman"/>
-        </w:rPr>
-        <w:t>2.1.3</w:t>
+        <w:t>Sin embargo</w:t>
+      </w:r>
+      <w:r>
+        <w:rPr>
+          <w:rFonts w:cs="Times New Roman"/>
+        </w:rPr>
+        <w:t xml:space="preserve">, la accesibilidad de las apuestas en línea </w:t>
+      </w:r>
+      <w:r>
+        <w:rPr>
+          <w:rFonts w:cs="Times New Roman"/>
+        </w:rPr>
+        <w:t>también ha traído consecuencias negativas, como el aumento de casos de adicción al juego, especialmente entre los jóvenes</w:t>
+      </w:r>
+      <w:r>
+        <w:rPr>
+          <w:rFonts w:cs="Times New Roman"/>
+        </w:rPr>
+        <w:t xml:space="preserve">. </w:t>
+      </w:r>
+      <w:r>
+        <w:rPr>
+          <w:rFonts w:cs="Times New Roman"/>
+        </w:rPr>
+        <w:t>Varios estudios</w:t>
       </w:r>
       <w:r>
         <w:rPr>
@@ -4208,37 +4915,81 @@
         <w:rPr>
           <w:rFonts w:cs="Times New Roman"/>
         </w:rPr>
-        <w:t>Impacto Económico y Social</w:t>
-      </w:r>
-      <w:bookmarkEnd w:id="12"/>
-    </w:p>
-    <w:p>
-      <w:pPr>
-        <w:spacing w:line="360" w:lineRule="auto"/>
-        <w:rPr>
-          <w:rFonts w:cs="Times New Roman"/>
-        </w:rPr>
-      </w:pPr>
-      <w:r>
-        <w:rPr>
-          <w:rFonts w:cs="Times New Roman"/>
-        </w:rPr>
-        <w:t>Dimensión económica del mercado de apuestas a nivel global y nacional</w:t>
-      </w:r>
-    </w:p>
-    <w:p>
-      <w:pPr>
-        <w:spacing w:line="360" w:lineRule="auto"/>
-        <w:rPr>
-          <w:rFonts w:cs="Times New Roman"/>
-        </w:rPr>
-      </w:pPr>
-      <w:r>
-        <w:rPr>
-          <w:rFonts w:cs="Times New Roman"/>
-        </w:rPr>
-        <w:lastRenderedPageBreak/>
-        <w:t>Implicaciones sociales: adicción, regulación legal, publicidad, accesibilidad online.</w:t>
+        <w:t>calculan</w:t>
+      </w:r>
+      <w:r>
+        <w:rPr>
+          <w:rFonts w:cs="Times New Roman"/>
+        </w:rPr>
+        <w:t xml:space="preserve"> que </w:t>
+      </w:r>
+      <w:r>
+        <w:rPr>
+          <w:rFonts w:cs="Times New Roman"/>
+        </w:rPr>
+        <w:t xml:space="preserve">aproximadamente </w:t>
+      </w:r>
+      <w:r>
+        <w:rPr>
+          <w:rFonts w:cs="Times New Roman"/>
+        </w:rPr>
+        <w:t xml:space="preserve">80 millones de adultos en todo el mundo </w:t>
+      </w:r>
+      <w:r>
+        <w:rPr>
+          <w:rFonts w:cs="Times New Roman"/>
+        </w:rPr>
+        <w:t>padecen problemas relacionados con el juego</w:t>
+      </w:r>
+      <w:r>
+        <w:rPr>
+          <w:rFonts w:cs="Times New Roman"/>
+        </w:rPr>
+        <w:t>.</w:t>
+      </w:r>
+      <w:r>
+        <w:rPr>
+          <w:rStyle w:val="Refdenotaalpie"/>
+          <w:rFonts w:cs="Times New Roman"/>
+        </w:rPr>
+        <w:footnoteReference w:id="7"/>
+      </w:r>
+      <w:r>
+        <w:rPr>
+          <w:rFonts w:cs="Times New Roman"/>
+        </w:rPr>
+        <w:t xml:space="preserve"> </w:t>
+      </w:r>
+      <w:r>
+        <w:rPr>
+          <w:rFonts w:cs="Times New Roman"/>
+        </w:rPr>
+        <w:t>En países como Brasil, se ha encendido la alarma por el alto nivel de gasto en apuestas en línea, que supera los 3.200 millones de euros al mes, lo que equivale al 20 % del total de salarios del país</w:t>
+      </w:r>
+      <w:r>
+        <w:rPr>
+          <w:rFonts w:cs="Times New Roman"/>
+        </w:rPr>
+        <w:t>.</w:t>
+      </w:r>
+      <w:r>
+        <w:rPr>
+          <w:rStyle w:val="Refdenotaalpie"/>
+          <w:rFonts w:cs="Times New Roman"/>
+        </w:rPr>
+        <w:footnoteReference w:id="8"/>
+      </w:r>
+      <w:r>
+        <w:rPr>
+          <w:rFonts w:cs="Times New Roman"/>
+        </w:rPr>
+        <w:t xml:space="preserve"> </w:t>
+      </w:r>
+      <w:r>
+        <w:rPr>
+          <w:rFonts w:cs="Times New Roman"/>
+        </w:rPr>
+        <w:t>Por este motivo, aunque el uso de modelos predictivos puede contribuir al crecimiento del sector, también requiere un enfoque responsable para no fomentar comportamientos problemáticos.</w:t>
       </w:r>
     </w:p>
     <w:p>
@@ -4257,6 +5008,7 @@
       <w:bookmarkStart w:id="13" w:name="_Toc190115576"/>
       <w:bookmarkStart w:id="14" w:name="_Toc195563204"/>
       <w:r>
+        <w:lastRenderedPageBreak/>
         <w:t>2.2 El Futbol y las Apuestas</w:t>
       </w:r>
       <w:bookmarkEnd w:id="13"/>
@@ -4281,7 +5033,7 @@
           <w:rStyle w:val="Refdenotaalpie"/>
           <w:rFonts w:cs="Times New Roman"/>
         </w:rPr>
-        <w:footnoteReference w:id="5"/>
+        <w:footnoteReference w:id="9"/>
       </w:r>
       <w:r>
         <w:rPr>
@@ -4314,16 +5066,26 @@
       <w:bookmarkEnd w:id="16"/>
     </w:p>
     <w:p>
+      <w:pPr>
+        <w:spacing w:line="360" w:lineRule="auto"/>
+      </w:pPr>
       <w:r>
         <w:t>Descripción de los principales tipos de apuesta</w:t>
       </w:r>
     </w:p>
     <w:p>
+      <w:pPr>
+        <w:spacing w:line="360" w:lineRule="auto"/>
+      </w:pPr>
       <w:r>
         <w:t xml:space="preserve">Descripción detallada de en cuales se centra este trabajo y por qué </w:t>
       </w:r>
     </w:p>
-    <w:p/>
+    <w:p>
+      <w:pPr>
+        <w:spacing w:line="360" w:lineRule="auto"/>
+      </w:pPr>
+    </w:p>
     <w:p>
       <w:pPr>
         <w:pStyle w:val="titulo3"/>
@@ -4442,26 +5204,99 @@
       <w:bookmarkEnd w:id="20"/>
     </w:p>
     <w:p>
+      <w:pPr>
+        <w:spacing w:line="360" w:lineRule="auto"/>
+      </w:pPr>
       <w:r>
         <w:t>Introducción al uso de modelos estadísticos para analizar eventos deportivos</w:t>
       </w:r>
     </w:p>
     <w:p>
+      <w:pPr>
+        <w:spacing w:line="360" w:lineRule="auto"/>
+      </w:pPr>
       <w:r>
         <w:t>Justificación del enfoque probabilístico para modelar resultados no deterministas como los del fútbol.</w:t>
       </w:r>
     </w:p>
     <w:p>
+      <w:pPr>
+        <w:spacing w:line="360" w:lineRule="auto"/>
+      </w:pPr>
       <w:r>
         <w:t>Ejemplos clásicos en los que se aplican distribuciones de probabilidad: goles, tarjetas, lesiones, etc.</w:t>
       </w:r>
     </w:p>
     <w:p>
+      <w:pPr>
+        <w:spacing w:line="360" w:lineRule="auto"/>
+      </w:pPr>
       <w:r>
         <w:t>Diferencia entre predicción determinista y probabilística (estimación de probabilidades de eventos).</w:t>
       </w:r>
     </w:p>
-    <w:p/>
+    <w:p>
+      <w:pPr>
+        <w:spacing w:line="360" w:lineRule="auto"/>
+      </w:pPr>
+    </w:p>
+    <w:p>
+      <w:pPr>
+        <w:spacing w:line="360" w:lineRule="auto"/>
+        <w:rPr>
+          <w:color w:val="FF0000"/>
+        </w:rPr>
+      </w:pPr>
+      <w:r>
+        <w:rPr>
+          <w:color w:val="FF0000"/>
+        </w:rPr>
+        <w:t xml:space="preserve">Nuevo apartado de </w:t>
+      </w:r>
+      <w:r>
+        <w:rPr>
+          <w:color w:val="FF0000"/>
+        </w:rPr>
+        <w:t xml:space="preserve">Modelos de Cuenta o Modelos de Conteo </w:t>
+      </w:r>
+    </w:p>
+    <w:p>
+      <w:pPr>
+        <w:spacing w:line="360" w:lineRule="auto"/>
+        <w:rPr>
+          <w:color w:val="FF0000"/>
+        </w:rPr>
+      </w:pPr>
+      <w:r>
+        <w:rPr>
+          <w:color w:val="FF0000"/>
+        </w:rPr>
+        <w:lastRenderedPageBreak/>
+        <w:t xml:space="preserve">Efecto contagio de la binomial negativa </w:t>
+      </w:r>
+    </w:p>
+    <w:p>
+      <w:pPr>
+        <w:spacing w:line="360" w:lineRule="auto"/>
+        <w:rPr>
+          <w:color w:val="FF0000"/>
+        </w:rPr>
+      </w:pPr>
+      <w:r>
+        <w:rPr>
+          <w:color w:val="FF0000"/>
+        </w:rPr>
+        <w:t xml:space="preserve">Justificación </w:t>
+      </w:r>
+    </w:p>
+    <w:p>
+      <w:pPr>
+        <w:spacing w:line="360" w:lineRule="auto"/>
+        <w:rPr>
+          <w:color w:val="FF0000"/>
+        </w:rPr>
+      </w:pPr>
+    </w:p>
     <w:p>
       <w:pPr>
         <w:pStyle w:val="titulo3"/>
@@ -4474,7 +5309,6 @@
         <w:rPr>
           <w:rFonts w:cs="Times New Roman"/>
         </w:rPr>
-        <w:lastRenderedPageBreak/>
         <w:t>2.3.</w:t>
       </w:r>
       <w:r>
@@ -4522,16 +5356,25 @@
       <w:bookmarkEnd w:id="21"/>
     </w:p>
     <w:p>
+      <w:pPr>
+        <w:spacing w:line="360" w:lineRule="auto"/>
+      </w:pPr>
       <w:r>
         <w:t>Definición formal de la distribución de Poisson</w:t>
       </w:r>
     </w:p>
     <w:p>
+      <w:pPr>
+        <w:spacing w:line="360" w:lineRule="auto"/>
+      </w:pPr>
       <w:r>
         <w:t>Función de masa de probabilidad</w:t>
       </w:r>
     </w:p>
     <w:p>
+      <w:pPr>
+        <w:spacing w:line="360" w:lineRule="auto"/>
+      </w:pPr>
       <w:r>
         <w:t xml:space="preserve">Interpretación del parámetro </w:t>
       </w:r>
@@ -4546,16 +5389,26 @@
       </w:r>
     </w:p>
     <w:p>
+      <w:pPr>
+        <w:spacing w:line="360" w:lineRule="auto"/>
+      </w:pPr>
       <w:r>
         <w:t>Propiedades fundamentales</w:t>
       </w:r>
     </w:p>
     <w:p>
+      <w:pPr>
+        <w:spacing w:line="360" w:lineRule="auto"/>
+      </w:pPr>
       <w:r>
         <w:t>Aplicaciones típicas en conteo de sucesos raros o discretos (tráfico, llamadas, goles…).</w:t>
       </w:r>
     </w:p>
-    <w:p/>
+    <w:p>
+      <w:pPr>
+        <w:spacing w:line="360" w:lineRule="auto"/>
+      </w:pPr>
+    </w:p>
     <w:p>
       <w:pPr>
         <w:pStyle w:val="titulo3"/>
@@ -4627,35 +5480,69 @@
       <w:bookmarkEnd w:id="22"/>
     </w:p>
     <w:p>
+      <w:pPr>
+        <w:spacing w:line="360" w:lineRule="auto"/>
+      </w:pPr>
       <w:r>
         <w:t>Justificación empírica de que los goles pueden modelarse como eventos independientes y discretos.</w:t>
       </w:r>
     </w:p>
     <w:p>
+      <w:pPr>
+        <w:spacing w:line="360" w:lineRule="auto"/>
+      </w:pPr>
       <w:r>
         <w:t>Supuestos que hacen razonable su uso: goles como eventos poco frecuentes y separados.</w:t>
       </w:r>
     </w:p>
     <w:p>
+      <w:pPr>
+        <w:spacing w:line="360" w:lineRule="auto"/>
+      </w:pPr>
       <w:r>
         <w:t>Cómo estimar λ para un equipo (como local o visitante) a partir de datos históricos.</w:t>
       </w:r>
     </w:p>
     <w:p>
+      <w:pPr>
+        <w:spacing w:line="360" w:lineRule="auto"/>
+      </w:pPr>
       <w:r>
         <w:t>Construcción de modelos individuales por equipo (por ejemplo, Real Madrid como local).</w:t>
       </w:r>
     </w:p>
     <w:p>
+      <w:pPr>
+        <w:spacing w:line="360" w:lineRule="auto"/>
+      </w:pPr>
       <w:r>
         <w:t>Ejemplos de cómo se aplica la fórmula para obtener la probabilidad de marcar X goles.</w:t>
       </w:r>
     </w:p>
     <w:p>
       <w:pPr>
-        <w:pStyle w:val="Prrafodelista"/>
-        <w:ind w:left="720"/>
-      </w:pPr>
+        <w:spacing w:line="360" w:lineRule="auto"/>
+      </w:pPr>
+    </w:p>
+    <w:p>
+      <w:pPr>
+        <w:spacing w:line="360" w:lineRule="auto"/>
+        <w:rPr>
+          <w:color w:val="FF0000"/>
+        </w:rPr>
+      </w:pPr>
+      <w:r>
+        <w:rPr>
+          <w:color w:val="FF0000"/>
+        </w:rPr>
+        <w:t xml:space="preserve">Introducción a </w:t>
+      </w:r>
+      <w:r>
+        <w:rPr>
+          <w:color w:val="FF0000"/>
+        </w:rPr>
+        <w:t>Modelos Bivariantes</w:t>
+      </w:r>
     </w:p>
     <w:p>
       <w:pPr>
@@ -4692,16 +5579,25 @@
       <w:bookmarkEnd w:id="23"/>
     </w:p>
     <w:p>
+      <w:pPr>
+        <w:spacing w:line="360" w:lineRule="auto"/>
+      </w:pPr>
       <w:r>
         <w:t>Explicación del modelo de Maher (1982): goles locales y visitantes como dos Poisson independientes</w:t>
       </w:r>
     </w:p>
     <w:p>
+      <w:pPr>
+        <w:spacing w:line="360" w:lineRule="auto"/>
+      </w:pPr>
       <w:r>
         <w:t>Introducción de los parámetros de ataque, defensa y localía.</w:t>
       </w:r>
     </w:p>
     <w:p>
+      <w:pPr>
+        <w:spacing w:line="360" w:lineRule="auto"/>
+      </w:pPr>
       <w:r>
         <w:t>Mejoras de Dixon-Coles:</w:t>
       </w:r>
@@ -4739,10 +5635,15 @@
         </w:numPr>
       </w:pPr>
       <w:r>
+        <w:lastRenderedPageBreak/>
         <w:t>Ventajas del modelo frente al Poisson simple</w:t>
       </w:r>
     </w:p>
-    <w:p/>
+    <w:p>
+      <w:pPr>
+        <w:spacing w:line="360" w:lineRule="auto"/>
+      </w:pPr>
+    </w:p>
     <w:p>
       <w:pPr>
         <w:pStyle w:val="titulo3"/>
@@ -4802,6 +5703,9 @@
       </w:r>
     </w:p>
     <w:p>
+      <w:pPr>
+        <w:spacing w:line="360" w:lineRule="auto"/>
+      </w:pPr>
       <w:r>
         <w:t>Supuestos del modelo clásico de Poisson:</w:t>
       </w:r>
@@ -4831,6 +5735,9 @@
       </w:r>
     </w:p>
     <w:p>
+      <w:pPr>
+        <w:spacing w:line="360" w:lineRule="auto"/>
+      </w:pPr>
       <w:r>
         <w:t>Limitaciones:</w:t>
       </w:r>
@@ -4844,7 +5751,6 @@
         </w:numPr>
       </w:pPr>
       <w:r>
-        <w:lastRenderedPageBreak/>
         <w:t>No modela la interacción entre los equipos (ej. un equipo marca más cuando el otro va perdiendo).</w:t>
       </w:r>
     </w:p>
@@ -4860,7 +5766,11 @@
         <w:t>Problemas con la overdispersion (la varianza es mayor que la media en datos reales).</w:t>
       </w:r>
     </w:p>
-    <w:p/>
+    <w:p>
+      <w:pPr>
+        <w:spacing w:line="360" w:lineRule="auto"/>
+      </w:pPr>
+    </w:p>
     <w:p>
       <w:pPr>
         <w:pStyle w:val="titulo3"/>
@@ -4991,7 +5901,11 @@
         <w:t>Visualización de la distribución de resultados posibles en un partido.</w:t>
       </w:r>
     </w:p>
-    <w:p/>
+    <w:p>
+      <w:pPr>
+        <w:spacing w:line="360" w:lineRule="auto"/>
+      </w:pPr>
+    </w:p>
     <w:p>
       <w:pPr>
         <w:pStyle w:val="titulo3"/>
@@ -5194,7 +6108,16 @@
           <w:color w:val="1F497D" w:themeColor="text2"/>
           <w:szCs w:val="22"/>
         </w:rPr>
-        <w:t>Este apartado debe recoger otros trabajos académicos -desde otros TFG, TFM o tesis doctorales relacionadas con nuestro tema, a monografías en forma de libro o de artículo académico publicado en cualquier lengua- que hayan abordado una problemática similar a nuestro TFG. Una búsqueda bibliográfica ajustada a un TFG, pero lo más amplia posible es, hoy en día, muy sencilla por medio de instrumentos como Google Académico (</w:t>
+        <w:t xml:space="preserve">Este apartado debe recoger otros trabajos académicos -desde otros TFG, TFM o tesis doctorales relacionadas con nuestro tema, a monografías en forma de libro o de artículo académico publicado en cualquier lengua- que hayan abordado una problemática similar a nuestro TFG. </w:t>
+      </w:r>
+      <w:r>
+        <w:rPr>
+          <w:rFonts w:cs="Times New Roman"/>
+          <w:color w:val="1F497D" w:themeColor="text2"/>
+          <w:szCs w:val="22"/>
+        </w:rPr>
+        <w:lastRenderedPageBreak/>
+        <w:t>Una búsqueda bibliográfica ajustada a un TFG, pero lo más amplia posible es, hoy en día, muy sencilla por medio de instrumentos como Google Académico (</w:t>
       </w:r>
       <w:hyperlink r:id="rId12" w:history="1">
         <w:r>
@@ -5478,15 +6401,64 @@
         <w:spacing w:line="360" w:lineRule="auto"/>
         <w:rPr>
           <w:rFonts w:cs="Times New Roman"/>
-          <w:color w:val="1F497D" w:themeColor="text2"/>
-        </w:rPr>
-      </w:pPr>
-      <w:r>
-        <w:rPr>
-          <w:rFonts w:cs="Times New Roman"/>
-          <w:color w:val="1F497D" w:themeColor="text2"/>
-        </w:rPr>
-        <w:t>Todas las imágenes, citas al pie y referencias del TFG han de quedar registradas en este apartado siguiendo la normativa APA</w:t>
+          <w:color w:val="000000" w:themeColor="text1"/>
+        </w:rPr>
+      </w:pPr>
+      <w:r>
+        <w:rPr>
+          <w:rFonts w:cs="Times New Roman"/>
+          <w:color w:val="000000" w:themeColor="text1"/>
+        </w:rPr>
+        <w:t xml:space="preserve">Todas las imágenes, </w:t>
+      </w:r>
+      <w:r>
+        <w:rPr>
+          <w:rFonts w:cs="Times New Roman"/>
+          <w:color w:val="000000" w:themeColor="text1"/>
+        </w:rPr>
+        <w:t>tablas</w:t>
+      </w:r>
+      <w:r>
+        <w:rPr>
+          <w:rFonts w:cs="Times New Roman"/>
+          <w:color w:val="000000" w:themeColor="text1"/>
+        </w:rPr>
+        <w:t xml:space="preserve"> y referencias </w:t>
+      </w:r>
+      <w:r>
+        <w:rPr>
+          <w:rFonts w:cs="Times New Roman"/>
+          <w:color w:val="000000" w:themeColor="text1"/>
+        </w:rPr>
+        <w:t xml:space="preserve">bibliográficas </w:t>
+      </w:r>
+      <w:r>
+        <w:rPr>
+          <w:rFonts w:cs="Times New Roman"/>
+          <w:color w:val="000000" w:themeColor="text1"/>
+        </w:rPr>
+        <w:t>de</w:t>
+      </w:r>
+      <w:r>
+        <w:rPr>
+          <w:rFonts w:cs="Times New Roman"/>
+          <w:color w:val="000000" w:themeColor="text1"/>
+        </w:rPr>
+        <w:t xml:space="preserve"> este </w:t>
+      </w:r>
+      <w:r>
+        <w:rPr>
+          <w:rFonts w:cs="Times New Roman"/>
+          <w:color w:val="000000" w:themeColor="text1"/>
+        </w:rPr>
+        <w:t>T</w:t>
+      </w:r>
+      <w:r>
+        <w:rPr>
+          <w:rFonts w:cs="Times New Roman"/>
+          <w:color w:val="000000" w:themeColor="text1"/>
+        </w:rPr>
+        <w:t>rabajo de Fin de Grado quedan registradas en este apartado siguiendo la normativa APA7</w:t>
       </w:r>
     </w:p>
     <w:p>
@@ -5494,7 +6466,7 @@
         <w:spacing w:line="360" w:lineRule="auto"/>
         <w:rPr>
           <w:rFonts w:cs="Times New Roman"/>
-          <w:color w:val="1F497D" w:themeColor="text2"/>
+          <w:color w:val="000000" w:themeColor="text1"/>
         </w:rPr>
       </w:pPr>
     </w:p>
@@ -5547,13 +6519,145 @@
         <w:rPr>
           <w:rFonts w:cs="Times New Roman"/>
         </w:rPr>
+        <w:t xml:space="preserve"> Maher, M. J. (1982). Modelling association football scores. Statistica Neerlandica</w:t>
+      </w:r>
+    </w:p>
+    <w:p>
+      <w:pPr>
+        <w:spacing w:line="360" w:lineRule="auto"/>
+        <w:rPr>
+          <w:rFonts w:cs="Times New Roman"/>
+        </w:rPr>
+      </w:pPr>
+      <w:r>
+        <w:rPr>
+          <w:rFonts w:cs="Times New Roman"/>
+        </w:rPr>
+        <w:t>[3]</w:t>
+      </w:r>
+      <w:r>
+        <w:rPr>
+          <w:rFonts w:cs="Times New Roman"/>
+        </w:rPr>
+        <w:t xml:space="preserve"> Dixon, M. J., &amp; Coles, S. G. (1997). Modelling association football scores and inefficiencies in the football betting market. Applied Statistics.</w:t>
+      </w:r>
+    </w:p>
+    <w:p>
+      <w:pPr>
+        <w:spacing w:line="360" w:lineRule="auto"/>
+        <w:rPr>
+          <w:rFonts w:cs="Times New Roman"/>
+        </w:rPr>
+      </w:pPr>
+      <w:r>
+        <w:rPr>
+          <w:rFonts w:cs="Times New Roman"/>
+        </w:rPr>
+        <w:t xml:space="preserve">[4] </w:t>
+      </w:r>
+      <w:r>
+        <w:rPr>
+          <w:rFonts w:cs="Times New Roman"/>
+        </w:rPr>
+        <w:t>Nguyen, Q. (2021). Poisson Modeling and Predicting English Premier League Goal Scoring</w:t>
+      </w:r>
+      <w:r>
+        <w:rPr>
+          <w:rFonts w:cs="Times New Roman"/>
+        </w:rPr>
+        <w:t xml:space="preserve">. </w:t>
+      </w:r>
+      <w:r>
+        <w:rPr>
+          <w:rFonts w:cs="Times New Roman"/>
+        </w:rPr>
+        <w:t>Loyola University Chicago</w:t>
+      </w:r>
+    </w:p>
+    <w:p>
+      <w:pPr>
+        <w:spacing w:line="360" w:lineRule="auto"/>
+        <w:rPr>
+          <w:rFonts w:cs="Times New Roman"/>
+        </w:rPr>
+      </w:pPr>
+      <w:r>
+        <w:rPr>
+          <w:rFonts w:cs="Times New Roman"/>
+        </w:rPr>
+        <w:t xml:space="preserve">[5] </w:t>
+      </w:r>
+      <w:r>
+        <w:rPr>
+          <w:rFonts w:cs="Times New Roman"/>
+        </w:rPr>
+        <w:t xml:space="preserve">Aoki, R., Assunção, R., &amp; Vaz de Melo, P. O. S. (2017). Luck is </w:t>
+      </w:r>
+      <w:r>
+        <w:rPr>
+          <w:rFonts w:cs="Times New Roman"/>
+        </w:rPr>
+        <w:t>Hard</w:t>
+      </w:r>
+      <w:r>
+        <w:rPr>
+          <w:rFonts w:cs="Times New Roman"/>
+        </w:rPr>
+        <w:t xml:space="preserve"> to </w:t>
+      </w:r>
+      <w:r>
+        <w:rPr>
+          <w:rFonts w:cs="Times New Roman"/>
+        </w:rPr>
+        <w:t>B</w:t>
+      </w:r>
+      <w:r>
+        <w:rPr>
+          <w:rFonts w:cs="Times New Roman"/>
+        </w:rPr>
+        <w:t xml:space="preserve">eat: The </w:t>
+      </w:r>
+      <w:r>
+        <w:rPr>
+          <w:rFonts w:cs="Times New Roman"/>
+        </w:rPr>
+        <w:t>Difficulty</w:t>
+      </w:r>
+      <w:r>
+        <w:rPr>
+          <w:rFonts w:cs="Times New Roman"/>
+        </w:rPr>
+        <w:t xml:space="preserve"> of </w:t>
+      </w:r>
+      <w:r>
+        <w:rPr>
+          <w:rFonts w:cs="Times New Roman"/>
+        </w:rPr>
+        <w:t>Sports</w:t>
+      </w:r>
+      <w:r>
+        <w:rPr>
+          <w:rFonts w:cs="Times New Roman"/>
+        </w:rPr>
         <w:t xml:space="preserve"> </w:t>
       </w:r>
       <w:r>
         <w:rPr>
           <w:rFonts w:cs="Times New Roman"/>
         </w:rPr>
-        <w:t>Maher, M. J. (1982). Modelling association football scores. Statistica Neerlandica</w:t>
+        <w:t>Prediction</w:t>
+      </w:r>
+      <w:r>
+        <w:rPr>
+          <w:rFonts w:cs="Times New Roman"/>
+        </w:rPr>
+        <w:t>. In Proceedings of the 23rd ACM SIGKDD International Conference on Knowledge Discovery and Data Mining</w:t>
+      </w:r>
+      <w:r>
+        <w:rPr>
+          <w:rFonts w:cs="Times New Roman"/>
+        </w:rPr>
+        <w:t>.</w:t>
       </w:r>
     </w:p>
     <w:p>
@@ -5567,7 +6671,7 @@
         <w:rPr>
           <w:rFonts w:cs="Times New Roman"/>
         </w:rPr>
-        <w:t>[3]</w:t>
+        <w:t>[6]</w:t>
       </w:r>
       <w:r>
         <w:rPr>
@@ -5579,7 +6683,39 @@
         <w:rPr>
           <w:rFonts w:cs="Times New Roman"/>
         </w:rPr>
-        <w:t>Dixon, M. J., &amp; Coles, S. G. (1997). Modelling association football scores and inefficiencies in the football betting market. Applied Statistics</w:t>
+        <w:t>Groll, A., Schauberger, G., &amp; Tutz, G. (2018). Prediction of major international soccer tournaments based on team-specific regularized Poisson regression.</w:t>
+      </w:r>
+    </w:p>
+    <w:p>
+      <w:pPr>
+        <w:spacing w:line="360" w:lineRule="auto"/>
+        <w:rPr>
+          <w:rFonts w:cs="Times New Roman"/>
+        </w:rPr>
+      </w:pPr>
+      <w:r>
+        <w:rPr>
+          <w:rFonts w:cs="Times New Roman"/>
+        </w:rPr>
+        <w:t>[</w:t>
+      </w:r>
+      <w:r>
+        <w:rPr>
+          <w:rFonts w:cs="Times New Roman"/>
+        </w:rPr>
+        <w:t>7</w:t>
+      </w:r>
+      <w:r>
+        <w:rPr>
+          <w:rFonts w:cs="Times New Roman"/>
+        </w:rPr>
+        <w:t xml:space="preserve">] </w:t>
+      </w:r>
+      <w:r>
+        <w:rPr>
+          <w:rFonts w:cs="Times New Roman"/>
+        </w:rPr>
+        <w:t>Vlastakis, N., Dotsis, G., &amp; Markellos, R. N. (2009). How efficient is the European football betting market? Evidence from arbitrage and trading strategies. Journal of Forecasting</w:t>
       </w:r>
       <w:r>
         <w:rPr>
@@ -5599,26 +6735,54 @@
         <w:rPr>
           <w:rFonts w:cs="Times New Roman"/>
         </w:rPr>
-        <w:t xml:space="preserve">[4] </w:t>
-      </w:r>
-      <w:r>
-        <w:rPr>
-          <w:rFonts w:cs="Times New Roman"/>
-        </w:rPr>
-        <w:t>Nguyen, Q. (2021). Poisson Modeling and Predicting English Premier League Goal Scoring</w:t>
-      </w:r>
-      <w:r>
-        <w:rPr>
-          <w:rFonts w:cs="Times New Roman"/>
-        </w:rPr>
-        <w:t xml:space="preserve">. </w:t>
-      </w:r>
-      <w:r>
-        <w:rPr>
-          <w:rFonts w:cs="Times New Roman"/>
-        </w:rPr>
-        <w:t>Loyola University Chicago</w:t>
-      </w:r>
+        <w:t>[8]</w:t>
+      </w:r>
+      <w:r>
+        <w:rPr>
+          <w:rFonts w:cs="Times New Roman"/>
+        </w:rPr>
+        <w:t xml:space="preserve"> </w:t>
+      </w:r>
+      <w:r>
+        <w:rPr>
+          <w:rFonts w:cs="Times New Roman"/>
+        </w:rPr>
+        <w:t>Robbins, T. R. (2022). On the Efficiency of Sports Betting Markets. Decision Sciences Institute</w:t>
+      </w:r>
+      <w:r>
+        <w:rPr>
+          <w:rFonts w:cs="Times New Roman"/>
+        </w:rPr>
+        <w:t>.</w:t>
+      </w:r>
+    </w:p>
+    <w:p>
+      <w:pPr>
+        <w:spacing w:line="360" w:lineRule="auto"/>
+        <w:rPr>
+          <w:rFonts w:cs="Times New Roman"/>
+        </w:rPr>
+      </w:pPr>
+      <w:r>
+        <w:rPr>
+          <w:rFonts w:cs="Times New Roman"/>
+        </w:rPr>
+        <w:t xml:space="preserve">[9] </w:t>
+      </w:r>
+      <w:r>
+        <w:rPr>
+          <w:rFonts w:cs="Times New Roman"/>
+        </w:rPr>
+        <w:t>Spearman, W. (2028). Beyond Expected Goals. Sports Analytics Conference. MIT Sloan, Boston MA.</w:t>
+      </w:r>
+    </w:p>
+    <w:p>
+      <w:pPr>
+        <w:spacing w:line="360" w:lineRule="auto"/>
+        <w:rPr>
+          <w:rFonts w:cs="Times New Roman"/>
+        </w:rPr>
+      </w:pPr>
     </w:p>
     <w:p>
       <w:pPr>
@@ -5634,18 +6798,23 @@
       <w:r>
         <w:t xml:space="preserve"> Índice de </w:t>
       </w:r>
-      <w:r>
-        <w:t>Imágenes</w:t>
-      </w:r>
       <w:bookmarkEnd w:id="36"/>
-    </w:p>
-    <w:p/>
+      <w:r>
+        <w:t>Figuras</w:t>
+      </w:r>
+    </w:p>
+    <w:p>
+      <w:pPr>
+        <w:spacing w:line="360" w:lineRule="auto"/>
+      </w:pPr>
+    </w:p>
     <w:p>
       <w:pPr>
         <w:pStyle w:val="Ttulo2"/>
       </w:pPr>
       <w:bookmarkStart w:id="37" w:name="_Toc195563224"/>
       <w:r>
+        <w:lastRenderedPageBreak/>
         <w:t>6.</w:t>
       </w:r>
       <w:r>
@@ -5655,11 +6824,18 @@
         <w:t xml:space="preserve"> Índice</w:t>
       </w:r>
       <w:r>
-        <w:t xml:space="preserve"> de Figuras</w:t>
+        <w:t xml:space="preserve"> de </w:t>
       </w:r>
       <w:bookmarkEnd w:id="37"/>
-    </w:p>
-    <w:p/>
+      <w:r>
+        <w:t>Tablas</w:t>
+      </w:r>
+    </w:p>
+    <w:p>
+      <w:pPr>
+        <w:spacing w:line="360" w:lineRule="auto"/>
+      </w:pPr>
+    </w:p>
     <w:p>
       <w:pPr>
         <w:spacing w:before="120" w:line="360" w:lineRule="auto"/>
@@ -5695,25 +6871,23 @@
         <w:spacing w:line="360" w:lineRule="auto"/>
         <w:rPr>
           <w:rFonts w:cs="Times New Roman"/>
-          <w:color w:val="1F497D" w:themeColor="text2"/>
-        </w:rPr>
-      </w:pPr>
-      <w:r>
-        <w:rPr>
-          <w:rFonts w:cs="Times New Roman"/>
-          <w:color w:val="1F497D" w:themeColor="text2"/>
-        </w:rPr>
-        <w:t>En los anexos se adjuntará todo el material citado que ocupe demasiado espacio para ser incluido en el cuerpo de texto o que pueda desviar la atención del lector. Cualquier gráfico, estadística, línea de código, texto de referencia, entrevista o escolio técnico que no esté directamente vinculado con el desarrollo y las conclusiones del TFG pero que se quiera añadir como material de consulta es susceptible de incluirse en un anexo</w:t>
-      </w:r>
-    </w:p>
-    <w:p>
-      <w:pPr>
-        <w:spacing w:before="120" w:line="360" w:lineRule="auto"/>
-        <w:rPr>
-          <w:rFonts w:cs="Times New Roman"/>
-          <w:szCs w:val="22"/>
-        </w:rPr>
-      </w:pPr>
+          <w:color w:val="000000" w:themeColor="text1"/>
+        </w:rPr>
+      </w:pPr>
+      <w:r>
+        <w:rPr>
+          <w:rFonts w:cs="Times New Roman"/>
+          <w:color w:val="000000" w:themeColor="text1"/>
+        </w:rPr>
+        <w:t>En este apartado se adjunta todo el material c</w:t>
+      </w:r>
+      <w:r>
+        <w:rPr>
+          <w:rFonts w:cs="Times New Roman"/>
+          <w:color w:val="000000" w:themeColor="text1"/>
+        </w:rPr>
+        <w:t>itado que ocupe demasiado espacio para ser incluido en el cuerpo de este Trabajo de Fin de Grado o que pueda desviar la atención del lector.</w:t>
+      </w:r>
     </w:p>
     <w:p>
       <w:pPr>
@@ -5898,10 +7072,7 @@
         <w:t>). El fútbol es el deporte más popular del mundo: más de 4 mil millones de aficionados lo siguen. ESPN Deportes</w:t>
       </w:r>
       <w:r>
-        <w:t xml:space="preserve">. </w:t>
-      </w:r>
-      <w:r>
-        <w:t>https://espndeportes.espn.com/</w:t>
+        <w:t>. https://espndeportes.espn.com/</w:t>
       </w:r>
     </w:p>
   </w:footnote>
@@ -5924,10 +7095,7 @@
         <w:t xml:space="preserve"> </w:t>
       </w:r>
       <w:r>
-        <w:t>El País. (2023, 28 septiembre). El fútbol profesional duplica su peso en el PIB español en una década.</w:t>
-      </w:r>
-      <w:r>
-        <w:t xml:space="preserve"> </w:t>
+        <w:t xml:space="preserve">El País. (2023, 28 septiembre). El fútbol profesional duplica su peso en el PIB español en una década. </w:t>
       </w:r>
       <w:r>
         <w:t>https://elpais.com</w:t>
@@ -5970,10 +7138,7 @@
         <w:t>12 marzo</w:t>
       </w:r>
       <w:r>
-        <w:t>). Valor de mercado de las apuestas deportivas en el mundo.</w:t>
-      </w:r>
-      <w:r>
-        <w:t xml:space="preserve"> </w:t>
+        <w:t xml:space="preserve">). Valor de mercado de las apuestas deportivas en el mundo. </w:t>
       </w:r>
       <w:r>
         <w:t>https://es.statista.com/</w:t>
@@ -5984,7 +7149,6 @@
     <w:p>
       <w:pPr>
         <w:pStyle w:val="Textonotapie"/>
-        <w:jc w:val="left"/>
         <w:rPr>
           <w:lang w:val="es-ES"/>
         </w:rPr>
@@ -5999,11 +7163,100 @@
         <w:t xml:space="preserve"> </w:t>
       </w:r>
       <w:r>
-        <w:t>La evolución histórica de las apuestas deportivas: de los juegos antiguos a la era digital. (2023, 21 junio). Fox Sports. https://www.foxsports.com.</w:t>
+        <w:t>ESPN staff (2014, 11 Junio). Soccer Power Index explained. https://www.espn.com/</w:t>
       </w:r>
     </w:p>
   </w:footnote>
   <w:footnote w:id="5">
+    <w:p>
+      <w:pPr>
+        <w:pStyle w:val="Textonotapie"/>
+        <w:jc w:val="left"/>
+        <w:rPr>
+          <w:lang w:val="es-ES"/>
+        </w:rPr>
+      </w:pPr>
+      <w:r>
+        <w:rPr>
+          <w:rStyle w:val="Refdenotaalpie"/>
+        </w:rPr>
+        <w:footnoteRef/>
+      </w:r>
+      <w:r>
+        <w:t xml:space="preserve"> </w:t>
+      </w:r>
+      <w:r>
+        <w:t>La evolución histórica de las apuestas deportivas: de los juegos antiguos a la era digital. (2023, 21 junio). Fox Sports. https://www.foxsports.com.</w:t>
+      </w:r>
+    </w:p>
+  </w:footnote>
+  <w:footnote w:id="6">
+    <w:p>
+      <w:pPr>
+        <w:pStyle w:val="Textonotapie"/>
+        <w:rPr>
+          <w:lang w:val="es-ES"/>
+        </w:rPr>
+      </w:pPr>
+      <w:r>
+        <w:rPr>
+          <w:rStyle w:val="Refdenotaalpie"/>
+        </w:rPr>
+        <w:footnoteRef/>
+      </w:r>
+      <w:r>
+        <w:t xml:space="preserve"> </w:t>
+      </w:r>
+      <w:r>
+        <w:t>Fernández, R. (2025, 13 febrero). Las apuestas y los juegos de azar en el mundo: Datos estadísticos. https://es.statista.com/</w:t>
+      </w:r>
+    </w:p>
+  </w:footnote>
+  <w:footnote w:id="7">
+    <w:p>
+      <w:pPr>
+        <w:pStyle w:val="Textonotapie"/>
+        <w:rPr>
+          <w:lang w:val="es-ES"/>
+        </w:rPr>
+      </w:pPr>
+      <w:r>
+        <w:rPr>
+          <w:rStyle w:val="Refdenotaalpie"/>
+        </w:rPr>
+        <w:footnoteRef/>
+      </w:r>
+      <w:r>
+        <w:t xml:space="preserve"> </w:t>
+      </w:r>
+      <w:r>
+        <w:t>Mouzo, J. (2024, 24 octubre). La amenaza de llevar un casino en el bolsillo: 80 millones de adultos sufren adicción al juego. El País. https://elpais.com</w:t>
+      </w:r>
+    </w:p>
+  </w:footnote>
+  <w:footnote w:id="8">
+    <w:p>
+      <w:pPr>
+        <w:pStyle w:val="Textonotapie"/>
+        <w:rPr>
+          <w:lang w:val="es-ES"/>
+        </w:rPr>
+      </w:pPr>
+      <w:r>
+        <w:rPr>
+          <w:rStyle w:val="Refdenotaalpie"/>
+        </w:rPr>
+        <w:footnoteRef/>
+      </w:r>
+      <w:r>
+        <w:t xml:space="preserve"> </w:t>
+      </w:r>
+      <w:r>
+        <w:t>Zuppello, M. (2024, 30 septiembre). Adicción a las apuestas online en Brasil. Infobae. https://www.infobae.com</w:t>
+      </w:r>
+    </w:p>
+  </w:footnote>
+  <w:footnote w:id="9">
     <w:p>
       <w:pPr>
         <w:pStyle w:val="Textonotapie"/>
@@ -6917,6 +8170,118 @@
     </w:lvl>
   </w:abstractNum>
   <w:abstractNum w:abstractNumId="8" w15:restartNumberingAfterBreak="0">
+    <w:nsid w:val="10CE5679"/>
+    <w:multiLevelType w:val="hybridMultilevel"/>
+    <w:tmpl w:val="24AC584C"/>
+    <w:lvl w:ilvl="0" w:tplc="73AACE5C">
+      <w:numFmt w:val="bullet"/>
+      <w:lvlText w:val="-"/>
+      <w:lvlJc w:val="left"/>
+      <w:pPr>
+        <w:ind w:left="720" w:hanging="360"/>
+      </w:pPr>
+      <w:rPr>
+        <w:rFonts w:ascii="Times New Roman" w:eastAsiaTheme="minorEastAsia" w:hAnsi="Times New Roman" w:cs="Times New Roman" w:hint="default"/>
+      </w:rPr>
+    </w:lvl>
+    <w:lvl w:ilvl="1" w:tplc="0C0A0003" w:tentative="1">
+      <w:start w:val="1"/>
+      <w:numFmt w:val="bullet"/>
+      <w:lvlText w:val="o"/>
+      <w:lvlJc w:val="left"/>
+      <w:pPr>
+        <w:ind w:left="1440" w:hanging="360"/>
+      </w:pPr>
+      <w:rPr>
+        <w:rFonts w:ascii="Courier New" w:hAnsi="Courier New" w:cs="Courier New" w:hint="default"/>
+      </w:rPr>
+    </w:lvl>
+    <w:lvl w:ilvl="2" w:tplc="0C0A0005" w:tentative="1">
+      <w:start w:val="1"/>
+      <w:numFmt w:val="bullet"/>
+      <w:lvlText w:val=""/>
+      <w:lvlJc w:val="left"/>
+      <w:pPr>
+        <w:ind w:left="2160" w:hanging="360"/>
+      </w:pPr>
+      <w:rPr>
+        <w:rFonts w:ascii="Wingdings" w:hAnsi="Wingdings" w:hint="default"/>
+      </w:rPr>
+    </w:lvl>
+    <w:lvl w:ilvl="3" w:tplc="0C0A0001" w:tentative="1">
+      <w:start w:val="1"/>
+      <w:numFmt w:val="bullet"/>
+      <w:lvlText w:val=""/>
+      <w:lvlJc w:val="left"/>
+      <w:pPr>
+        <w:ind w:left="2880" w:hanging="360"/>
+      </w:pPr>
+      <w:rPr>
+        <w:rFonts w:ascii="Symbol" w:hAnsi="Symbol" w:hint="default"/>
+      </w:rPr>
+    </w:lvl>
+    <w:lvl w:ilvl="4" w:tplc="0C0A0003" w:tentative="1">
+      <w:start w:val="1"/>
+      <w:numFmt w:val="bullet"/>
+      <w:lvlText w:val="o"/>
+      <w:lvlJc w:val="left"/>
+      <w:pPr>
+        <w:ind w:left="3600" w:hanging="360"/>
+      </w:pPr>
+      <w:rPr>
+        <w:rFonts w:ascii="Courier New" w:hAnsi="Courier New" w:cs="Courier New" w:hint="default"/>
+      </w:rPr>
+    </w:lvl>
+    <w:lvl w:ilvl="5" w:tplc="0C0A0005" w:tentative="1">
+      <w:start w:val="1"/>
+      <w:numFmt w:val="bullet"/>
+      <w:lvlText w:val=""/>
+      <w:lvlJc w:val="left"/>
+      <w:pPr>
+        <w:ind w:left="4320" w:hanging="360"/>
+      </w:pPr>
+      <w:rPr>
+        <w:rFonts w:ascii="Wingdings" w:hAnsi="Wingdings" w:hint="default"/>
+      </w:rPr>
+    </w:lvl>
+    <w:lvl w:ilvl="6" w:tplc="0C0A0001" w:tentative="1">
+      <w:start w:val="1"/>
+      <w:numFmt w:val="bullet"/>
+      <w:lvlText w:val=""/>
+      <w:lvlJc w:val="left"/>
+      <w:pPr>
+        <w:ind w:left="5040" w:hanging="360"/>
+      </w:pPr>
+      <w:rPr>
+        <w:rFonts w:ascii="Symbol" w:hAnsi="Symbol" w:hint="default"/>
+      </w:rPr>
+    </w:lvl>
+    <w:lvl w:ilvl="7" w:tplc="0C0A0003" w:tentative="1">
+      <w:start w:val="1"/>
+      <w:numFmt w:val="bullet"/>
+      <w:lvlText w:val="o"/>
+      <w:lvlJc w:val="left"/>
+      <w:pPr>
+        <w:ind w:left="5760" w:hanging="360"/>
+      </w:pPr>
+      <w:rPr>
+        <w:rFonts w:ascii="Courier New" w:hAnsi="Courier New" w:cs="Courier New" w:hint="default"/>
+      </w:rPr>
+    </w:lvl>
+    <w:lvl w:ilvl="8" w:tplc="0C0A0005" w:tentative="1">
+      <w:start w:val="1"/>
+      <w:numFmt w:val="bullet"/>
+      <w:lvlText w:val=""/>
+      <w:lvlJc w:val="left"/>
+      <w:pPr>
+        <w:ind w:left="6480" w:hanging="360"/>
+      </w:pPr>
+      <w:rPr>
+        <w:rFonts w:ascii="Wingdings" w:hAnsi="Wingdings" w:hint="default"/>
+      </w:rPr>
+    </w:lvl>
+  </w:abstractNum>
+  <w:abstractNum w:abstractNumId="9" w15:restartNumberingAfterBreak="0">
     <w:nsid w:val="119D700C"/>
     <w:multiLevelType w:val="hybridMultilevel"/>
     <w:tmpl w:val="9034C20A"/>
@@ -7029,7 +8394,7 @@
       </w:rPr>
     </w:lvl>
   </w:abstractNum>
-  <w:abstractNum w:abstractNumId="9" w15:restartNumberingAfterBreak="0">
+  <w:abstractNum w:abstractNumId="10" w15:restartNumberingAfterBreak="0">
     <w:nsid w:val="13CA54A5"/>
     <w:multiLevelType w:val="hybridMultilevel"/>
     <w:tmpl w:val="2C5418BE"/>
@@ -7142,7 +8507,7 @@
       </w:rPr>
     </w:lvl>
   </w:abstractNum>
-  <w:abstractNum w:abstractNumId="10" w15:restartNumberingAfterBreak="0">
+  <w:abstractNum w:abstractNumId="11" w15:restartNumberingAfterBreak="0">
     <w:nsid w:val="19FA54FC"/>
     <w:multiLevelType w:val="hybridMultilevel"/>
     <w:tmpl w:val="3B48A578"/>
@@ -7255,7 +8620,156 @@
       </w:rPr>
     </w:lvl>
   </w:abstractNum>
-  <w:abstractNum w:abstractNumId="11" w15:restartNumberingAfterBreak="0">
+  <w:abstractNum w:abstractNumId="12" w15:restartNumberingAfterBreak="0">
+    <w:nsid w:val="1A5C62C1"/>
+    <w:multiLevelType w:val="multilevel"/>
+    <w:tmpl w:val="9B08EEB6"/>
+    <w:lvl w:ilvl="0">
+      <w:start w:val="1"/>
+      <w:numFmt w:val="bullet"/>
+      <w:lvlText w:val=""/>
+      <w:lvlJc w:val="left"/>
+      <w:pPr>
+        <w:tabs>
+          <w:tab w:val="num" w:pos="720"/>
+        </w:tabs>
+        <w:ind w:left="720" w:hanging="360"/>
+      </w:pPr>
+      <w:rPr>
+        <w:rFonts w:ascii="Symbol" w:hAnsi="Symbol" w:hint="default"/>
+        <w:sz w:val="20"/>
+      </w:rPr>
+    </w:lvl>
+    <w:lvl w:ilvl="1" w:tentative="1">
+      <w:start w:val="1"/>
+      <w:numFmt w:val="bullet"/>
+      <w:lvlText w:val="o"/>
+      <w:lvlJc w:val="left"/>
+      <w:pPr>
+        <w:tabs>
+          <w:tab w:val="num" w:pos="1440"/>
+        </w:tabs>
+        <w:ind w:left="1440" w:hanging="360"/>
+      </w:pPr>
+      <w:rPr>
+        <w:rFonts w:ascii="Courier New" w:hAnsi="Courier New" w:hint="default"/>
+        <w:sz w:val="20"/>
+      </w:rPr>
+    </w:lvl>
+    <w:lvl w:ilvl="2" w:tentative="1">
+      <w:start w:val="1"/>
+      <w:numFmt w:val="bullet"/>
+      <w:lvlText w:val=""/>
+      <w:lvlJc w:val="left"/>
+      <w:pPr>
+        <w:tabs>
+          <w:tab w:val="num" w:pos="2160"/>
+        </w:tabs>
+        <w:ind w:left="2160" w:hanging="360"/>
+      </w:pPr>
+      <w:rPr>
+        <w:rFonts w:ascii="Wingdings" w:hAnsi="Wingdings" w:hint="default"/>
+        <w:sz w:val="20"/>
+      </w:rPr>
+    </w:lvl>
+    <w:lvl w:ilvl="3" w:tentative="1">
+      <w:start w:val="1"/>
+      <w:numFmt w:val="bullet"/>
+      <w:lvlText w:val=""/>
+      <w:lvlJc w:val="left"/>
+      <w:pPr>
+        <w:tabs>
+          <w:tab w:val="num" w:pos="2880"/>
+        </w:tabs>
+        <w:ind w:left="2880" w:hanging="360"/>
+      </w:pPr>
+      <w:rPr>
+        <w:rFonts w:ascii="Wingdings" w:hAnsi="Wingdings" w:hint="default"/>
+        <w:sz w:val="20"/>
+      </w:rPr>
+    </w:lvl>
+    <w:lvl w:ilvl="4" w:tentative="1">
+      <w:start w:val="1"/>
+      <w:numFmt w:val="bullet"/>
+      <w:lvlText w:val=""/>
+      <w:lvlJc w:val="left"/>
+      <w:pPr>
+        <w:tabs>
+          <w:tab w:val="num" w:pos="3600"/>
+        </w:tabs>
+        <w:ind w:left="3600" w:hanging="360"/>
+      </w:pPr>
+      <w:rPr>
+        <w:rFonts w:ascii="Wingdings" w:hAnsi="Wingdings" w:hint="default"/>
+        <w:sz w:val="20"/>
+      </w:rPr>
+    </w:lvl>
+    <w:lvl w:ilvl="5" w:tentative="1">
+      <w:start w:val="1"/>
+      <w:numFmt w:val="bullet"/>
+      <w:lvlText w:val=""/>
+      <w:lvlJc w:val="left"/>
+      <w:pPr>
+        <w:tabs>
+          <w:tab w:val="num" w:pos="4320"/>
+        </w:tabs>
+        <w:ind w:left="4320" w:hanging="360"/>
+      </w:pPr>
+      <w:rPr>
+        <w:rFonts w:ascii="Wingdings" w:hAnsi="Wingdings" w:hint="default"/>
+        <w:sz w:val="20"/>
+      </w:rPr>
+    </w:lvl>
+    <w:lvl w:ilvl="6" w:tentative="1">
+      <w:start w:val="1"/>
+      <w:numFmt w:val="bullet"/>
+      <w:lvlText w:val=""/>
+      <w:lvlJc w:val="left"/>
+      <w:pPr>
+        <w:tabs>
+          <w:tab w:val="num" w:pos="5040"/>
+        </w:tabs>
+        <w:ind w:left="5040" w:hanging="360"/>
+      </w:pPr>
+      <w:rPr>
+        <w:rFonts w:ascii="Wingdings" w:hAnsi="Wingdings" w:hint="default"/>
+        <w:sz w:val="20"/>
+      </w:rPr>
+    </w:lvl>
+    <w:lvl w:ilvl="7" w:tentative="1">
+      <w:start w:val="1"/>
+      <w:numFmt w:val="bullet"/>
+      <w:lvlText w:val=""/>
+      <w:lvlJc w:val="left"/>
+      <w:pPr>
+        <w:tabs>
+          <w:tab w:val="num" w:pos="5760"/>
+        </w:tabs>
+        <w:ind w:left="5760" w:hanging="360"/>
+      </w:pPr>
+      <w:rPr>
+        <w:rFonts w:ascii="Wingdings" w:hAnsi="Wingdings" w:hint="default"/>
+        <w:sz w:val="20"/>
+      </w:rPr>
+    </w:lvl>
+    <w:lvl w:ilvl="8" w:tentative="1">
+      <w:start w:val="1"/>
+      <w:numFmt w:val="bullet"/>
+      <w:lvlText w:val=""/>
+      <w:lvlJc w:val="left"/>
+      <w:pPr>
+        <w:tabs>
+          <w:tab w:val="num" w:pos="6480"/>
+        </w:tabs>
+        <w:ind w:left="6480" w:hanging="360"/>
+      </w:pPr>
+      <w:rPr>
+        <w:rFonts w:ascii="Wingdings" w:hAnsi="Wingdings" w:hint="default"/>
+        <w:sz w:val="20"/>
+      </w:rPr>
+    </w:lvl>
+  </w:abstractNum>
+  <w:abstractNum w:abstractNumId="13" w15:restartNumberingAfterBreak="0">
     <w:nsid w:val="1D615730"/>
     <w:multiLevelType w:val="multilevel"/>
     <w:tmpl w:val="2F7AC488"/>
@@ -7404,7 +8918,7 @@
       </w:rPr>
     </w:lvl>
   </w:abstractNum>
-  <w:abstractNum w:abstractNumId="12" w15:restartNumberingAfterBreak="0">
+  <w:abstractNum w:abstractNumId="14" w15:restartNumberingAfterBreak="0">
     <w:nsid w:val="1E9F61D4"/>
     <w:multiLevelType w:val="hybridMultilevel"/>
     <w:tmpl w:val="753E2944"/>
@@ -7517,7 +9031,7 @@
       </w:rPr>
     </w:lvl>
   </w:abstractNum>
-  <w:abstractNum w:abstractNumId="13" w15:restartNumberingAfterBreak="0">
+  <w:abstractNum w:abstractNumId="15" w15:restartNumberingAfterBreak="0">
     <w:nsid w:val="20B621D0"/>
     <w:multiLevelType w:val="hybridMultilevel"/>
     <w:tmpl w:val="C764CC2E"/>
@@ -7630,7 +9144,7 @@
       </w:rPr>
     </w:lvl>
   </w:abstractNum>
-  <w:abstractNum w:abstractNumId="14" w15:restartNumberingAfterBreak="0">
+  <w:abstractNum w:abstractNumId="16" w15:restartNumberingAfterBreak="0">
     <w:nsid w:val="21932D35"/>
     <w:multiLevelType w:val="hybridMultilevel"/>
     <w:tmpl w:val="EBBE6F02"/>
@@ -7743,7 +9257,7 @@
       </w:rPr>
     </w:lvl>
   </w:abstractNum>
-  <w:abstractNum w:abstractNumId="15" w15:restartNumberingAfterBreak="0">
+  <w:abstractNum w:abstractNumId="17" w15:restartNumberingAfterBreak="0">
     <w:nsid w:val="228A31D3"/>
     <w:multiLevelType w:val="hybridMultilevel"/>
     <w:tmpl w:val="3866F32C"/>
@@ -7856,7 +9370,7 @@
       </w:rPr>
     </w:lvl>
   </w:abstractNum>
-  <w:abstractNum w:abstractNumId="16" w15:restartNumberingAfterBreak="0">
+  <w:abstractNum w:abstractNumId="18" w15:restartNumberingAfterBreak="0">
     <w:nsid w:val="23471D39"/>
     <w:multiLevelType w:val="hybridMultilevel"/>
     <w:tmpl w:val="824E6F2E"/>
@@ -7969,7 +9483,7 @@
       </w:rPr>
     </w:lvl>
   </w:abstractNum>
-  <w:abstractNum w:abstractNumId="17" w15:restartNumberingAfterBreak="0">
+  <w:abstractNum w:abstractNumId="19" w15:restartNumberingAfterBreak="0">
     <w:nsid w:val="263276FF"/>
     <w:multiLevelType w:val="hybridMultilevel"/>
     <w:tmpl w:val="BA64148C"/>
@@ -8082,7 +9596,7 @@
       </w:rPr>
     </w:lvl>
   </w:abstractNum>
-  <w:abstractNum w:abstractNumId="18" w15:restartNumberingAfterBreak="0">
+  <w:abstractNum w:abstractNumId="20" w15:restartNumberingAfterBreak="0">
     <w:nsid w:val="2CB563F8"/>
     <w:multiLevelType w:val="hybridMultilevel"/>
     <w:tmpl w:val="B9E8A696"/>
@@ -8195,7 +9709,7 @@
       </w:rPr>
     </w:lvl>
   </w:abstractNum>
-  <w:abstractNum w:abstractNumId="19" w15:restartNumberingAfterBreak="0">
+  <w:abstractNum w:abstractNumId="21" w15:restartNumberingAfterBreak="0">
     <w:nsid w:val="2CE21863"/>
     <w:multiLevelType w:val="hybridMultilevel"/>
     <w:tmpl w:val="6D5843C8"/>
@@ -8308,7 +9822,7 @@
       </w:rPr>
     </w:lvl>
   </w:abstractNum>
-  <w:abstractNum w:abstractNumId="20" w15:restartNumberingAfterBreak="0">
+  <w:abstractNum w:abstractNumId="22" w15:restartNumberingAfterBreak="0">
     <w:nsid w:val="2CFB52AB"/>
     <w:multiLevelType w:val="multilevel"/>
     <w:tmpl w:val="57663FBC"/>
@@ -8421,7 +9935,7 @@
       </w:rPr>
     </w:lvl>
   </w:abstractNum>
-  <w:abstractNum w:abstractNumId="21" w15:restartNumberingAfterBreak="0">
+  <w:abstractNum w:abstractNumId="23" w15:restartNumberingAfterBreak="0">
     <w:nsid w:val="31460BC3"/>
     <w:multiLevelType w:val="hybridMultilevel"/>
     <w:tmpl w:val="F1D65342"/>
@@ -8534,7 +10048,7 @@
       </w:rPr>
     </w:lvl>
   </w:abstractNum>
-  <w:abstractNum w:abstractNumId="22" w15:restartNumberingAfterBreak="0">
+  <w:abstractNum w:abstractNumId="24" w15:restartNumberingAfterBreak="0">
     <w:nsid w:val="32AA62C2"/>
     <w:multiLevelType w:val="hybridMultilevel"/>
     <w:tmpl w:val="595A2626"/>
@@ -8647,7 +10161,7 @@
       </w:rPr>
     </w:lvl>
   </w:abstractNum>
-  <w:abstractNum w:abstractNumId="23" w15:restartNumberingAfterBreak="0">
+  <w:abstractNum w:abstractNumId="25" w15:restartNumberingAfterBreak="0">
     <w:nsid w:val="32BE591F"/>
     <w:multiLevelType w:val="hybridMultilevel"/>
     <w:tmpl w:val="6288831A"/>
@@ -8760,7 +10274,7 @@
       </w:rPr>
     </w:lvl>
   </w:abstractNum>
-  <w:abstractNum w:abstractNumId="24" w15:restartNumberingAfterBreak="0">
+  <w:abstractNum w:abstractNumId="26" w15:restartNumberingAfterBreak="0">
     <w:nsid w:val="33905DEB"/>
     <w:multiLevelType w:val="hybridMultilevel"/>
     <w:tmpl w:val="7ABC0D28"/>
@@ -8873,7 +10387,7 @@
       </w:rPr>
     </w:lvl>
   </w:abstractNum>
-  <w:abstractNum w:abstractNumId="25" w15:restartNumberingAfterBreak="0">
+  <w:abstractNum w:abstractNumId="27" w15:restartNumberingAfterBreak="0">
     <w:nsid w:val="34073181"/>
     <w:multiLevelType w:val="hybridMultilevel"/>
     <w:tmpl w:val="D1EE2480"/>
@@ -8962,7 +10476,7 @@
       </w:pPr>
     </w:lvl>
   </w:abstractNum>
-  <w:abstractNum w:abstractNumId="26" w15:restartNumberingAfterBreak="0">
+  <w:abstractNum w:abstractNumId="28" w15:restartNumberingAfterBreak="0">
     <w:nsid w:val="36314005"/>
     <w:multiLevelType w:val="multilevel"/>
     <w:tmpl w:val="66508468"/>
@@ -9111,7 +10625,7 @@
       </w:rPr>
     </w:lvl>
   </w:abstractNum>
-  <w:abstractNum w:abstractNumId="27" w15:restartNumberingAfterBreak="0">
+  <w:abstractNum w:abstractNumId="29" w15:restartNumberingAfterBreak="0">
     <w:nsid w:val="38902EAE"/>
     <w:multiLevelType w:val="hybridMultilevel"/>
     <w:tmpl w:val="2F5A01C6"/>
@@ -9224,7 +10738,7 @@
       </w:rPr>
     </w:lvl>
   </w:abstractNum>
-  <w:abstractNum w:abstractNumId="28" w15:restartNumberingAfterBreak="0">
+  <w:abstractNum w:abstractNumId="30" w15:restartNumberingAfterBreak="0">
     <w:nsid w:val="38E72D45"/>
     <w:multiLevelType w:val="multilevel"/>
     <w:tmpl w:val="F6301B54"/>
@@ -9337,7 +10851,7 @@
       </w:rPr>
     </w:lvl>
   </w:abstractNum>
-  <w:abstractNum w:abstractNumId="29" w15:restartNumberingAfterBreak="0">
+  <w:abstractNum w:abstractNumId="31" w15:restartNumberingAfterBreak="0">
     <w:nsid w:val="38F0000E"/>
     <w:multiLevelType w:val="hybridMultilevel"/>
     <w:tmpl w:val="82CE8EC6"/>
@@ -9450,7 +10964,7 @@
       </w:rPr>
     </w:lvl>
   </w:abstractNum>
-  <w:abstractNum w:abstractNumId="30" w15:restartNumberingAfterBreak="0">
+  <w:abstractNum w:abstractNumId="32" w15:restartNumberingAfterBreak="0">
     <w:nsid w:val="3B764D19"/>
     <w:multiLevelType w:val="hybridMultilevel"/>
     <w:tmpl w:val="E88E25F2"/>
@@ -9563,7 +11077,7 @@
       </w:rPr>
     </w:lvl>
   </w:abstractNum>
-  <w:abstractNum w:abstractNumId="31" w15:restartNumberingAfterBreak="0">
+  <w:abstractNum w:abstractNumId="33" w15:restartNumberingAfterBreak="0">
     <w:nsid w:val="3BD16E83"/>
     <w:multiLevelType w:val="hybridMultilevel"/>
     <w:tmpl w:val="DA2ECA44"/>
@@ -9676,7 +11190,7 @@
       </w:rPr>
     </w:lvl>
   </w:abstractNum>
-  <w:abstractNum w:abstractNumId="32" w15:restartNumberingAfterBreak="0">
+  <w:abstractNum w:abstractNumId="34" w15:restartNumberingAfterBreak="0">
     <w:nsid w:val="3C717A3E"/>
     <w:multiLevelType w:val="hybridMultilevel"/>
     <w:tmpl w:val="D4ECDE00"/>
@@ -9789,7 +11303,7 @@
       </w:rPr>
     </w:lvl>
   </w:abstractNum>
-  <w:abstractNum w:abstractNumId="33" w15:restartNumberingAfterBreak="0">
+  <w:abstractNum w:abstractNumId="35" w15:restartNumberingAfterBreak="0">
     <w:nsid w:val="3E2963DF"/>
     <w:multiLevelType w:val="hybridMultilevel"/>
     <w:tmpl w:val="686A1C94"/>
@@ -9902,7 +11416,7 @@
       </w:rPr>
     </w:lvl>
   </w:abstractNum>
-  <w:abstractNum w:abstractNumId="34" w15:restartNumberingAfterBreak="0">
+  <w:abstractNum w:abstractNumId="36" w15:restartNumberingAfterBreak="0">
     <w:nsid w:val="3E6A23D2"/>
     <w:multiLevelType w:val="hybridMultilevel"/>
     <w:tmpl w:val="78828BA0"/>
@@ -10015,7 +11529,7 @@
       </w:rPr>
     </w:lvl>
   </w:abstractNum>
-  <w:abstractNum w:abstractNumId="35" w15:restartNumberingAfterBreak="0">
+  <w:abstractNum w:abstractNumId="37" w15:restartNumberingAfterBreak="0">
     <w:nsid w:val="3F752137"/>
     <w:multiLevelType w:val="hybridMultilevel"/>
     <w:tmpl w:val="DE842EE4"/>
@@ -10128,7 +11642,7 @@
       </w:rPr>
     </w:lvl>
   </w:abstractNum>
-  <w:abstractNum w:abstractNumId="36" w15:restartNumberingAfterBreak="0">
+  <w:abstractNum w:abstractNumId="38" w15:restartNumberingAfterBreak="0">
     <w:nsid w:val="418E3265"/>
     <w:multiLevelType w:val="hybridMultilevel"/>
     <w:tmpl w:val="30B62CDA"/>
@@ -10241,7 +11755,7 @@
       </w:rPr>
     </w:lvl>
   </w:abstractNum>
-  <w:abstractNum w:abstractNumId="37" w15:restartNumberingAfterBreak="0">
+  <w:abstractNum w:abstractNumId="39" w15:restartNumberingAfterBreak="0">
     <w:nsid w:val="44D60407"/>
     <w:multiLevelType w:val="hybridMultilevel"/>
     <w:tmpl w:val="46C2DF9A"/>
@@ -10354,7 +11868,7 @@
       </w:rPr>
     </w:lvl>
   </w:abstractNum>
-  <w:abstractNum w:abstractNumId="38" w15:restartNumberingAfterBreak="0">
+  <w:abstractNum w:abstractNumId="40" w15:restartNumberingAfterBreak="0">
     <w:nsid w:val="45034C3B"/>
     <w:multiLevelType w:val="hybridMultilevel"/>
     <w:tmpl w:val="5EF093B8"/>
@@ -10467,7 +11981,7 @@
       </w:rPr>
     </w:lvl>
   </w:abstractNum>
-  <w:abstractNum w:abstractNumId="39" w15:restartNumberingAfterBreak="0">
+  <w:abstractNum w:abstractNumId="41" w15:restartNumberingAfterBreak="0">
     <w:nsid w:val="45D842C1"/>
     <w:multiLevelType w:val="multilevel"/>
     <w:tmpl w:val="4E9650EA"/>
@@ -10616,7 +12130,7 @@
       </w:rPr>
     </w:lvl>
   </w:abstractNum>
-  <w:abstractNum w:abstractNumId="40" w15:restartNumberingAfterBreak="0">
+  <w:abstractNum w:abstractNumId="42" w15:restartNumberingAfterBreak="0">
     <w:nsid w:val="481D43C6"/>
     <w:multiLevelType w:val="hybridMultilevel"/>
     <w:tmpl w:val="A0C42308"/>
@@ -10729,7 +12243,7 @@
       </w:rPr>
     </w:lvl>
   </w:abstractNum>
-  <w:abstractNum w:abstractNumId="41" w15:restartNumberingAfterBreak="0">
+  <w:abstractNum w:abstractNumId="43" w15:restartNumberingAfterBreak="0">
     <w:nsid w:val="4E653324"/>
     <w:multiLevelType w:val="hybridMultilevel"/>
     <w:tmpl w:val="6278F55A"/>
@@ -10842,7 +12356,7 @@
       </w:rPr>
     </w:lvl>
   </w:abstractNum>
-  <w:abstractNum w:abstractNumId="42" w15:restartNumberingAfterBreak="0">
+  <w:abstractNum w:abstractNumId="44" w15:restartNumberingAfterBreak="0">
     <w:nsid w:val="50522908"/>
     <w:multiLevelType w:val="hybridMultilevel"/>
     <w:tmpl w:val="89C82FCA"/>
@@ -10955,7 +12469,7 @@
       </w:rPr>
     </w:lvl>
   </w:abstractNum>
-  <w:abstractNum w:abstractNumId="43" w15:restartNumberingAfterBreak="0">
+  <w:abstractNum w:abstractNumId="45" w15:restartNumberingAfterBreak="0">
     <w:nsid w:val="51EB5A4C"/>
     <w:multiLevelType w:val="hybridMultilevel"/>
     <w:tmpl w:val="A5CAC0DA"/>
@@ -11068,7 +12582,7 @@
       </w:rPr>
     </w:lvl>
   </w:abstractNum>
-  <w:abstractNum w:abstractNumId="44" w15:restartNumberingAfterBreak="0">
+  <w:abstractNum w:abstractNumId="46" w15:restartNumberingAfterBreak="0">
     <w:nsid w:val="537A487A"/>
     <w:multiLevelType w:val="hybridMultilevel"/>
     <w:tmpl w:val="74729834"/>
@@ -11181,7 +12695,7 @@
       </w:rPr>
     </w:lvl>
   </w:abstractNum>
-  <w:abstractNum w:abstractNumId="45" w15:restartNumberingAfterBreak="0">
+  <w:abstractNum w:abstractNumId="47" w15:restartNumberingAfterBreak="0">
     <w:nsid w:val="54D12662"/>
     <w:multiLevelType w:val="hybridMultilevel"/>
     <w:tmpl w:val="745ED3B0"/>
@@ -11294,7 +12808,7 @@
       </w:rPr>
     </w:lvl>
   </w:abstractNum>
-  <w:abstractNum w:abstractNumId="46" w15:restartNumberingAfterBreak="0">
+  <w:abstractNum w:abstractNumId="48" w15:restartNumberingAfterBreak="0">
     <w:nsid w:val="55B53877"/>
     <w:multiLevelType w:val="hybridMultilevel"/>
     <w:tmpl w:val="CA4A006C"/>
@@ -11407,7 +12921,7 @@
       </w:rPr>
     </w:lvl>
   </w:abstractNum>
-  <w:abstractNum w:abstractNumId="47" w15:restartNumberingAfterBreak="0">
+  <w:abstractNum w:abstractNumId="49" w15:restartNumberingAfterBreak="0">
     <w:nsid w:val="5ACA5287"/>
     <w:multiLevelType w:val="multilevel"/>
     <w:tmpl w:val="968E3834"/>
@@ -11520,7 +13034,7 @@
       </w:rPr>
     </w:lvl>
   </w:abstractNum>
-  <w:abstractNum w:abstractNumId="48" w15:restartNumberingAfterBreak="0">
+  <w:abstractNum w:abstractNumId="50" w15:restartNumberingAfterBreak="0">
     <w:nsid w:val="5B8375DE"/>
     <w:multiLevelType w:val="multilevel"/>
     <w:tmpl w:val="19E6CB4A"/>
@@ -11633,7 +13147,7 @@
       </w:rPr>
     </w:lvl>
   </w:abstractNum>
-  <w:abstractNum w:abstractNumId="49" w15:restartNumberingAfterBreak="0">
+  <w:abstractNum w:abstractNumId="51" w15:restartNumberingAfterBreak="0">
     <w:nsid w:val="60B72307"/>
     <w:multiLevelType w:val="hybridMultilevel"/>
     <w:tmpl w:val="E592C08E"/>
@@ -11746,7 +13260,7 @@
       </w:rPr>
     </w:lvl>
   </w:abstractNum>
-  <w:abstractNum w:abstractNumId="50" w15:restartNumberingAfterBreak="0">
+  <w:abstractNum w:abstractNumId="52" w15:restartNumberingAfterBreak="0">
     <w:nsid w:val="61D20D84"/>
     <w:multiLevelType w:val="hybridMultilevel"/>
     <w:tmpl w:val="CA581FA6"/>
@@ -11835,7 +13349,7 @@
       </w:pPr>
     </w:lvl>
   </w:abstractNum>
-  <w:abstractNum w:abstractNumId="51" w15:restartNumberingAfterBreak="0">
+  <w:abstractNum w:abstractNumId="53" w15:restartNumberingAfterBreak="0">
     <w:nsid w:val="62290E7D"/>
     <w:multiLevelType w:val="hybridMultilevel"/>
     <w:tmpl w:val="286C2D80"/>
@@ -11948,7 +13462,7 @@
       </w:rPr>
     </w:lvl>
   </w:abstractNum>
-  <w:abstractNum w:abstractNumId="52" w15:restartNumberingAfterBreak="0">
+  <w:abstractNum w:abstractNumId="54" w15:restartNumberingAfterBreak="0">
     <w:nsid w:val="62A81432"/>
     <w:multiLevelType w:val="hybridMultilevel"/>
     <w:tmpl w:val="0DC81366"/>
@@ -12061,7 +13575,7 @@
       </w:rPr>
     </w:lvl>
   </w:abstractNum>
-  <w:abstractNum w:abstractNumId="53" w15:restartNumberingAfterBreak="0">
+  <w:abstractNum w:abstractNumId="55" w15:restartNumberingAfterBreak="0">
     <w:nsid w:val="64BC3EDD"/>
     <w:multiLevelType w:val="hybridMultilevel"/>
     <w:tmpl w:val="B59471D4"/>
@@ -12174,7 +13688,7 @@
       </w:rPr>
     </w:lvl>
   </w:abstractNum>
-  <w:abstractNum w:abstractNumId="54" w15:restartNumberingAfterBreak="0">
+  <w:abstractNum w:abstractNumId="56" w15:restartNumberingAfterBreak="0">
     <w:nsid w:val="69357492"/>
     <w:multiLevelType w:val="hybridMultilevel"/>
     <w:tmpl w:val="7FA0BFCA"/>
@@ -12287,7 +13801,7 @@
       </w:rPr>
     </w:lvl>
   </w:abstractNum>
-  <w:abstractNum w:abstractNumId="55" w15:restartNumberingAfterBreak="0">
+  <w:abstractNum w:abstractNumId="57" w15:restartNumberingAfterBreak="0">
     <w:nsid w:val="6B2F45EF"/>
     <w:multiLevelType w:val="hybridMultilevel"/>
     <w:tmpl w:val="6E3C6D58"/>
@@ -12400,7 +13914,7 @@
       </w:rPr>
     </w:lvl>
   </w:abstractNum>
-  <w:abstractNum w:abstractNumId="56" w15:restartNumberingAfterBreak="0">
+  <w:abstractNum w:abstractNumId="58" w15:restartNumberingAfterBreak="0">
     <w:nsid w:val="6EA75ED4"/>
     <w:multiLevelType w:val="hybridMultilevel"/>
     <w:tmpl w:val="6CB6088C"/>
@@ -12513,7 +14027,7 @@
       </w:rPr>
     </w:lvl>
   </w:abstractNum>
-  <w:abstractNum w:abstractNumId="57" w15:restartNumberingAfterBreak="0">
+  <w:abstractNum w:abstractNumId="59" w15:restartNumberingAfterBreak="0">
     <w:nsid w:val="71092EEA"/>
     <w:multiLevelType w:val="hybridMultilevel"/>
     <w:tmpl w:val="EF08A210"/>
@@ -12626,7 +14140,7 @@
       </w:rPr>
     </w:lvl>
   </w:abstractNum>
-  <w:abstractNum w:abstractNumId="58" w15:restartNumberingAfterBreak="0">
+  <w:abstractNum w:abstractNumId="60" w15:restartNumberingAfterBreak="0">
     <w:nsid w:val="725C09DE"/>
     <w:multiLevelType w:val="hybridMultilevel"/>
     <w:tmpl w:val="8A9E3662"/>
@@ -12739,7 +14253,7 @@
       </w:rPr>
     </w:lvl>
   </w:abstractNum>
-  <w:abstractNum w:abstractNumId="59" w15:restartNumberingAfterBreak="0">
+  <w:abstractNum w:abstractNumId="61" w15:restartNumberingAfterBreak="0">
     <w:nsid w:val="7364165D"/>
     <w:multiLevelType w:val="multilevel"/>
     <w:tmpl w:val="53962764"/>
@@ -12888,7 +14402,7 @@
       </w:rPr>
     </w:lvl>
   </w:abstractNum>
-  <w:abstractNum w:abstractNumId="60" w15:restartNumberingAfterBreak="0">
+  <w:abstractNum w:abstractNumId="62" w15:restartNumberingAfterBreak="0">
     <w:nsid w:val="73955B53"/>
     <w:multiLevelType w:val="multilevel"/>
     <w:tmpl w:val="0C0A001F"/>
@@ -12974,7 +14488,7 @@
       </w:pPr>
     </w:lvl>
   </w:abstractNum>
-  <w:abstractNum w:abstractNumId="61" w15:restartNumberingAfterBreak="0">
+  <w:abstractNum w:abstractNumId="63" w15:restartNumberingAfterBreak="0">
     <w:nsid w:val="76B6011A"/>
     <w:multiLevelType w:val="hybridMultilevel"/>
     <w:tmpl w:val="C7580824"/>
@@ -13087,7 +14601,7 @@
       </w:rPr>
     </w:lvl>
   </w:abstractNum>
-  <w:abstractNum w:abstractNumId="62" w15:restartNumberingAfterBreak="0">
+  <w:abstractNum w:abstractNumId="64" w15:restartNumberingAfterBreak="0">
     <w:nsid w:val="784122FC"/>
     <w:multiLevelType w:val="hybridMultilevel"/>
     <w:tmpl w:val="A134AECC"/>
@@ -13200,7 +14714,7 @@
       </w:rPr>
     </w:lvl>
   </w:abstractNum>
-  <w:abstractNum w:abstractNumId="63" w15:restartNumberingAfterBreak="0">
+  <w:abstractNum w:abstractNumId="65" w15:restartNumberingAfterBreak="0">
     <w:nsid w:val="7BD30DE7"/>
     <w:multiLevelType w:val="hybridMultilevel"/>
     <w:tmpl w:val="EDB6E126"/>
@@ -13313,7 +14827,7 @@
       </w:rPr>
     </w:lvl>
   </w:abstractNum>
-  <w:abstractNum w:abstractNumId="64" w15:restartNumberingAfterBreak="0">
+  <w:abstractNum w:abstractNumId="66" w15:restartNumberingAfterBreak="0">
     <w:nsid w:val="7BF64F32"/>
     <w:multiLevelType w:val="multilevel"/>
     <w:tmpl w:val="EA6A9DAC"/>
@@ -13462,7 +14976,7 @@
       </w:rPr>
     </w:lvl>
   </w:abstractNum>
-  <w:abstractNum w:abstractNumId="65" w15:restartNumberingAfterBreak="0">
+  <w:abstractNum w:abstractNumId="67" w15:restartNumberingAfterBreak="0">
     <w:nsid w:val="7D365AD5"/>
     <w:multiLevelType w:val="hybridMultilevel"/>
     <w:tmpl w:val="BEFA26E2"/>
@@ -13575,7 +15089,7 @@
       </w:rPr>
     </w:lvl>
   </w:abstractNum>
-  <w:abstractNum w:abstractNumId="66" w15:restartNumberingAfterBreak="0">
+  <w:abstractNum w:abstractNumId="68" w15:restartNumberingAfterBreak="0">
     <w:nsid w:val="7DCD68CE"/>
     <w:multiLevelType w:val="hybridMultilevel"/>
     <w:tmpl w:val="D4B25346"/>
@@ -13664,7 +15178,7 @@
       </w:pPr>
     </w:lvl>
   </w:abstractNum>
-  <w:abstractNum w:abstractNumId="67" w15:restartNumberingAfterBreak="0">
+  <w:abstractNum w:abstractNumId="69" w15:restartNumberingAfterBreak="0">
     <w:nsid w:val="7EC51037"/>
     <w:multiLevelType w:val="multilevel"/>
     <w:tmpl w:val="63D8BBEA"/>
@@ -13781,208 +15295,214 @@
     <w:abstractNumId w:val="0"/>
   </w:num>
   <w:num w:numId="2" w16cid:durableId="471140506">
-    <w:abstractNumId w:val="47"/>
+    <w:abstractNumId w:val="49"/>
   </w:num>
   <w:num w:numId="3" w16cid:durableId="1685941155">
-    <w:abstractNumId w:val="48"/>
+    <w:abstractNumId w:val="50"/>
   </w:num>
   <w:num w:numId="4" w16cid:durableId="546066766">
-    <w:abstractNumId w:val="67"/>
+    <w:abstractNumId w:val="69"/>
   </w:num>
   <w:num w:numId="5" w16cid:durableId="656765914">
     <w:abstractNumId w:val="3"/>
   </w:num>
   <w:num w:numId="6" w16cid:durableId="288710921">
-    <w:abstractNumId w:val="60"/>
+    <w:abstractNumId w:val="62"/>
   </w:num>
   <w:num w:numId="7" w16cid:durableId="801195191">
     <w:abstractNumId w:val="0"/>
   </w:num>
   <w:num w:numId="8" w16cid:durableId="1391272410">
-    <w:abstractNumId w:val="28"/>
+    <w:abstractNumId w:val="30"/>
   </w:num>
   <w:num w:numId="9" w16cid:durableId="759565638">
-    <w:abstractNumId w:val="20"/>
+    <w:abstractNumId w:val="22"/>
   </w:num>
   <w:num w:numId="10" w16cid:durableId="1011373788">
-    <w:abstractNumId w:val="55"/>
+    <w:abstractNumId w:val="57"/>
   </w:num>
   <w:num w:numId="11" w16cid:durableId="1241479163">
-    <w:abstractNumId w:val="29"/>
+    <w:abstractNumId w:val="31"/>
   </w:num>
   <w:num w:numId="12" w16cid:durableId="1871409370">
-    <w:abstractNumId w:val="24"/>
+    <w:abstractNumId w:val="26"/>
   </w:num>
   <w:num w:numId="13" w16cid:durableId="891698205">
-    <w:abstractNumId w:val="54"/>
+    <w:abstractNumId w:val="56"/>
   </w:num>
   <w:num w:numId="14" w16cid:durableId="143933623">
-    <w:abstractNumId w:val="65"/>
+    <w:abstractNumId w:val="67"/>
   </w:num>
   <w:num w:numId="15" w16cid:durableId="359818522">
-    <w:abstractNumId w:val="43"/>
+    <w:abstractNumId w:val="45"/>
   </w:num>
   <w:num w:numId="16" w16cid:durableId="102772566">
-    <w:abstractNumId w:val="11"/>
+    <w:abstractNumId w:val="13"/>
   </w:num>
   <w:num w:numId="17" w16cid:durableId="257755849">
-    <w:abstractNumId w:val="26"/>
+    <w:abstractNumId w:val="28"/>
   </w:num>
   <w:num w:numId="18" w16cid:durableId="2094692293">
     <w:abstractNumId w:val="7"/>
   </w:num>
   <w:num w:numId="19" w16cid:durableId="171145022">
-    <w:abstractNumId w:val="45"/>
+    <w:abstractNumId w:val="47"/>
   </w:num>
   <w:num w:numId="20" w16cid:durableId="1741323044">
-    <w:abstractNumId w:val="49"/>
+    <w:abstractNumId w:val="51"/>
   </w:num>
   <w:num w:numId="21" w16cid:durableId="1080827860">
-    <w:abstractNumId w:val="30"/>
+    <w:abstractNumId w:val="32"/>
   </w:num>
   <w:num w:numId="22" w16cid:durableId="1907446546">
-    <w:abstractNumId w:val="14"/>
+    <w:abstractNumId w:val="16"/>
   </w:num>
   <w:num w:numId="23" w16cid:durableId="1789085586">
-    <w:abstractNumId w:val="63"/>
+    <w:abstractNumId w:val="65"/>
   </w:num>
   <w:num w:numId="24" w16cid:durableId="1352687818">
-    <w:abstractNumId w:val="62"/>
+    <w:abstractNumId w:val="64"/>
   </w:num>
   <w:num w:numId="25" w16cid:durableId="1587885597">
+    <w:abstractNumId w:val="23"/>
+  </w:num>
+  <w:num w:numId="26" w16cid:durableId="1210146988">
+    <w:abstractNumId w:val="60"/>
+  </w:num>
+  <w:num w:numId="27" w16cid:durableId="1413697204">
+    <w:abstractNumId w:val="17"/>
+  </w:num>
+  <w:num w:numId="28" w16cid:durableId="895623260">
     <w:abstractNumId w:val="21"/>
   </w:num>
-  <w:num w:numId="26" w16cid:durableId="1210146988">
-    <w:abstractNumId w:val="58"/>
-  </w:num>
-  <w:num w:numId="27" w16cid:durableId="1413697204">
-    <w:abstractNumId w:val="15"/>
-  </w:num>
-  <w:num w:numId="28" w16cid:durableId="895623260">
-    <w:abstractNumId w:val="19"/>
-  </w:num>
   <w:num w:numId="29" w16cid:durableId="1769306511">
-    <w:abstractNumId w:val="32"/>
+    <w:abstractNumId w:val="34"/>
   </w:num>
   <w:num w:numId="30" w16cid:durableId="1202942473">
-    <w:abstractNumId w:val="9"/>
+    <w:abstractNumId w:val="10"/>
   </w:num>
   <w:num w:numId="31" w16cid:durableId="1942178480">
     <w:abstractNumId w:val="6"/>
   </w:num>
   <w:num w:numId="32" w16cid:durableId="414984712">
-    <w:abstractNumId w:val="17"/>
+    <w:abstractNumId w:val="19"/>
   </w:num>
   <w:num w:numId="33" w16cid:durableId="1470854949">
-    <w:abstractNumId w:val="16"/>
+    <w:abstractNumId w:val="18"/>
   </w:num>
   <w:num w:numId="34" w16cid:durableId="2013558358">
-    <w:abstractNumId w:val="13"/>
+    <w:abstractNumId w:val="15"/>
   </w:num>
   <w:num w:numId="35" w16cid:durableId="1767076477">
     <w:abstractNumId w:val="4"/>
   </w:num>
   <w:num w:numId="36" w16cid:durableId="896088888">
-    <w:abstractNumId w:val="64"/>
+    <w:abstractNumId w:val="66"/>
   </w:num>
   <w:num w:numId="37" w16cid:durableId="1368800011">
-    <w:abstractNumId w:val="46"/>
+    <w:abstractNumId w:val="48"/>
   </w:num>
   <w:num w:numId="38" w16cid:durableId="1003701154">
-    <w:abstractNumId w:val="51"/>
+    <w:abstractNumId w:val="53"/>
   </w:num>
   <w:num w:numId="39" w16cid:durableId="1529104999">
     <w:abstractNumId w:val="5"/>
   </w:num>
   <w:num w:numId="40" w16cid:durableId="1337612937">
-    <w:abstractNumId w:val="61"/>
+    <w:abstractNumId w:val="63"/>
   </w:num>
   <w:num w:numId="41" w16cid:durableId="1981497369">
-    <w:abstractNumId w:val="27"/>
+    <w:abstractNumId w:val="29"/>
   </w:num>
   <w:num w:numId="42" w16cid:durableId="1217661718">
     <w:abstractNumId w:val="2"/>
   </w:num>
   <w:num w:numId="43" w16cid:durableId="838740384">
-    <w:abstractNumId w:val="18"/>
+    <w:abstractNumId w:val="20"/>
   </w:num>
   <w:num w:numId="44" w16cid:durableId="2106535306">
-    <w:abstractNumId w:val="38"/>
+    <w:abstractNumId w:val="40"/>
   </w:num>
   <w:num w:numId="45" w16cid:durableId="120926464">
     <w:abstractNumId w:val="1"/>
   </w:num>
   <w:num w:numId="46" w16cid:durableId="1166821687">
+    <w:abstractNumId w:val="61"/>
+  </w:num>
+  <w:num w:numId="47" w16cid:durableId="215624472">
+    <w:abstractNumId w:val="58"/>
+  </w:num>
+  <w:num w:numId="48" w16cid:durableId="1455445449">
+    <w:abstractNumId w:val="43"/>
+  </w:num>
+  <w:num w:numId="49" w16cid:durableId="1330867518">
+    <w:abstractNumId w:val="25"/>
+  </w:num>
+  <w:num w:numId="50" w16cid:durableId="1444496544">
+    <w:abstractNumId w:val="52"/>
+  </w:num>
+  <w:num w:numId="51" w16cid:durableId="1798138222">
+    <w:abstractNumId w:val="54"/>
+  </w:num>
+  <w:num w:numId="52" w16cid:durableId="641931357">
+    <w:abstractNumId w:val="68"/>
+  </w:num>
+  <w:num w:numId="53" w16cid:durableId="628248543">
+    <w:abstractNumId w:val="27"/>
+  </w:num>
+  <w:num w:numId="54" w16cid:durableId="1133332628">
+    <w:abstractNumId w:val="41"/>
+  </w:num>
+  <w:num w:numId="55" w16cid:durableId="1700886957">
+    <w:abstractNumId w:val="35"/>
+  </w:num>
+  <w:num w:numId="56" w16cid:durableId="257715347">
+    <w:abstractNumId w:val="9"/>
+  </w:num>
+  <w:num w:numId="57" w16cid:durableId="851258863">
     <w:abstractNumId w:val="59"/>
   </w:num>
-  <w:num w:numId="47" w16cid:durableId="215624472">
-    <w:abstractNumId w:val="56"/>
+  <w:num w:numId="58" w16cid:durableId="1412314881">
+    <w:abstractNumId w:val="44"/>
   </w:num>
-  <w:num w:numId="48" w16cid:durableId="1455445449">
-    <w:abstractNumId w:val="41"/>
+  <w:num w:numId="59" w16cid:durableId="1597515096">
+    <w:abstractNumId w:val="55"/>
   </w:num>
-  <w:num w:numId="49" w16cid:durableId="1330867518">
-    <w:abstractNumId w:val="23"/>
+  <w:num w:numId="60" w16cid:durableId="1679305972">
+    <w:abstractNumId w:val="36"/>
   </w:num>
-  <w:num w:numId="50" w16cid:durableId="1444496544">
-    <w:abstractNumId w:val="50"/>
+  <w:num w:numId="61" w16cid:durableId="1137183020">
+    <w:abstractNumId w:val="14"/>
   </w:num>
-  <w:num w:numId="51" w16cid:durableId="1798138222">
-    <w:abstractNumId w:val="52"/>
-  </w:num>
-  <w:num w:numId="52" w16cid:durableId="641931357">
-    <w:abstractNumId w:val="66"/>
-  </w:num>
-  <w:num w:numId="53" w16cid:durableId="628248543">
-    <w:abstractNumId w:val="25"/>
-  </w:num>
-  <w:num w:numId="54" w16cid:durableId="1133332628">
+  <w:num w:numId="62" w16cid:durableId="609507889">
     <w:abstractNumId w:val="39"/>
   </w:num>
-  <w:num w:numId="55" w16cid:durableId="1700886957">
+  <w:num w:numId="63" w16cid:durableId="388455214">
     <w:abstractNumId w:val="33"/>
   </w:num>
-  <w:num w:numId="56" w16cid:durableId="257715347">
+  <w:num w:numId="64" w16cid:durableId="1440031904">
+    <w:abstractNumId w:val="38"/>
+  </w:num>
+  <w:num w:numId="65" w16cid:durableId="172843182">
+    <w:abstractNumId w:val="42"/>
+  </w:num>
+  <w:num w:numId="66" w16cid:durableId="1622226304">
+    <w:abstractNumId w:val="37"/>
+  </w:num>
+  <w:num w:numId="67" w16cid:durableId="394398221">
+    <w:abstractNumId w:val="46"/>
+  </w:num>
+  <w:num w:numId="68" w16cid:durableId="2013334982">
+    <w:abstractNumId w:val="11"/>
+  </w:num>
+  <w:num w:numId="69" w16cid:durableId="2136026409">
+    <w:abstractNumId w:val="24"/>
+  </w:num>
+  <w:num w:numId="70" w16cid:durableId="558631230">
     <w:abstractNumId w:val="8"/>
   </w:num>
-  <w:num w:numId="57" w16cid:durableId="851258863">
-    <w:abstractNumId w:val="57"/>
-  </w:num>
-  <w:num w:numId="58" w16cid:durableId="1412314881">
-    <w:abstractNumId w:val="42"/>
-  </w:num>
-  <w:num w:numId="59" w16cid:durableId="1597515096">
-    <w:abstractNumId w:val="53"/>
-  </w:num>
-  <w:num w:numId="60" w16cid:durableId="1679305972">
-    <w:abstractNumId w:val="34"/>
-  </w:num>
-  <w:num w:numId="61" w16cid:durableId="1137183020">
+  <w:num w:numId="71" w16cid:durableId="644698872">
     <w:abstractNumId w:val="12"/>
-  </w:num>
-  <w:num w:numId="62" w16cid:durableId="609507889">
-    <w:abstractNumId w:val="37"/>
-  </w:num>
-  <w:num w:numId="63" w16cid:durableId="388455214">
-    <w:abstractNumId w:val="31"/>
-  </w:num>
-  <w:num w:numId="64" w16cid:durableId="1440031904">
-    <w:abstractNumId w:val="36"/>
-  </w:num>
-  <w:num w:numId="65" w16cid:durableId="172843182">
-    <w:abstractNumId w:val="40"/>
-  </w:num>
-  <w:num w:numId="66" w16cid:durableId="1622226304">
-    <w:abstractNumId w:val="35"/>
-  </w:num>
-  <w:num w:numId="67" w16cid:durableId="394398221">
-    <w:abstractNumId w:val="44"/>
-  </w:num>
-  <w:num w:numId="68" w16cid:durableId="2013334982">
-    <w:abstractNumId w:val="10"/>
-  </w:num>
-  <w:num w:numId="69" w16cid:durableId="2136026409">
-    <w:abstractNumId w:val="22"/>
   </w:num>
   <w:numIdMacAtCleanup w:val="4"/>
 </w:numbering>

</xml_diff>

<commit_message>
fin tfg primera version
</commit_message>
<xml_diff>
--- a/AnaIsabelGonzalez_TFGMACO.docx
+++ b/AnaIsabelGonzalez_TFGMACO.docx
@@ -8076,7 +8076,7 @@
         </w:numPr>
       </w:pPr>
       <w:r>
-        <w:t>Modelar los goles históricos por equipo utilizando el modelo de Poisson simple.</w:t>
+        <w:t>Realizar un análisis exploratorio de los datos históricos con el fin de identificar patrones y tendencias que puedan orientar y mejorar el desarrollo de los modelos estadísticos.</w:t>
       </w:r>
     </w:p>
     <w:p>
@@ -8088,7 +8088,7 @@
         </w:numPr>
       </w:pPr>
       <w:r>
-        <w:t>Estimar las probabilidades de victoria local, empate y victoria visitante con el modelo de Poisson doble.</w:t>
+        <w:t>Modelar los goles históricos por equipo utilizando el modelo de Poisson simple.</w:t>
       </w:r>
     </w:p>
     <w:p>
@@ -8101,6 +8101,18 @@
       </w:pPr>
       <w:r>
         <w:lastRenderedPageBreak/>
+        <w:t>Estimar las probabilidades de victoria local, empate y victoria visitante con el modelo de Poisson doble.</w:t>
+      </w:r>
+    </w:p>
+    <w:p>
+      <w:pPr>
+        <w:pStyle w:val="Prrafodelista"/>
+        <w:numPr>
+          <w:ilvl w:val="0"/>
+          <w:numId w:val="21"/>
+        </w:numPr>
+      </w:pPr>
+      <w:r>
         <w:t>Mejorar las predicciones del modelo clásico incorporando dependencia entre goles con el modelo de Poisson bivariante.</w:t>
       </w:r>
     </w:p>
@@ -29740,63 +29752,905 @@
         <w:spacing w:line="360" w:lineRule="auto"/>
       </w:pPr>
       <w:bookmarkStart w:id="78" w:name="_5._CONCLUSIONES"/>
+      <w:bookmarkEnd w:id="78"/>
+      <w:r>
+        <w:lastRenderedPageBreak/>
+        <w:t xml:space="preserve">5. </w:t>
+      </w:r>
       <w:bookmarkStart w:id="79" w:name="_Toc200650906"/>
-      <w:bookmarkEnd w:id="78"/>
+      <w:r>
+        <w:t>CONCLUSIONES</w:t>
+      </w:r>
+      <w:bookmarkEnd w:id="79"/>
+    </w:p>
+    <w:p>
+      <w:r>
+        <w:t xml:space="preserve">Este capítulo </w:t>
+      </w:r>
+      <w:r>
+        <w:t>resume</w:t>
+      </w:r>
+      <w:r>
+        <w:t xml:space="preserve"> los principales hallazgos del trabajo, así como una reflexión crítica sobre los resultados obtenidos, las limitaciones encontradas durante el proceso y propuestas de investigación futura. </w:t>
+      </w:r>
+    </w:p>
+    <w:p>
+      <w:pPr>
+        <w:pStyle w:val="Ttulo2"/>
+      </w:pPr>
+      <w:bookmarkStart w:id="80" w:name="_Toc200650907"/>
+      <w:r>
+        <w:t>5.1 Objetivos Planteados y Grado de Cumplimento</w:t>
+      </w:r>
+      <w:bookmarkEnd w:id="80"/>
+    </w:p>
+    <w:p>
+      <w:r>
+        <w:t xml:space="preserve">El objetivo general del trabajo ha sido desarrollar y evaluar modelos estadísticos basados en la distribución de Poisson para predecir resultados de fútbol y analizar su utilidad en el mercado de apuestas deportivas. A lo largo del proyecto se han cumplido, en distinto grado, los objetivos específicos planteados al inicio, los cuales se detallan a continuación junto con su nivel de </w:t>
+      </w:r>
+      <w:r>
+        <w:t>cumplimento</w:t>
+      </w:r>
+      <w:r>
+        <w:t>.</w:t>
+      </w:r>
+    </w:p>
+    <w:p/>
+    <w:p>
+      <w:pPr>
+        <w:rPr>
+          <w:b/>
+          <w:bCs/>
+        </w:rPr>
+      </w:pPr>
+      <w:r>
+        <w:rPr>
+          <w:b/>
+          <w:bCs/>
+        </w:rPr>
+        <w:t xml:space="preserve">Realizar un </w:t>
+      </w:r>
+      <w:r>
+        <w:rPr>
+          <w:b/>
+          <w:bCs/>
+        </w:rPr>
+        <w:t>A</w:t>
+      </w:r>
+      <w:r>
+        <w:rPr>
+          <w:b/>
+          <w:bCs/>
+        </w:rPr>
+        <w:t xml:space="preserve">nálisis </w:t>
+      </w:r>
+      <w:r>
+        <w:rPr>
+          <w:b/>
+          <w:bCs/>
+        </w:rPr>
+        <w:t>E</w:t>
+      </w:r>
+      <w:r>
+        <w:rPr>
+          <w:b/>
+          <w:bCs/>
+        </w:rPr>
+        <w:t xml:space="preserve">xploratorio de los </w:t>
+      </w:r>
+      <w:r>
+        <w:rPr>
+          <w:b/>
+          <w:bCs/>
+        </w:rPr>
+        <w:t>D</w:t>
+      </w:r>
+      <w:r>
+        <w:rPr>
+          <w:b/>
+          <w:bCs/>
+        </w:rPr>
+        <w:t xml:space="preserve">atos </w:t>
+      </w:r>
+      <w:r>
+        <w:rPr>
+          <w:b/>
+          <w:bCs/>
+        </w:rPr>
+        <w:t>H</w:t>
+      </w:r>
+      <w:r>
+        <w:rPr>
+          <w:b/>
+          <w:bCs/>
+        </w:rPr>
+        <w:t>istóricos</w:t>
+      </w:r>
+    </w:p>
+    <w:p>
+      <w:r>
+        <w:t>Este objetivo se cumplió mediante un estudio detallado de los datos disponibles, que permitió identificar patrones relevantes, como la ventaja de jugar en casa, la frecuencia de resultados más comunes, la variabilidad interanual de los equipos y la distribución de cuotas de apuestas. Este análisis fue fundamental para orientar el desarrollo posterior de los modelos y seleccionar las variables más adecuadas.</w:t>
+      </w:r>
+    </w:p>
+    <w:p/>
+    <w:p>
+      <w:pPr>
+        <w:rPr>
+          <w:b/>
+          <w:bCs/>
+        </w:rPr>
+      </w:pPr>
+      <w:r>
+        <w:rPr>
+          <w:b/>
+          <w:bCs/>
+        </w:rPr>
+        <w:t xml:space="preserve">Modelar los </w:t>
+      </w:r>
+      <w:r>
+        <w:rPr>
+          <w:b/>
+          <w:bCs/>
+        </w:rPr>
+        <w:t>G</w:t>
+      </w:r>
+      <w:r>
+        <w:rPr>
+          <w:b/>
+          <w:bCs/>
+        </w:rPr>
+        <w:t xml:space="preserve">oles </w:t>
+      </w:r>
+      <w:r>
+        <w:rPr>
+          <w:b/>
+          <w:bCs/>
+        </w:rPr>
+        <w:t>H</w:t>
+      </w:r>
+      <w:r>
+        <w:rPr>
+          <w:b/>
+          <w:bCs/>
+        </w:rPr>
+        <w:t xml:space="preserve">istóricos por </w:t>
+      </w:r>
+      <w:r>
+        <w:rPr>
+          <w:b/>
+          <w:bCs/>
+        </w:rPr>
+        <w:t>E</w:t>
+      </w:r>
+      <w:r>
+        <w:rPr>
+          <w:b/>
+          <w:bCs/>
+        </w:rPr>
+        <w:t xml:space="preserve">quipo con el </w:t>
+      </w:r>
+      <w:r>
+        <w:rPr>
+          <w:b/>
+          <w:bCs/>
+        </w:rPr>
+        <w:t>M</w:t>
+      </w:r>
+      <w:r>
+        <w:rPr>
+          <w:b/>
+          <w:bCs/>
+        </w:rPr>
+        <w:t xml:space="preserve">odelo de Poisson </w:t>
+      </w:r>
+      <w:r>
+        <w:rPr>
+          <w:b/>
+          <w:bCs/>
+        </w:rPr>
+        <w:t>S</w:t>
+      </w:r>
+      <w:r>
+        <w:rPr>
+          <w:b/>
+          <w:bCs/>
+        </w:rPr>
+        <w:t>impl</w:t>
+      </w:r>
+      <w:r>
+        <w:rPr>
+          <w:b/>
+          <w:bCs/>
+        </w:rPr>
+        <w:t>e</w:t>
+      </w:r>
+    </w:p>
+    <w:p>
+      <w:bookmarkStart w:id="81" w:name="_Toc200650908"/>
+      <w:r>
+        <w:t>Se cumplió este objetivo mediante el cálculo de medias de goles como local y visitante a partir de la temporada 2022/23, y su evaluación sobre los datos de 2023/24. El modelo permitió estimar la distribución de goles de forma razonable, especialmente en equipos con comportamiento estable. También se calcularon intervalos de confianza al 95 % para valorar la variabilidad goleadora de cada equipo. Sin embargo, al no considerar el rival ni otros factores contextuales, mostró limitaciones en precisión y capacidad predictiva, lo que confirma su utilidad como punto de partida, pero no como modelo final.</w:t>
+      </w:r>
+    </w:p>
+    <w:p/>
+    <w:p>
+      <w:pPr>
+        <w:rPr>
+          <w:b/>
+          <w:bCs/>
+        </w:rPr>
+      </w:pPr>
+      <w:r>
+        <w:rPr>
+          <w:b/>
+          <w:bCs/>
+        </w:rPr>
+        <w:t>Desarrollo de los Modelos</w:t>
+      </w:r>
+    </w:p>
+    <w:p>
+      <w:r>
+        <w:t xml:space="preserve">Se implementaron tres modelos avanzados con el objetivo de mejorar progresivamente la capacidad predictiva y la aplicabilidad práctica del enfoque basado en la distribución de Poisson. El modelo Poisson doble incorporó parámetros ofensivos, defensivos y el efecto de </w:t>
+      </w:r>
       <w:r>
         <w:lastRenderedPageBreak/>
-        <w:t>5. CONCLUSIONES</w:t>
-      </w:r>
-      <w:bookmarkEnd w:id="79"/>
-    </w:p>
+        <w:t>localía, logrando una mejora notable en la log-verosimilitud respecto al modelo simple, aunque mostró limitaciones en la predicción de empates. El modelo Poisson bivariante, al introducir correlación entre los goles de ambos equipos, mejoró específicamente la estimación de empates y aumentó la rentabilidad en la simulación de apuestas, a pesar de presentar un ajuste estadístico algo inferior. Por último, la regresión de Poisson permitió incorporar variables explicativas como cuotas y rendimiento reciente, ofreciendo un enfoque más flexible y contextualizado. Aunque su log-verosimilitud fue más baja, fue el modelo más rentable y con un mejor equilibrio entre clases, lo que lo convierte en el más eficaz desde el punto de vista aplicado.</w:t>
+      </w:r>
+    </w:p>
+    <w:p/>
+    <w:p>
+      <w:pPr>
+        <w:rPr>
+          <w:b/>
+          <w:bCs/>
+        </w:rPr>
+      </w:pPr>
+      <w:r>
+        <w:rPr>
+          <w:b/>
+          <w:bCs/>
+        </w:rPr>
+        <w:t>Evaluación de los Modelos</w:t>
+      </w:r>
+    </w:p>
+    <w:p>
+      <w:r>
+        <w:t>Se evaluó el rendimiento de los modelos mediante distintas métricas y enfoques, con el objetivo de analizarlos desde múltiples perspectivas. Entre las métricas utilizadas se encuentran la log-verosimilitud, la accuracy, el F1-score macro y una simulación de estrategia de apuestas. Esta combinación permitió no solo valorar el ajuste estadístico de los modelos, sino también su utilidad práctica en contextos reales. Gracias a este análisis comparativo, se pudo observar cómo, a pesar de que algunas métricas como la log-verosimilitud empeoraban en modelos más complejos, su rentabilidad práctica aumentaba significativamente. Esta diferencia de comportamiento según la métrica permitió extraer conclusiones más completas y relevantes sobre el valor real de cada modelo en función del objetivo final.</w:t>
+      </w:r>
+    </w:p>
+    <w:p/>
+    <w:p>
+      <w:pPr>
+        <w:rPr>
+          <w:b/>
+          <w:bCs/>
+        </w:rPr>
+      </w:pPr>
+      <w:r>
+        <w:rPr>
+          <w:b/>
+          <w:bCs/>
+        </w:rPr>
+        <w:t xml:space="preserve">Analizar la </w:t>
+      </w:r>
+      <w:r>
+        <w:rPr>
+          <w:b/>
+          <w:bCs/>
+        </w:rPr>
+        <w:t>A</w:t>
+      </w:r>
+      <w:r>
+        <w:rPr>
+          <w:b/>
+          <w:bCs/>
+        </w:rPr>
+        <w:t xml:space="preserve">plicabilidad </w:t>
+      </w:r>
+      <w:r>
+        <w:rPr>
+          <w:b/>
+          <w:bCs/>
+        </w:rPr>
+        <w:t>P</w:t>
+      </w:r>
+      <w:r>
+        <w:rPr>
+          <w:b/>
+          <w:bCs/>
+        </w:rPr>
+        <w:t xml:space="preserve">ráctica en el </w:t>
+      </w:r>
+      <w:r>
+        <w:rPr>
+          <w:b/>
+          <w:bCs/>
+        </w:rPr>
+        <w:t>M</w:t>
+      </w:r>
+      <w:r>
+        <w:rPr>
+          <w:b/>
+          <w:bCs/>
+        </w:rPr>
+        <w:t xml:space="preserve">ercado de </w:t>
+      </w:r>
+      <w:r>
+        <w:rPr>
+          <w:b/>
+          <w:bCs/>
+        </w:rPr>
+        <w:t>A</w:t>
+      </w:r>
+      <w:r>
+        <w:rPr>
+          <w:b/>
+          <w:bCs/>
+        </w:rPr>
+        <w:t xml:space="preserve">puestas </w:t>
+      </w:r>
+      <w:r>
+        <w:rPr>
+          <w:b/>
+          <w:bCs/>
+        </w:rPr>
+        <w:t>D</w:t>
+      </w:r>
+      <w:r>
+        <w:rPr>
+          <w:b/>
+          <w:bCs/>
+        </w:rPr>
+        <w:t>eportivas</w:t>
+      </w:r>
+    </w:p>
+    <w:p>
+      <w:r>
+        <w:t>Los resultados muestran que los modelos desarrollados pueden detectar oportunidades de valor en el mercado de apuestas. Aunque la estrategia de apuestas utilizada fue sencilla, basada en apostar al resultado más probable con mayor confianza cuando la estimación era alta, se obtuvieron resultados positivos en términos de rentabilidad. De cara al futuro, sería interesante explorar estrategias más completas, con algoritmos que ajusten de forma más precisa la cantidad a apostar según las probabilidades estimadas y otros factores, con el objetivo de mejorar la gestión y los beneficios obtenidos.</w:t>
+      </w:r>
+    </w:p>
+    <w:p/>
+    <w:p>
+      <w:pPr>
+        <w:rPr>
+          <w:b/>
+          <w:bCs/>
+        </w:rPr>
+      </w:pPr>
+      <w:r>
+        <w:rPr>
+          <w:b/>
+          <w:bCs/>
+        </w:rPr>
+        <w:t>Comparación entre Modelos y Limitaciones</w:t>
+      </w:r>
+    </w:p>
+    <w:p>
+      <w:r>
+        <w:t xml:space="preserve">La comparación entre los distintos modelos permitió observar que un mejor ajuste estadístico, medido por la log-verosimilitud, no siempre se traduce en una mayor rentabilidad práctica. Esto resalta la importancia de considerar el contexto de aplicación al evaluar un modelo. Además, </w:t>
+      </w:r>
+      <w:r>
+        <w:lastRenderedPageBreak/>
+        <w:t>durante el desarrollo se identificaron las principales limitaciones y supuestos de cada enfoque, lo que ayudó a interpretar los resultados de forma más precisa y realista. Estas limitaciones se detallarán en el siguiente apartado, ya que su análisis no solo permite entender el alcance de los modelos, sino que también señala caminos claros para futuras mejoras y desarrollos más robustos.</w:t>
+      </w:r>
+    </w:p>
+    <w:p/>
     <w:p>
       <w:pPr>
         <w:pStyle w:val="Ttulo2"/>
       </w:pPr>
-      <w:bookmarkStart w:id="80" w:name="_Toc200650907"/>
-      <w:r>
-        <w:t>5.1 Objetivos Planteados y Grado de Cumplimento</w:t>
-      </w:r>
-      <w:bookmarkEnd w:id="80"/>
+      <w:r>
+        <w:t>5.2 Limitaciones</w:t>
+      </w:r>
+      <w:bookmarkEnd w:id="81"/>
+    </w:p>
+    <w:p>
+      <w:pPr>
+        <w:rPr>
+          <w:b/>
+          <w:bCs/>
+          <w:lang w:val="es-ES"/>
+        </w:rPr>
+      </w:pPr>
+      <w:r>
+        <w:rPr>
+          <w:b/>
+          <w:bCs/>
+          <w:lang w:val="es-ES"/>
+        </w:rPr>
+        <w:t>Limitaciones técnicas</w:t>
+      </w:r>
+    </w:p>
+    <w:p>
+      <w:r>
+        <w:t xml:space="preserve">El desarrollo y evaluación de los modelos estadísticos presentó varias limitaciones técnicas que condicionaron el alcance del trabajo. En primer lugar, el coste computacional del entrenamiento fue considerable, especialmente en el caso del modelo Poisson bivariante, cuya ejecución superó las tres horas. Esto se debe a que era necesario estimar múltiples parámetros ofensivos, defensivos y de dependencia para cada equipo, y hacerlo partido a partido, lo que aumentaba significativamente el tiempo de cálculo. Por esta razón, no fue posible utilizar las 20 temporadas completas disponibles en el dataset, limitándose el entrenamiento a las cinco más recientes. Además, no se pudo implementar una validación secuencial partido a partido, que habría permitido simular un entorno de predicción más realista en el que los modelos se </w:t>
+      </w:r>
+      <w:r>
+        <w:t>actualizasen</w:t>
+      </w:r>
+      <w:r>
+        <w:t xml:space="preserve"> de forma continua con nuevos datos. </w:t>
+      </w:r>
+      <w:r>
+        <w:t>Además, u</w:t>
+      </w:r>
+      <w:r>
+        <w:t>na de las dificultades más relevantes fue el desbalance de clases en los resultados de los partidos</w:t>
+      </w:r>
+      <w:r>
+        <w:t>, L</w:t>
+      </w:r>
+      <w:r>
+        <w:t>as victorias locales eran considerablemente más frecuentes que empates o victorias visitantes, lo que provocó que los modelos tendieran a aprender principalmente esta clase dominante y redujeran su capacidad para predecir empates con precisión.</w:t>
+      </w:r>
+    </w:p>
+    <w:p>
+      <w:pPr>
+        <w:rPr>
+          <w:lang w:val="es-ES"/>
+        </w:rPr>
+      </w:pPr>
+    </w:p>
+    <w:p>
+      <w:pPr>
+        <w:rPr>
+          <w:b/>
+          <w:bCs/>
+          <w:lang w:val="es-ES"/>
+        </w:rPr>
+      </w:pPr>
+      <w:r>
+        <w:rPr>
+          <w:b/>
+          <w:bCs/>
+          <w:lang w:val="es-ES"/>
+        </w:rPr>
+        <w:t>Limitaciones contextuales</w:t>
+      </w:r>
+    </w:p>
+    <w:p>
+      <w:r>
+        <w:t>Más allá de las cuestiones técnicas, también hay limitaciones propias del contexto que afectan a cualquier modelo de predicción en el ámbito del fútbol. Se trata de un deporte con mucha variabilidad y un alto componente aleatorio, donde cualquier acción inesperada puede cambiar el curso de un partido. Además, no se incluyeron factores externos relevantes como lesiones, sanciones, decisiones arbitrales o condiciones meteorológicas, que pueden tener un impacto significativo en el desenlace de los encuentros</w:t>
+      </w:r>
+      <w:r>
+        <w:t xml:space="preserve">. </w:t>
+      </w:r>
+      <w:r>
+        <w:t>Por otro lado, las cuotas de apuestas, utilizadas como referencia en algunos modelos, están influenciadas por el comportamiento del mercado y no reflejan únicamente probabilidades objetivas, lo que introduce cierto</w:t>
+      </w:r>
+      <w:r>
+        <w:t>s</w:t>
+      </w:r>
+      <w:r>
+        <w:t xml:space="preserve"> ruido</w:t>
+      </w:r>
+      <w:r>
+        <w:t>s y sesgos</w:t>
+      </w:r>
+      <w:r>
+        <w:t xml:space="preserve"> en las predicciones.</w:t>
+      </w:r>
     </w:p>
     <w:p>
       <w:pPr>
         <w:pStyle w:val="Ttulo2"/>
       </w:pPr>
-      <w:bookmarkStart w:id="81" w:name="_Toc200650908"/>
-      <w:r>
-        <w:t>5.2 Limitaciones</w:t>
-      </w:r>
-      <w:bookmarkEnd w:id="81"/>
+      <w:bookmarkStart w:id="82" w:name="_Toc200650909"/>
+      <w:r>
+        <w:lastRenderedPageBreak/>
+        <w:t>5.3 Discusión y Análisis Crítico</w:t>
+      </w:r>
+      <w:bookmarkEnd w:id="82"/>
+    </w:p>
+    <w:p>
+      <w:pPr>
+        <w:rPr>
+          <w:b/>
+          <w:bCs/>
+        </w:rPr>
+      </w:pPr>
+      <w:r>
+        <w:rPr>
+          <w:b/>
+          <w:bCs/>
+        </w:rPr>
+        <w:t>Comparación con la Bibliografía</w:t>
+      </w:r>
+    </w:p>
+    <w:p>
+      <w:pPr>
+        <w:rPr>
+          <w:lang w:val="es-ES"/>
+        </w:rPr>
+      </w:pPr>
+      <w:r>
+        <w:rPr>
+          <w:lang w:val="es-ES"/>
+        </w:rPr>
+        <w:t>Uno de los aspectos señalados en la bibliografía, como en el trabajo de Maher (1982)</w:t>
+      </w:r>
+      <w:r>
+        <w:rPr>
+          <w:lang w:val="es-ES"/>
+        </w:rPr>
+        <w:t xml:space="preserve"> [</w:t>
+      </w:r>
+      <w:hyperlink w:anchor="_6.1_Bibliografía" w:history="1">
+        <w:r>
+          <w:rPr>
+            <w:rStyle w:val="Hipervnculo"/>
+            <w:lang w:val="es-ES"/>
+          </w:rPr>
+          <w:t>2</w:t>
+        </w:r>
+      </w:hyperlink>
+      <w:r>
+        <w:rPr>
+          <w:lang w:val="es-ES"/>
+        </w:rPr>
+        <w:t>]</w:t>
+      </w:r>
+      <w:r>
+        <w:rPr>
+          <w:lang w:val="es-ES"/>
+        </w:rPr>
+        <w:t>, es la dificultad de predecir empates mediante modelos Poisson que asumen independencia entre los goles de los equipos. Este comportamiento se ha reproducido en este trabajo</w:t>
+      </w:r>
+      <w:r>
+        <w:rPr>
+          <w:lang w:val="es-ES"/>
+        </w:rPr>
+        <w:t xml:space="preserve"> con</w:t>
+      </w:r>
+      <w:r>
+        <w:rPr>
+          <w:lang w:val="es-ES"/>
+        </w:rPr>
+        <w:t xml:space="preserve"> el modelo Poisson doble</w:t>
+      </w:r>
+      <w:r>
+        <w:rPr>
+          <w:lang w:val="es-ES"/>
+        </w:rPr>
+        <w:t>. Este modelo</w:t>
+      </w:r>
+      <w:r>
+        <w:rPr>
+          <w:lang w:val="es-ES"/>
+        </w:rPr>
+        <w:t xml:space="preserve"> no logró predecir correctamente ningún empate en la temporada analizada, confirmando una de sus limitaciones teóricas más reconocidas.</w:t>
+      </w:r>
+    </w:p>
+    <w:p>
+      <w:pPr>
+        <w:rPr>
+          <w:lang w:val="es-ES"/>
+        </w:rPr>
+      </w:pPr>
+      <w:r>
+        <w:rPr>
+          <w:lang w:val="es-ES"/>
+        </w:rPr>
+        <w:t>Además, muchos trabajos previos evalúan el rendimiento de los modelos desde un enfoque probabilístico, midiendo la capacidad para predecir el número exacto de goles mediante intervalos de confianza o pruebas de bondad de ajuste, como la chi cuadrado. Por ejemplo, en el estudio de Loukas et al</w:t>
+      </w:r>
+      <w:r>
+        <w:rPr>
+          <w:lang w:val="es-ES"/>
+        </w:rPr>
+        <w:t>. (2024) [</w:t>
+      </w:r>
+      <w:hyperlink w:anchor="_6.1_Bibliografía" w:history="1">
+        <w:r>
+          <w:rPr>
+            <w:rStyle w:val="Hipervnculo"/>
+            <w:lang w:val="es-ES"/>
+          </w:rPr>
+          <w:t>11</w:t>
+        </w:r>
+      </w:hyperlink>
+      <w:r>
+        <w:rPr>
+          <w:lang w:val="es-ES"/>
+        </w:rPr>
+        <w:t>]</w:t>
+      </w:r>
+      <w:r>
+        <w:rPr>
+          <w:lang w:val="es-ES"/>
+        </w:rPr>
+        <w:t xml:space="preserve">, el modelo propuesto alcanzó un 75 % de precisión al predecir los goles dentro de un margen de ±1 respecto al marcador real. Sin embargo, este tipo de margen, aunque aceptable estadísticamente, puede ser demasiado </w:t>
+      </w:r>
+      <w:r>
+        <w:rPr>
+          <w:lang w:val="es-ES"/>
+        </w:rPr>
+        <w:t>amplio</w:t>
+      </w:r>
+      <w:r>
+        <w:rPr>
+          <w:lang w:val="es-ES"/>
+        </w:rPr>
+        <w:t xml:space="preserve"> en el contexto del fútbol, donde un solo gol de diferencia puede cambiar completamente el resultado del partido. De hecho, como se observó en la </w:t>
+      </w:r>
+      <w:r>
+        <w:rPr>
+          <w:b/>
+          <w:bCs/>
+          <w:lang w:val="es-ES"/>
+        </w:rPr>
+        <w:t>Figura 5</w:t>
+      </w:r>
+      <w:r>
+        <w:rPr>
+          <w:lang w:val="es-ES"/>
+        </w:rPr>
+        <w:t>, los tres marcadores más frecuentes en el dataset fueron 1–1, 1–0 y 2–1, lo que muestra la alta sensibilidad del resultado al número exacto de goles.</w:t>
+      </w:r>
+    </w:p>
+    <w:p>
+      <w:pPr>
+        <w:rPr>
+          <w:lang w:val="es-ES"/>
+        </w:rPr>
+      </w:pPr>
+      <w:r>
+        <w:rPr>
+          <w:lang w:val="es-ES"/>
+        </w:rPr>
+        <w:t>Por ello, este trabajo propone un enfoque de validación complementario al habitual en la literatura, centrado no solo en la precisión de los goles predichos, sino también en la clasificación del resultado final (victoria local, empate o victoria visitante) y, especialmente, en su utilidad práctica mediante una simulación de estrategia de apuestas. Este enfoque aporta un valor añadido al análisis, ya que permite evaluar el modelo desde una perspectiva más aplicada, directamente vinculada con decisiones reales en el mercado de apuestas.</w:t>
+      </w:r>
+    </w:p>
+    <w:p/>
+    <w:p>
+      <w:pPr>
+        <w:rPr>
+          <w:b/>
+          <w:bCs/>
+        </w:rPr>
+      </w:pPr>
+      <w:r>
+        <w:rPr>
+          <w:b/>
+          <w:bCs/>
+        </w:rPr>
+        <w:t>Comparación entre Modelos</w:t>
+      </w:r>
+    </w:p>
+    <w:p>
+      <w:r>
+        <w:t xml:space="preserve">Una de las principales conclusiones del trabajo es que el modelo con mejor ajuste estadístico (Poisson doble) no fue el que obtuvo mejores resultados económicos. En cambio, la regresión de Poisson, a pesar de tener una log-verosimilitud inferior, fue el modelo más rentable en la simulación de apuestas. Este resultado refuerza la idea de que, en entornos prácticos como el mercado de apuestas deportivas, es más </w:t>
+      </w:r>
+      <w:r>
+        <w:t>útil</w:t>
+      </w:r>
+      <w:r>
+        <w:t xml:space="preserve"> incorporar información contextual relevante que simplemente maximizar el ajuste teórico del modelo. Una posible explicación de la menor log-verosimilitud en modelos más complejos como el de regresión es que esta métrica puede penalizar la presencia de muchos parámetros, ya que mide cómo de bien el modelo reproduce </w:t>
+      </w:r>
+      <w:r>
+        <w:lastRenderedPageBreak/>
+        <w:t xml:space="preserve">la distribución exacta de los datos, evitando el sobreajuste. Por tanto, aunque el modelo sea más flexible y ofrezca mejores resultados en la práctica, su complejidad </w:t>
+      </w:r>
+      <w:r>
+        <w:t>puede afectar negativamente</w:t>
+      </w:r>
+      <w:r>
+        <w:t xml:space="preserve"> en este tipo de medidas estadísticas.</w:t>
+      </w:r>
+    </w:p>
+    <w:p>
+      <w:pPr>
+        <w:rPr>
+          <w:lang w:val="es-ES"/>
+        </w:rPr>
+      </w:pPr>
+      <w:r>
+        <w:rPr>
+          <w:lang w:val="es-ES"/>
+        </w:rPr>
+        <w:t>Un aspecto especialmente importante fue la dificultad general para predecir empates, algo ya señalado en la literatura y confirmado en los resultados obtenidos. Sin embargo, fue precisamente en esta categoría donde se identificó un mayor margen de beneficio, debido a que las cuotas asociadas a los empates tienden a ser más elevadas y, en muchos casos, están subestimadas por las casas de apuestas. Desde una perspectiva práctica, esto implica que acertar un menor número de empates bien valorados puede ser más rentable que predecir con acierto resultados más frecuentes pero con menor retorno, como las victorias locales.</w:t>
+      </w:r>
+    </w:p>
+    <w:p>
+      <w:pPr>
+        <w:rPr>
+          <w:lang w:val="es-ES"/>
+        </w:rPr>
+      </w:pPr>
+      <w:r>
+        <w:rPr>
+          <w:lang w:val="es-ES"/>
+        </w:rPr>
+        <w:t>La inclusión de variables explicativas en el modelo de regresión permitió mejorar el equilibrio entre clases (victoria, empate y derrota), lo que se reflejó en un F1-score macro más alto. Esta métrica, que evalúa de forma equitativa el rendimiento en cada clase, resultó ser más informativa que la accuracy en un escenario claramente desbalanceado. Aunque tanto el modelo de regresión como el bivariante mostraron una ligera reducción en accuracy respecto al modelo Poisson doble, esta pérdida fue compensada por un mejor rendimiento global y una mayor capacidad para predecir empates, lo que tuvo un impacto directo en la rentabilidad.</w:t>
+      </w:r>
+    </w:p>
+    <w:p>
+      <w:pPr>
+        <w:rPr>
+          <w:lang w:val="es-ES"/>
+        </w:rPr>
+      </w:pPr>
+      <w:r>
+        <w:rPr>
+          <w:lang w:val="es-ES"/>
+        </w:rPr>
+        <w:t>Tal y como se muestra en la Figura 6, los empates presentan una media de cuotas significativamente superior, lo que podría explicarse por la tendencia del mercado a favorecer apuestas hacia un ganador, ajustando las cuotas en función del volumen apostado. Esto genera una posible ineficiencia que puede ser aprovechada por modelos bien calibrados. En este contexto, utilizar métricas como el F1-score permite captar mejor este tipo de oportunidades, mientras que medidas más generales como la accuracy pueden ocultar comportamientos relevantes. En conjunto, los resultados del trabajo ponen de manifiesto que, para construir modelos útiles en el ámbito de las apuestas, es fundamental ir más allá del ajuste estadístico tradicional y evaluar su comportamiento en términos de impacto económico real.</w:t>
+      </w:r>
+    </w:p>
+    <w:p>
+      <w:pPr>
+        <w:rPr>
+          <w:b/>
+          <w:bCs/>
+        </w:rPr>
+      </w:pPr>
     </w:p>
     <w:p>
       <w:pPr>
         <w:pStyle w:val="Ttulo2"/>
       </w:pPr>
-      <w:bookmarkStart w:id="82" w:name="_Toc200650909"/>
-      <w:r>
-        <w:t>5.3 Discusión y Análisis Crítico</w:t>
-      </w:r>
-      <w:bookmarkEnd w:id="82"/>
-    </w:p>
+      <w:bookmarkStart w:id="83" w:name="_Toc200650910"/>
+      <w:r>
+        <w:t>5.4 Propuesta de Trabajos Futuros</w:t>
+      </w:r>
+      <w:bookmarkEnd w:id="83"/>
+    </w:p>
+    <w:p>
+      <w:r>
+        <w:t xml:space="preserve">Existen varias líneas de trabajo que podrían desarrollarse a partir de este proyecto. Una de las más prometedoras sería el diseño de un modelo mixto que combine la estructura del modelo Poisson bivariante </w:t>
+      </w:r>
+      <w:r>
+        <w:t xml:space="preserve">y su capacidad de detectar dependencia entre los goles de ambos equipos, </w:t>
+      </w:r>
+      <w:r>
+        <w:t xml:space="preserve">con la flexibilidad de la regresión de Poisson, que permite incorporar variables explicativas de contexto. Además, sería interesante explorar datasets que incluyan métricas como los expected </w:t>
+      </w:r>
+      <w:r>
+        <w:lastRenderedPageBreak/>
+        <w:t xml:space="preserve">goals (xG), ya que estudios como el de Spearman (2018) </w:t>
+      </w:r>
+      <w:r>
+        <w:t>del MIT [</w:t>
+      </w:r>
+      <w:hyperlink w:anchor="_6.1_Bibliografía" w:history="1">
+        <w:r>
+          <w:rPr>
+            <w:rStyle w:val="Hipervnculo"/>
+          </w:rPr>
+          <w:t>9</w:t>
+        </w:r>
+      </w:hyperlink>
+      <w:r>
+        <w:t xml:space="preserve">] </w:t>
+      </w:r>
+      <w:r>
+        <w:t xml:space="preserve">han mostrado que esta variable es un mejor indicador del rendimiento ofensivo que los goles reales. Otra mejora relevante sería implementar un sistema de validación secuencial, en el que los modelos se reentrenen partido a partido, lo que permitiría adaptarse mejor a las dinámicas recientes de los equipos y simular un entorno de predicción más realista. </w:t>
+      </w:r>
+    </w:p>
+    <w:p/>
     <w:p>
       <w:pPr>
         <w:pStyle w:val="Ttulo2"/>
       </w:pPr>
-      <w:bookmarkStart w:id="83" w:name="_Toc200650910"/>
-      <w:r>
-        <w:t>5.4 Propuesta de Trabajos Futuros</w:t>
-      </w:r>
-      <w:bookmarkEnd w:id="83"/>
-    </w:p>
-    <w:p>
-      <w:pPr>
-        <w:pStyle w:val="Ttulo2"/>
-      </w:pPr>
       <w:bookmarkStart w:id="84" w:name="_Toc200650911"/>
       <w:r>
         <w:t>5.5 Conclusión Personal</w:t>
       </w:r>
       <w:bookmarkEnd w:id="84"/>
+    </w:p>
+    <w:p>
+      <w:pPr>
+        <w:rPr>
+          <w:lang w:val="es-ES"/>
+        </w:rPr>
+      </w:pPr>
+      <w:r>
+        <w:rPr>
+          <w:lang w:val="es-ES"/>
+        </w:rPr>
+        <w:t xml:space="preserve">Cuando decidí estudiar el doble grado </w:t>
+      </w:r>
+      <w:r>
+        <w:rPr>
+          <w:lang w:val="es-ES"/>
+        </w:rPr>
+        <w:t>con</w:t>
+      </w:r>
+      <w:r>
+        <w:rPr>
+          <w:lang w:val="es-ES"/>
+        </w:rPr>
+        <w:t xml:space="preserve"> Matemáticas, sabía que no quería dedicarme a las matemáticas en el sentido más académico o tradicional. Sin embargo, esta carrera me ha dado algo mucho más valioso: la capacidad de enfrentar</w:t>
+      </w:r>
+      <w:r>
+        <w:rPr>
+          <w:lang w:val="es-ES"/>
+        </w:rPr>
+        <w:t xml:space="preserve">me a </w:t>
+      </w:r>
+      <w:r>
+        <w:rPr>
+          <w:lang w:val="es-ES"/>
+        </w:rPr>
+        <w:t>problemas complejos, analizar situaciones desde una perspectiva lógica y encontrar soluciones incluso cuando no hay un camino evidente. Son precisamente estas habilidades</w:t>
+      </w:r>
+      <w:r>
+        <w:rPr>
+          <w:lang w:val="es-ES"/>
+        </w:rPr>
+        <w:t>,</w:t>
+      </w:r>
+      <w:r>
+        <w:rPr>
+          <w:lang w:val="es-ES"/>
+        </w:rPr>
+        <w:t xml:space="preserve"> las que marcan la diferencia entre un ingeniero y un buen ingeniero.</w:t>
+      </w:r>
+    </w:p>
+    <w:p>
+      <w:pPr>
+        <w:rPr>
+          <w:lang w:val="es-ES"/>
+        </w:rPr>
+      </w:pPr>
+      <w:r>
+        <w:rPr>
+          <w:lang w:val="es-ES"/>
+        </w:rPr>
+        <w:t xml:space="preserve">Este </w:t>
+      </w:r>
+      <w:r>
+        <w:rPr>
+          <w:lang w:val="es-ES"/>
+        </w:rPr>
+        <w:t>TFG</w:t>
+      </w:r>
+      <w:r>
+        <w:rPr>
+          <w:lang w:val="es-ES"/>
+        </w:rPr>
+        <w:t xml:space="preserve"> me ha permitido poner todo eso en práctica. Elegí un tema que me apasiona y lo abordé desde una </w:t>
+      </w:r>
+      <w:r>
+        <w:rPr>
+          <w:lang w:val="es-ES"/>
+        </w:rPr>
+        <w:t>perspectiva</w:t>
+      </w:r>
+      <w:r>
+        <w:rPr>
+          <w:lang w:val="es-ES"/>
+        </w:rPr>
+        <w:t xml:space="preserve"> matemática, investigando conceptos nuevos, planteando preguntas y buscando </w:t>
+      </w:r>
+      <w:r>
+        <w:rPr>
+          <w:lang w:val="es-ES"/>
+        </w:rPr>
+        <w:t>soluciones</w:t>
+      </w:r>
+      <w:r>
+        <w:rPr>
+          <w:lang w:val="es-ES"/>
+        </w:rPr>
+        <w:t>. Para mí, ha sido la manera perfecta de cerrar esta etapa universitaria, aplicando lo aprendido a un problema real que conecta teoría y práctica.</w:t>
+      </w:r>
+    </w:p>
+    <w:p>
+      <w:pPr>
+        <w:rPr>
+          <w:lang w:val="es-ES"/>
+        </w:rPr>
+      </w:pPr>
+      <w:r>
+        <w:t>Estoy convencida de que esta capacidad de análisis y resolución me va a acompañar a lo largo de mi vida profesional</w:t>
+      </w:r>
+      <w:r>
+        <w:rPr>
+          <w:lang w:val="es-ES"/>
+        </w:rPr>
+        <w:t>. Y, sobre todo, estoy muy agradecida de haber tenido la oportunidad de desarrollar este proyecto y de haber recorrido este camino académico que, sin duda, volvería a elegir.</w:t>
+      </w:r>
+    </w:p>
+    <w:p>
       <w:r>
         <w:br w:type="page"/>
       </w:r>
@@ -50536,7 +51390,7 @@
   <w:abstractNum w:abstractNumId="20" w15:restartNumberingAfterBreak="0">
     <w:nsid w:val="7F9F3C3E"/>
     <w:multiLevelType w:val="hybridMultilevel"/>
-    <w:tmpl w:val="8A08C2CC"/>
+    <w:tmpl w:val="7DD6E8F2"/>
     <w:lvl w:ilvl="0" w:tplc="0C0A0001">
       <w:start w:val="1"/>
       <w:numFmt w:val="bullet"/>
@@ -52469,6 +53323,10 @@
 </file>
 
 <file path=customXml/item1.xml><?xml version="1.0" encoding="utf-8"?>
+<b:Sources xmlns:b="http://schemas.openxmlformats.org/officeDocument/2006/bibliography" xmlns="http://schemas.openxmlformats.org/officeDocument/2006/bibliography" SelectedStyle="\APASixthEditionOfficeOnline.xsl" StyleName="APA" Version="6"/>
+</file>
+
+<file path=customXml/item2.xml><?xml version="1.0" encoding="utf-8"?>
 <ct:contentTypeSchema xmlns:ct="http://schemas.microsoft.com/office/2006/metadata/contentType" xmlns:ma="http://schemas.microsoft.com/office/2006/metadata/properties/metaAttributes" ct:_="" ma:_="" ma:contentTypeName="Document" ma:contentTypeID="0x0101002535649673AF2C4996182B1FDADBD38B" ma:contentTypeVersion="16" ma:contentTypeDescription="Create a new document." ma:contentTypeScope="" ma:versionID="f57241a6a922077a52574956567fd8ad">
   <xsd:schema xmlns:xsd="http://www.w3.org/2001/XMLSchema" xmlns:xs="http://www.w3.org/2001/XMLSchema" xmlns:p="http://schemas.microsoft.com/office/2006/metadata/properties" xmlns:ns3="60ee39a4-b1ff-4e67-a190-d5ed9be6a0d1" xmlns:ns4="5c0e9695-d409-4db7-bb5c-dbe78d33f9aa" targetNamespace="http://schemas.microsoft.com/office/2006/metadata/properties" ma:root="true" ma:fieldsID="3317516df55853c5ef361966697c09ac" ns3:_="" ns4:_="">
     <xsd:import namespace="60ee39a4-b1ff-4e67-a190-d5ed9be6a0d1"/>
@@ -52707,19 +53565,7 @@
 </ct:contentTypeSchema>
 </file>
 
-<file path=customXml/item2.xml><?xml version="1.0" encoding="utf-8"?>
-<b:Sources xmlns:b="http://schemas.openxmlformats.org/officeDocument/2006/bibliography" xmlns="http://schemas.openxmlformats.org/officeDocument/2006/bibliography" SelectedStyle="\APASixthEditionOfficeOnline.xsl" StyleName="APA" Version="6"/>
-</file>
-
 <file path=customXml/item3.xml><?xml version="1.0" encoding="utf-8"?>
-<p:properties xmlns:p="http://schemas.microsoft.com/office/2006/metadata/properties" xmlns:xsi="http://www.w3.org/2001/XMLSchema-instance" xmlns:pc="http://schemas.microsoft.com/office/infopath/2007/PartnerControls">
-  <documentManagement>
-    <_activity xmlns="60ee39a4-b1ff-4e67-a190-d5ed9be6a0d1" xsi:nil="true"/>
-  </documentManagement>
-</p:properties>
-</file>
-
-<file path=customXml/item4.xml><?xml version="1.0" encoding="utf-8"?>
 <?mso-contentType ?>
 <FormTemplates xmlns="http://schemas.microsoft.com/sharepoint/v3/contenttype/forms">
   <Display>DocumentLibraryForm</Display>
@@ -52728,7 +53574,23 @@
 </FormTemplates>
 </file>
 
+<file path=customXml/item4.xml><?xml version="1.0" encoding="utf-8"?>
+<p:properties xmlns:p="http://schemas.microsoft.com/office/2006/metadata/properties" xmlns:xsi="http://www.w3.org/2001/XMLSchema-instance" xmlns:pc="http://schemas.microsoft.com/office/infopath/2007/PartnerControls">
+  <documentManagement>
+    <_activity xmlns="60ee39a4-b1ff-4e67-a190-d5ed9be6a0d1" xsi:nil="true"/>
+  </documentManagement>
+</p:properties>
+</file>
+
 <file path=customXml/itemProps1.xml><?xml version="1.0" encoding="utf-8"?>
+<ds:datastoreItem xmlns:ds="http://schemas.openxmlformats.org/officeDocument/2006/customXml" ds:itemID="{0CDB8EA7-3DCC-4350-83DB-F9CFC8D810B0}">
+  <ds:schemaRefs>
+    <ds:schemaRef ds:uri="http://schemas.openxmlformats.org/officeDocument/2006/bibliography"/>
+  </ds:schemaRefs>
+</ds:datastoreItem>
+</file>
+
+<file path=customXml/itemProps2.xml><?xml version="1.0" encoding="utf-8"?>
 <ds:datastoreItem xmlns:ds="http://schemas.openxmlformats.org/officeDocument/2006/customXml" ds:itemID="{41271454-C34C-45F5-A2BE-368AC36C9A31}">
   <ds:schemaRefs>
     <ds:schemaRef ds:uri="http://schemas.microsoft.com/office/2006/metadata/contentType"/>
@@ -52747,15 +53609,15 @@
 </ds:datastoreItem>
 </file>
 
-<file path=customXml/itemProps2.xml><?xml version="1.0" encoding="utf-8"?>
-<ds:datastoreItem xmlns:ds="http://schemas.openxmlformats.org/officeDocument/2006/customXml" ds:itemID="{0CDB8EA7-3DCC-4350-83DB-F9CFC8D810B0}">
+<file path=customXml/itemProps3.xml><?xml version="1.0" encoding="utf-8"?>
+<ds:datastoreItem xmlns:ds="http://schemas.openxmlformats.org/officeDocument/2006/customXml" ds:itemID="{2549CFE5-3EF6-4FC3-B22C-6E781929FA16}">
   <ds:schemaRefs>
-    <ds:schemaRef ds:uri="http://schemas.openxmlformats.org/officeDocument/2006/bibliography"/>
+    <ds:schemaRef ds:uri="http://schemas.microsoft.com/sharepoint/v3/contenttype/forms"/>
   </ds:schemaRefs>
 </ds:datastoreItem>
 </file>
 
-<file path=customXml/itemProps3.xml><?xml version="1.0" encoding="utf-8"?>
+<file path=customXml/itemProps4.xml><?xml version="1.0" encoding="utf-8"?>
 <ds:datastoreItem xmlns:ds="http://schemas.openxmlformats.org/officeDocument/2006/customXml" ds:itemID="{9D9ED4D0-191B-47E4-A409-F4C247558F8E}">
   <ds:schemaRefs>
     <ds:schemaRef ds:uri="http://schemas.microsoft.com/office/2006/metadata/properties"/>
@@ -52763,12 +53625,4 @@
     <ds:schemaRef ds:uri="60ee39a4-b1ff-4e67-a190-d5ed9be6a0d1"/>
   </ds:schemaRefs>
 </ds:datastoreItem>
-</file>
-
-<file path=customXml/itemProps4.xml><?xml version="1.0" encoding="utf-8"?>
-<ds:datastoreItem xmlns:ds="http://schemas.openxmlformats.org/officeDocument/2006/customXml" ds:itemID="{2549CFE5-3EF6-4FC3-B22C-6E781929FA16}">
-  <ds:schemaRefs>
-    <ds:schemaRef ds:uri="http://schemas.microsoft.com/sharepoint/v3/contenttype/forms"/>
-  </ds:schemaRefs>
-</ds:datastoreItem>
 </file>
</xml_diff>